<commit_message>
Se agrega el Modelo de Caso de Uso del Sistema. Se agrega el Trazo Fino Registrar Asignación Paciente. Se agregan los Prototipos de Interfaz.
</commit_message>
<xml_diff>
--- a/repository/S.A.P.O/Producto/Iteraciones/Iteracion_01/02_Documento_Requerimiento/Workflow Requerimientos.docx
+++ b/repository/S.A.P.O/Producto/Iteraciones/Iteracion_01/02_Documento_Requerimiento/Workflow Requerimientos.docx
@@ -117,7 +117,7 @@
                 <v:imagedata r:id="rId9" o:title=""/>
                 <w10:wrap type="tight"/>
               </v:shape>
-              <o:OLEObject Type="Embed" ProgID="PBrush" ShapeID="_x0000_s1033" DrawAspect="Content" ObjectID="_1437329273" r:id="rId10"/>
+              <o:OLEObject Type="Embed" ProgID="PBrush" ShapeID="_x0000_s1033" DrawAspect="Content" ObjectID="_1437743843" r:id="rId10"/>
             </w:pict>
           </w:r>
           <w:r>
@@ -203,9 +203,6 @@
             </w:rPr>
             <w:alias w:val="Título"/>
             <w:id w:val="14700071"/>
-            <w:placeholder>
-              <w:docPart w:val="D51ACF564613405EB0E35219915C6AC7"/>
-            </w:placeholder>
             <w:dataBinding w:prefixMappings="xmlns:ns0='http://schemas.openxmlformats.org/package/2006/metadata/core-properties' xmlns:ns1='http://purl.org/dc/elements/1.1/'" w:xpath="/ns0:coreProperties[1]/ns1:title[1]" w:storeItemID="{6C3C8BC8-F283-45AE-878A-BAB7291924A1}"/>
             <w:text/>
           </w:sdtPr>
@@ -253,9 +250,6 @@
             </w:rPr>
             <w:alias w:val="Subtítulo"/>
             <w:id w:val="14700077"/>
-            <w:placeholder>
-              <w:docPart w:val="F8BE507CEC664ED29893A44996BA253C"/>
-            </w:placeholder>
             <w:dataBinding w:prefixMappings="xmlns:ns0='http://schemas.openxmlformats.org/package/2006/metadata/core-properties' xmlns:ns1='http://purl.org/dc/elements/1.1/'" w:xpath="/ns0:coreProperties[1]/ns1:subject[1]" w:storeItemID="{6C3C8BC8-F283-45AE-878A-BAB7291924A1}"/>
             <w:text/>
           </w:sdtPr>
@@ -661,7 +655,7 @@
               <w:rFonts w:ascii="Arial" w:hAnsi="Arial" w:cs="Arial"/>
               <w:szCs w:val="28"/>
             </w:rPr>
-            <w:t>Fecha: dd/mm/yyyy</w:t>
+            <w:t>Fecha: 10/08/2013</w:t>
           </w:r>
         </w:p>
         <w:p>
@@ -853,7 +847,6 @@
               </w:tcPr>
               <w:p>
                 <w:pPr>
-                  <w:jc w:val="both"/>
                   <w:rPr>
                     <w:rFonts w:ascii="Arial" w:hAnsi="Arial" w:cs="Arial"/>
                     <w:sz w:val="20"/>
@@ -943,7 +936,6 @@
               </w:tcPr>
               <w:p>
                 <w:pPr>
-                  <w:jc w:val="both"/>
                   <w:rPr>
                     <w:rFonts w:ascii="Arial" w:hAnsi="Arial" w:cs="Arial"/>
                     <w:sz w:val="20"/>
@@ -999,6 +991,123 @@
                     <w:sz w:val="20"/>
                   </w:rPr>
                   <w:t>Biancato, Enzo</w:t>
+                </w:r>
+              </w:p>
+            </w:tc>
+          </w:tr>
+          <w:tr>
+            <w:tc>
+              <w:tcPr>
+                <w:tcW w:w="886" w:type="pct"/>
+                <w:shd w:val="clear" w:color="auto" w:fill="FFFFFF"/>
+              </w:tcPr>
+              <w:p>
+                <w:pPr>
+                  <w:jc w:val="both"/>
+                  <w:rPr>
+                    <w:rFonts w:ascii="Arial" w:hAnsi="Arial" w:cs="Arial"/>
+                    <w:sz w:val="20"/>
+                  </w:rPr>
+                </w:pPr>
+                <w:r>
+                  <w:rPr>
+                    <w:rFonts w:ascii="Arial" w:hAnsi="Arial" w:cs="Arial"/>
+                    <w:sz w:val="20"/>
+                  </w:rPr>
+                  <w:t>1.2</w:t>
+                </w:r>
+              </w:p>
+            </w:tc>
+            <w:tc>
+              <w:tcPr>
+                <w:tcW w:w="1729" w:type="pct"/>
+                <w:shd w:val="clear" w:color="auto" w:fill="FFFFFF"/>
+              </w:tcPr>
+              <w:p>
+                <w:pPr>
+                  <w:rPr>
+                    <w:rFonts w:ascii="Arial" w:hAnsi="Arial" w:cs="Arial"/>
+                    <w:sz w:val="20"/>
+                  </w:rPr>
+                </w:pPr>
+                <w:r>
+                  <w:rPr>
+                    <w:rFonts w:ascii="Arial" w:hAnsi="Arial" w:cs="Arial"/>
+                    <w:sz w:val="20"/>
+                  </w:rPr>
+                  <w:t xml:space="preserve">Se agrega el </w:t>
+                </w:r>
+                <w:r>
+                  <w:rPr>
+                    <w:rFonts w:ascii="Arial" w:hAnsi="Arial" w:cs="Arial"/>
+                    <w:sz w:val="20"/>
+                  </w:rPr>
+                  <w:t>Modelo de Caso de Uso del Sistema</w:t>
+                </w:r>
+                <w:r>
+                  <w:rPr>
+                    <w:rFonts w:ascii="Arial" w:hAnsi="Arial" w:cs="Arial"/>
+                    <w:sz w:val="20"/>
+                  </w:rPr>
+                  <w:t xml:space="preserve">. </w:t>
+                </w:r>
+                <w:r>
+                  <w:rPr>
+                    <w:rFonts w:ascii="Arial" w:hAnsi="Arial" w:cs="Arial"/>
+                    <w:sz w:val="20"/>
+                  </w:rPr>
+                  <w:t>Se agrega el Trazo Fino Registrar Asignación Paciente</w:t>
+                </w:r>
+                <w:r>
+                  <w:rPr>
+                    <w:rFonts w:ascii="Arial" w:hAnsi="Arial" w:cs="Arial"/>
+                    <w:sz w:val="20"/>
+                  </w:rPr>
+                  <w:t>. Se agregan los Prototipos de Interfaz.</w:t>
+                </w:r>
+              </w:p>
+            </w:tc>
+            <w:tc>
+              <w:tcPr>
+                <w:tcW w:w="987" w:type="pct"/>
+                <w:shd w:val="clear" w:color="auto" w:fill="FFFFFF"/>
+              </w:tcPr>
+              <w:p>
+                <w:pPr>
+                  <w:jc w:val="both"/>
+                  <w:rPr>
+                    <w:rFonts w:ascii="Arial" w:hAnsi="Arial" w:cs="Arial"/>
+                    <w:sz w:val="20"/>
+                  </w:rPr>
+                </w:pPr>
+                <w:r>
+                  <w:rPr>
+                    <w:rFonts w:ascii="Arial" w:hAnsi="Arial" w:cs="Arial"/>
+                    <w:sz w:val="20"/>
+                  </w:rPr>
+                  <w:t>10/08/2013</w:t>
+                </w:r>
+              </w:p>
+            </w:tc>
+            <w:tc>
+              <w:tcPr>
+                <w:tcW w:w="1398" w:type="pct"/>
+                <w:shd w:val="clear" w:color="auto" w:fill="FFFFFF"/>
+              </w:tcPr>
+              <w:p>
+                <w:pPr>
+                  <w:jc w:val="both"/>
+                  <w:rPr>
+                    <w:rFonts w:ascii="Arial" w:hAnsi="Arial" w:cs="Arial"/>
+                    <w:sz w:val="20"/>
+                  </w:rPr>
+                </w:pPr>
+                <w:r>
+                  <w:rPr>
+                    <w:rFonts w:ascii="Arial" w:hAnsi="Arial" w:cs="Arial"/>
+                    <w:sz w:val="20"/>
+                  </w:rPr>
+                  <w:t>Garcia, Mauro</w:t>
                 </w:r>
               </w:p>
             </w:tc>
@@ -1961,7 +2070,21 @@
                 <w:rStyle w:val="Hipervnculo"/>
                 <w:noProof/>
               </w:rPr>
-              <w:t>Perspectiva del producto</w:t>
+              <w:t>Pers</w:t>
+            </w:r>
+            <w:r>
+              <w:rPr>
+                <w:rStyle w:val="Hipervnculo"/>
+                <w:noProof/>
+              </w:rPr>
+              <w:t>p</w:t>
+            </w:r>
+            <w:r>
+              <w:rPr>
+                <w:rStyle w:val="Hipervnculo"/>
+                <w:noProof/>
+              </w:rPr>
+              <w:t>ectiva del producto</w:t>
             </w:r>
             <w:r>
               <w:rPr>
@@ -2176,7 +2299,21 @@
                 <w:rStyle w:val="Hipervnculo"/>
                 <w:noProof/>
               </w:rPr>
-              <w:t>Requerimientos no funcionales</w:t>
+              <w:t>Requerim</w:t>
+            </w:r>
+            <w:r>
+              <w:rPr>
+                <w:rStyle w:val="Hipervnculo"/>
+                <w:noProof/>
+              </w:rPr>
+              <w:t>i</w:t>
+            </w:r>
+            <w:r>
+              <w:rPr>
+                <w:rStyle w:val="Hipervnculo"/>
+                <w:noProof/>
+              </w:rPr>
+              <w:t>entos no funcionales</w:t>
             </w:r>
             <w:r>
               <w:rPr>
@@ -2665,6 +2802,9 @@
           </w:pPr>
           <w:bookmarkStart w:id="6" w:name="_Toc363587429"/>
           <w:r>
+            <w:rPr>
+              <w:highlight w:val="yellow"/>
+            </w:rPr>
             <w:t>Referencias</w:t>
           </w:r>
           <w:bookmarkEnd w:id="6"/>
@@ -2673,10 +2813,12 @@
           <w:tblPr>
             <w:tblW w:w="5000" w:type="pct"/>
             <w:tblBorders>
-              <w:top w:val="single" w:sz="6" w:space="0" w:color="auto"/>
-              <w:left w:val="single" w:sz="6" w:space="0" w:color="auto"/>
-              <w:bottom w:val="single" w:sz="6" w:space="0" w:color="auto"/>
-              <w:right w:val="single" w:sz="6" w:space="0" w:color="auto"/>
+              <w:top w:val="single" w:sz="4" w:space="0" w:color="auto"/>
+              <w:left w:val="single" w:sz="4" w:space="0" w:color="auto"/>
+              <w:bottom w:val="single" w:sz="4" w:space="0" w:color="auto"/>
+              <w:right w:val="single" w:sz="4" w:space="0" w:color="auto"/>
+              <w:insideH w:val="single" w:sz="4" w:space="0" w:color="auto"/>
+              <w:insideV w:val="single" w:sz="4" w:space="0" w:color="auto"/>
             </w:tblBorders>
             <w:tblLook w:val="0000"/>
           </w:tblPr>
@@ -2691,6 +2833,12 @@
             <w:tc>
               <w:tcPr>
                 <w:tcW w:w="997" w:type="pct"/>
+                <w:tcBorders>
+                  <w:top w:val="single" w:sz="4" w:space="0" w:color="auto"/>
+                  <w:left w:val="single" w:sz="4" w:space="0" w:color="auto"/>
+                  <w:bottom w:val="single" w:sz="4" w:space="0" w:color="auto"/>
+                  <w:right w:val="single" w:sz="4" w:space="0" w:color="auto"/>
+                </w:tcBorders>
               </w:tcPr>
               <w:p>
                 <w:pPr>
@@ -2718,6 +2866,12 @@
             <w:tc>
               <w:tcPr>
                 <w:tcW w:w="1157" w:type="pct"/>
+                <w:tcBorders>
+                  <w:top w:val="single" w:sz="4" w:space="0" w:color="auto"/>
+                  <w:left w:val="single" w:sz="4" w:space="0" w:color="auto"/>
+                  <w:bottom w:val="single" w:sz="4" w:space="0" w:color="auto"/>
+                  <w:right w:val="single" w:sz="4" w:space="0" w:color="auto"/>
+                </w:tcBorders>
               </w:tcPr>
               <w:p>
                 <w:pPr>
@@ -2745,6 +2899,12 @@
             <w:tc>
               <w:tcPr>
                 <w:tcW w:w="622" w:type="pct"/>
+                <w:tcBorders>
+                  <w:top w:val="single" w:sz="4" w:space="0" w:color="auto"/>
+                  <w:left w:val="single" w:sz="4" w:space="0" w:color="auto"/>
+                  <w:bottom w:val="single" w:sz="4" w:space="0" w:color="auto"/>
+                  <w:right w:val="single" w:sz="4" w:space="0" w:color="auto"/>
+                </w:tcBorders>
               </w:tcPr>
               <w:p>
                 <w:pPr>
@@ -2772,6 +2932,12 @@
             <w:tc>
               <w:tcPr>
                 <w:tcW w:w="853" w:type="pct"/>
+                <w:tcBorders>
+                  <w:top w:val="single" w:sz="4" w:space="0" w:color="auto"/>
+                  <w:left w:val="single" w:sz="4" w:space="0" w:color="auto"/>
+                  <w:bottom w:val="single" w:sz="4" w:space="0" w:color="auto"/>
+                  <w:right w:val="single" w:sz="4" w:space="0" w:color="auto"/>
+                </w:tcBorders>
               </w:tcPr>
               <w:p>
                 <w:pPr>
@@ -2799,6 +2965,12 @@
             <w:tc>
               <w:tcPr>
                 <w:tcW w:w="1370" w:type="pct"/>
+                <w:tcBorders>
+                  <w:top w:val="single" w:sz="4" w:space="0" w:color="auto"/>
+                  <w:left w:val="single" w:sz="4" w:space="0" w:color="auto"/>
+                  <w:bottom w:val="single" w:sz="4" w:space="0" w:color="auto"/>
+                  <w:right w:val="single" w:sz="4" w:space="0" w:color="auto"/>
+                </w:tcBorders>
               </w:tcPr>
               <w:p>
                 <w:pPr>
@@ -2828,6 +3000,9 @@
             <w:tc>
               <w:tcPr>
                 <w:tcW w:w="997" w:type="pct"/>
+                <w:tcBorders>
+                  <w:top w:val="single" w:sz="4" w:space="0" w:color="auto"/>
+                </w:tcBorders>
               </w:tcPr>
               <w:p>
                 <w:pPr>
@@ -2844,6 +3019,9 @@
             <w:tc>
               <w:tcPr>
                 <w:tcW w:w="1157" w:type="pct"/>
+                <w:tcBorders>
+                  <w:top w:val="single" w:sz="4" w:space="0" w:color="auto"/>
+                </w:tcBorders>
               </w:tcPr>
               <w:p>
                 <w:pPr>
@@ -2861,6 +3039,9 @@
             <w:tc>
               <w:tcPr>
                 <w:tcW w:w="622" w:type="pct"/>
+                <w:tcBorders>
+                  <w:top w:val="single" w:sz="4" w:space="0" w:color="auto"/>
+                </w:tcBorders>
               </w:tcPr>
               <w:p>
                 <w:pPr>
@@ -2877,6 +3058,9 @@
             <w:tc>
               <w:tcPr>
                 <w:tcW w:w="853" w:type="pct"/>
+                <w:tcBorders>
+                  <w:top w:val="single" w:sz="4" w:space="0" w:color="auto"/>
+                </w:tcBorders>
               </w:tcPr>
               <w:p>
                 <w:pPr>
@@ -2894,6 +3078,9 @@
             <w:tc>
               <w:tcPr>
                 <w:tcW w:w="1370" w:type="pct"/>
+                <w:tcBorders>
+                  <w:top w:val="single" w:sz="4" w:space="0" w:color="auto"/>
+                </w:tcBorders>
               </w:tcPr>
               <w:p>
                 <w:pPr>
@@ -3043,6 +3230,7 @@
           <w:pPr>
             <w:pStyle w:val="Normal1"/>
             <w:spacing w:line="276" w:lineRule="auto"/>
+            <w:ind w:firstLine="708"/>
             <w:jc w:val="both"/>
           </w:pPr>
           <w:r>
@@ -3059,6 +3247,7 @@
           <w:pPr>
             <w:pStyle w:val="Normal1"/>
             <w:spacing w:line="276" w:lineRule="auto"/>
+            <w:ind w:firstLine="708"/>
             <w:jc w:val="both"/>
             <w:rPr>
               <w:rFonts w:eastAsiaTheme="minorHAnsi"/>
@@ -3620,7 +3809,6 @@
               <w:b w:val="0"/>
               <w:bCs w:val="0"/>
               <w:color w:val="000000"/>
-              <w:sz w:val="23"/>
               <w:szCs w:val="23"/>
             </w:rPr>
           </w:pPr>
@@ -3630,7 +3818,6 @@
               <w:b w:val="0"/>
               <w:bCs w:val="0"/>
               <w:color w:val="000000"/>
-              <w:sz w:val="23"/>
               <w:szCs w:val="23"/>
             </w:rPr>
             <w:t>La facultad de Odontología modificara el sitio web del aula virtual para agregar un link que re direccionaría a nuestro sitio web.</w:t>
@@ -3649,7 +3836,6 @@
             <w:rPr>
               <w:rFonts w:ascii="Arial" w:eastAsia="Times New Roman" w:hAnsi="Arial" w:cs="Arial"/>
               <w:color w:val="000000"/>
-              <w:sz w:val="23"/>
               <w:szCs w:val="23"/>
             </w:rPr>
           </w:pPr>
@@ -3657,7 +3843,6 @@
             <w:rPr>
               <w:rFonts w:ascii="Arial" w:eastAsia="Times New Roman" w:hAnsi="Arial" w:cs="Arial"/>
               <w:color w:val="000000"/>
-              <w:sz w:val="23"/>
               <w:szCs w:val="23"/>
             </w:rPr>
             <w:t>El cliente nos otorgara acceso a sus servidores para administrar nuestra propia base de datos que está montada allí mismo.</w:t>
@@ -3676,7 +3861,6 @@
             <w:rPr>
               <w:rFonts w:ascii="Arial" w:eastAsia="Times New Roman" w:hAnsi="Arial" w:cs="Arial"/>
               <w:color w:val="000000"/>
-              <w:sz w:val="23"/>
               <w:szCs w:val="23"/>
             </w:rPr>
           </w:pPr>
@@ -3684,7 +3868,6 @@
             <w:rPr>
               <w:rFonts w:ascii="Arial" w:eastAsia="Times New Roman" w:hAnsi="Arial" w:cs="Arial"/>
               <w:color w:val="000000"/>
-              <w:sz w:val="23"/>
               <w:szCs w:val="23"/>
             </w:rPr>
             <w:t>El cliente nos proveerá de toda la infraestructura de red necesaria para montar nuestro sistema.</w:t>
@@ -3702,7 +3885,6 @@
             <w:rPr>
               <w:rFonts w:ascii="Arial" w:eastAsia="Times New Roman" w:hAnsi="Arial" w:cs="Arial"/>
               <w:color w:val="000000"/>
-              <w:sz w:val="23"/>
               <w:szCs w:val="23"/>
             </w:rPr>
           </w:pPr>
@@ -3710,7 +3892,6 @@
             <w:rPr>
               <w:rFonts w:ascii="Arial" w:eastAsia="Times New Roman" w:hAnsi="Arial" w:cs="Arial"/>
               <w:color w:val="000000"/>
-              <w:sz w:val="23"/>
               <w:szCs w:val="23"/>
             </w:rPr>
             <w:t>La facultad de odontología nos brindará los recursos físicos necesarios para la implementación del sistema, tales como: computadoras correctamente instaladas y en funcionamiento con acceso a internet, servidores donde estará montado el sistema que permitirán proveer los servicios.</w:t>
@@ -3738,7 +3919,6 @@
             <w:rPr>
               <w:rFonts w:ascii="Arial" w:eastAsia="Times New Roman" w:hAnsi="Arial" w:cs="Arial"/>
               <w:color w:val="000000"/>
-              <w:sz w:val="23"/>
               <w:szCs w:val="23"/>
             </w:rPr>
           </w:pPr>
@@ -3746,7 +3926,6 @@
             <w:rPr>
               <w:rFonts w:ascii="Arial" w:eastAsia="Times New Roman" w:hAnsi="Arial" w:cs="Arial"/>
               <w:color w:val="000000"/>
-              <w:sz w:val="23"/>
               <w:szCs w:val="23"/>
             </w:rPr>
             <w:t>La sensibilidad de las historias clínicas y las regulaciones relacionadas con el tema por parte de la facultad de odontología afectarán a los servicios ofrecidos por el sistema y, por ende, al trabajo necesario para desarrollarlos.</w:t>
@@ -3764,7 +3943,6 @@
             <w:rPr>
               <w:rFonts w:ascii="Arial" w:eastAsia="Times New Roman" w:hAnsi="Arial" w:cs="Arial"/>
               <w:color w:val="000000"/>
-              <w:sz w:val="23"/>
               <w:szCs w:val="23"/>
             </w:rPr>
           </w:pPr>
@@ -3772,7 +3950,6 @@
             <w:rPr>
               <w:rFonts w:ascii="Arial" w:eastAsia="Times New Roman" w:hAnsi="Arial" w:cs="Arial"/>
               <w:color w:val="000000"/>
-              <w:sz w:val="23"/>
               <w:szCs w:val="23"/>
             </w:rPr>
             <w:t>Para esta aplicación será necesario una computadora servidor en la cual se instalará el servidor WEB Apache, MySQL como gestor de base de datos y el propio sistema SAGIPO.</w:t>
@@ -3812,6 +3989,7 @@
         </w:p>
         <w:p>
           <w:pPr>
+            <w:ind w:firstLine="708"/>
             <w:jc w:val="both"/>
             <w:rPr>
               <w:rFonts w:ascii="Arial" w:hAnsi="Arial" w:cs="Arial"/>
@@ -3828,7 +4006,7 @@
         </w:p>
         <w:tbl>
           <w:tblPr>
-            <w:tblStyle w:val="Sombreadoclaro-nfasis1"/>
+            <w:tblStyle w:val="Sombreadoclaro-nfasis11"/>
             <w:tblW w:w="5000" w:type="pct"/>
             <w:tblLayout w:type="fixed"/>
             <w:tblLook w:val="04A0"/>
@@ -9991,48 +10169,108 @@
           <w:r>
             <w:rPr>
               <w:rFonts w:eastAsia="Times New Roman"/>
+              <w:noProof/>
             </w:rPr>
             <w:lastRenderedPageBreak/>
-            <w:t>Diagramas de casos de uso</w:t>
+            <w:drawing>
+              <wp:anchor distT="0" distB="0" distL="114300" distR="114300" simplePos="0" relativeHeight="251670528" behindDoc="1" locked="0" layoutInCell="1" allowOverlap="1">
+                <wp:simplePos x="0" y="0"/>
+                <wp:positionH relativeFrom="column">
+                  <wp:posOffset>-1080135</wp:posOffset>
+                </wp:positionH>
+                <wp:positionV relativeFrom="paragraph">
+                  <wp:posOffset>766445</wp:posOffset>
+                </wp:positionV>
+                <wp:extent cx="7908925" cy="6844665"/>
+                <wp:effectExtent l="0" t="533400" r="0" b="508635"/>
+                <wp:wrapTight wrapText="bothSides">
+                  <wp:wrapPolygon edited="0">
+                    <wp:start x="21603" y="-56"/>
+                    <wp:lineTo x="64" y="-56"/>
+                    <wp:lineTo x="64" y="21586"/>
+                    <wp:lineTo x="21603" y="21586"/>
+                    <wp:lineTo x="21603" y="-56"/>
+                  </wp:wrapPolygon>
+                </wp:wrapTight>
+                <wp:docPr id="3" name="2 Imagen" descr="Modelo de Caso de Uso del Sistema.png"/>
+                <wp:cNvGraphicFramePr>
+                  <a:graphicFrameLocks xmlns:a="http://schemas.openxmlformats.org/drawingml/2006/main" noChangeAspect="1"/>
+                </wp:cNvGraphicFramePr>
+                <a:graphic xmlns:a="http://schemas.openxmlformats.org/drawingml/2006/main">
+                  <a:graphicData uri="http://schemas.openxmlformats.org/drawingml/2006/picture">
+                    <pic:pic xmlns:pic="http://schemas.openxmlformats.org/drawingml/2006/picture">
+                      <pic:nvPicPr>
+                        <pic:cNvPr id="0" name="Modelo de Caso de Uso del Sistema.png"/>
+                        <pic:cNvPicPr/>
+                      </pic:nvPicPr>
+                      <pic:blipFill>
+                        <a:blip r:embed="rId11"/>
+                        <a:stretch>
+                          <a:fillRect/>
+                        </a:stretch>
+                      </pic:blipFill>
+                      <pic:spPr>
+                        <a:xfrm rot="16200000">
+                          <a:off x="0" y="0"/>
+                          <a:ext cx="7908925" cy="6844665"/>
+                        </a:xfrm>
+                        <a:prstGeom prst="rect">
+                          <a:avLst/>
+                        </a:prstGeom>
+                      </pic:spPr>
+                    </pic:pic>
+                  </a:graphicData>
+                </a:graphic>
+              </wp:anchor>
+            </w:drawing>
           </w:r>
-          <w:bookmarkEnd w:id="13"/>
-        </w:p>
-        <w:p>
-          <w:pPr>
-            <w:pStyle w:val="Ttulo3"/>
-            <w:rPr>
-              <w:rFonts w:eastAsia="Times New Roman"/>
-            </w:rPr>
-          </w:pPr>
           <w:r>
             <w:rPr>
               <w:rFonts w:eastAsia="Times New Roman"/>
             </w:rPr>
+            <w:t>Diagramas de casos de uso</w:t>
+          </w:r>
+          <w:bookmarkEnd w:id="13"/>
+          <w:r>
+            <w:rPr>
+              <w:rFonts w:eastAsia="Times New Roman"/>
+            </w:rPr>
+            <w:br/>
+          </w:r>
+          <w:r>
+            <w:rPr>
+              <w:rFonts w:eastAsia="Times New Roman"/>
+            </w:rPr>
+            <w:br w:type="page"/>
+          </w:r>
+          <w:r>
+            <w:rPr>
+              <w:rFonts w:eastAsia="Times New Roman"/>
+            </w:rPr>
+            <w:lastRenderedPageBreak/>
             <w:t>Listado de actores</w:t>
           </w:r>
         </w:p>
         <w:tbl>
           <w:tblPr>
             <w:tblStyle w:val="Sombreadomedio1-nfasis5"/>
+            <w:tblpPr w:leftFromText="141" w:rightFromText="141" w:vertAnchor="page" w:horzAnchor="margin" w:tblpY="2327"/>
             <w:tblW w:w="0" w:type="auto"/>
-            <w:jc w:val="center"/>
-            <w:tblLayout w:type="fixed"/>
             <w:tblLook w:val="0000"/>
           </w:tblPr>
           <w:tblGrid>
-            <w:gridCol w:w="2127"/>
-            <w:gridCol w:w="4536"/>
-            <w:gridCol w:w="1417"/>
+            <w:gridCol w:w="2393"/>
+            <w:gridCol w:w="5515"/>
+            <w:gridCol w:w="1146"/>
           </w:tblGrid>
           <w:tr>
             <w:trPr>
               <w:cnfStyle w:val="000000100000"/>
-              <w:jc w:val="center"/>
             </w:trPr>
             <w:tc>
               <w:tcPr>
                 <w:cnfStyle w:val="000010000000"/>
-                <w:tcW w:w="2127" w:type="dxa"/>
+                <w:tcW w:w="0" w:type="auto"/>
               </w:tcPr>
               <w:p>
                 <w:pPr>
@@ -10057,7 +10295,7 @@
             </w:tc>
             <w:tc>
               <w:tcPr>
-                <w:tcW w:w="4536" w:type="dxa"/>
+                <w:tcW w:w="0" w:type="auto"/>
               </w:tcPr>
               <w:p>
                 <w:pPr>
@@ -10083,7 +10321,7 @@
             <w:tc>
               <w:tcPr>
                 <w:cnfStyle w:val="000010000000"/>
-                <w:tcW w:w="1417" w:type="dxa"/>
+                <w:tcW w:w="0" w:type="auto"/>
               </w:tcPr>
               <w:p>
                 <w:pPr>
@@ -10109,12 +10347,11 @@
           <w:tr>
             <w:trPr>
               <w:cnfStyle w:val="000000010000"/>
-              <w:jc w:val="center"/>
             </w:trPr>
             <w:tc>
               <w:tcPr>
                 <w:cnfStyle w:val="000010000000"/>
-                <w:tcW w:w="2127" w:type="dxa"/>
+                <w:tcW w:w="0" w:type="auto"/>
               </w:tcPr>
               <w:p>
                 <w:pPr>
@@ -10137,7 +10374,7 @@
             </w:tc>
             <w:tc>
               <w:tcPr>
-                <w:tcW w:w="4536" w:type="dxa"/>
+                <w:tcW w:w="0" w:type="auto"/>
               </w:tcPr>
               <w:p>
                 <w:pPr>
@@ -10161,7 +10398,7 @@
             <w:tc>
               <w:tcPr>
                 <w:cnfStyle w:val="000010000000"/>
-                <w:tcW w:w="1417" w:type="dxa"/>
+                <w:tcW w:w="0" w:type="auto"/>
               </w:tcPr>
               <w:p>
                 <w:pPr>
@@ -10185,12 +10422,11 @@
           <w:tr>
             <w:trPr>
               <w:cnfStyle w:val="000000100000"/>
-              <w:jc w:val="center"/>
             </w:trPr>
             <w:tc>
               <w:tcPr>
                 <w:cnfStyle w:val="000010000000"/>
-                <w:tcW w:w="2127" w:type="dxa"/>
+                <w:tcW w:w="0" w:type="auto"/>
               </w:tcPr>
               <w:p>
                 <w:pPr>
@@ -10213,7 +10449,7 @@
             </w:tc>
             <w:tc>
               <w:tcPr>
-                <w:tcW w:w="4536" w:type="dxa"/>
+                <w:tcW w:w="0" w:type="auto"/>
               </w:tcPr>
               <w:p>
                 <w:pPr>
@@ -10237,7 +10473,7 @@
             <w:tc>
               <w:tcPr>
                 <w:cnfStyle w:val="000010000000"/>
-                <w:tcW w:w="1417" w:type="dxa"/>
+                <w:tcW w:w="0" w:type="auto"/>
               </w:tcPr>
               <w:p>
                 <w:pPr>
@@ -10261,12 +10497,11 @@
           <w:tr>
             <w:trPr>
               <w:cnfStyle w:val="000000010000"/>
-              <w:jc w:val="center"/>
             </w:trPr>
             <w:tc>
               <w:tcPr>
                 <w:cnfStyle w:val="000010000000"/>
-                <w:tcW w:w="2127" w:type="dxa"/>
+                <w:tcW w:w="0" w:type="auto"/>
               </w:tcPr>
               <w:p>
                 <w:pPr>
@@ -10289,7 +10524,7 @@
             </w:tc>
             <w:tc>
               <w:tcPr>
-                <w:tcW w:w="4536" w:type="dxa"/>
+                <w:tcW w:w="0" w:type="auto"/>
               </w:tcPr>
               <w:p>
                 <w:pPr>
@@ -10313,7 +10548,7 @@
             <w:tc>
               <w:tcPr>
                 <w:cnfStyle w:val="000010000000"/>
-                <w:tcW w:w="1417" w:type="dxa"/>
+                <w:tcW w:w="0" w:type="auto"/>
               </w:tcPr>
               <w:p>
                 <w:pPr>
@@ -10337,12 +10572,11 @@
           <w:tr>
             <w:trPr>
               <w:cnfStyle w:val="000000100000"/>
-              <w:jc w:val="center"/>
             </w:trPr>
             <w:tc>
               <w:tcPr>
                 <w:cnfStyle w:val="000010000000"/>
-                <w:tcW w:w="2127" w:type="dxa"/>
+                <w:tcW w:w="0" w:type="auto"/>
               </w:tcPr>
               <w:p>
                 <w:pPr>
@@ -10365,7 +10599,7 @@
             </w:tc>
             <w:tc>
               <w:tcPr>
-                <w:tcW w:w="4536" w:type="dxa"/>
+                <w:tcW w:w="0" w:type="auto"/>
               </w:tcPr>
               <w:p>
                 <w:pPr>
@@ -10382,7 +10616,7 @@
             <w:tc>
               <w:tcPr>
                 <w:cnfStyle w:val="000010000000"/>
-                <w:tcW w:w="1417" w:type="dxa"/>
+                <w:tcW w:w="0" w:type="auto"/>
               </w:tcPr>
               <w:p>
                 <w:pPr>
@@ -10406,12 +10640,11 @@
           <w:tr>
             <w:trPr>
               <w:cnfStyle w:val="000000010000"/>
-              <w:jc w:val="center"/>
             </w:trPr>
             <w:tc>
               <w:tcPr>
                 <w:cnfStyle w:val="000010000000"/>
-                <w:tcW w:w="2127" w:type="dxa"/>
+                <w:tcW w:w="0" w:type="auto"/>
               </w:tcPr>
               <w:p>
                 <w:pPr>
@@ -10434,7 +10667,7 @@
             </w:tc>
             <w:tc>
               <w:tcPr>
-                <w:tcW w:w="4536" w:type="dxa"/>
+                <w:tcW w:w="0" w:type="auto"/>
               </w:tcPr>
               <w:p>
                 <w:pPr>
@@ -10458,7 +10691,7 @@
             <w:tc>
               <w:tcPr>
                 <w:cnfStyle w:val="000010000000"/>
-                <w:tcW w:w="1417" w:type="dxa"/>
+                <w:tcW w:w="0" w:type="auto"/>
               </w:tcPr>
               <w:p>
                 <w:pPr>
@@ -10482,12 +10715,11 @@
           <w:tr>
             <w:trPr>
               <w:cnfStyle w:val="000000100000"/>
-              <w:jc w:val="center"/>
             </w:trPr>
             <w:tc>
               <w:tcPr>
                 <w:cnfStyle w:val="000010000000"/>
-                <w:tcW w:w="2127" w:type="dxa"/>
+                <w:tcW w:w="0" w:type="auto"/>
               </w:tcPr>
               <w:p>
                 <w:pPr>
@@ -10510,7 +10742,7 @@
             </w:tc>
             <w:tc>
               <w:tcPr>
-                <w:tcW w:w="4536" w:type="dxa"/>
+                <w:tcW w:w="0" w:type="auto"/>
               </w:tcPr>
               <w:p>
                 <w:pPr>
@@ -10534,7 +10766,7 @@
             <w:tc>
               <w:tcPr>
                 <w:cnfStyle w:val="000010000000"/>
-                <w:tcW w:w="1417" w:type="dxa"/>
+                <w:tcW w:w="0" w:type="auto"/>
               </w:tcPr>
               <w:p>
                 <w:pPr>
@@ -10558,12 +10790,11 @@
           <w:tr>
             <w:trPr>
               <w:cnfStyle w:val="000000010000"/>
-              <w:jc w:val="center"/>
             </w:trPr>
             <w:tc>
               <w:tcPr>
                 <w:cnfStyle w:val="000010000000"/>
-                <w:tcW w:w="2127" w:type="dxa"/>
+                <w:tcW w:w="0" w:type="auto"/>
               </w:tcPr>
               <w:p>
                 <w:pPr>
@@ -10586,7 +10817,7 @@
             </w:tc>
             <w:tc>
               <w:tcPr>
-                <w:tcW w:w="4536" w:type="dxa"/>
+                <w:tcW w:w="0" w:type="auto"/>
               </w:tcPr>
               <w:p>
                 <w:pPr>
@@ -10610,7 +10841,7 @@
             <w:tc>
               <w:tcPr>
                 <w:cnfStyle w:val="000010000000"/>
-                <w:tcW w:w="1417" w:type="dxa"/>
+                <w:tcW w:w="0" w:type="auto"/>
               </w:tcPr>
               <w:p>
                 <w:pPr>
@@ -10700,58 +10931,6 @@
               <w:rFonts w:ascii="Arial" w:hAnsi="Arial" w:cs="Arial"/>
             </w:rPr>
           </w:pPr>
-          <w:r>
-            <w:rPr>
-              <w:rFonts w:ascii="Arial" w:hAnsi="Arial" w:cs="Arial"/>
-              <w:noProof/>
-            </w:rPr>
-            <w:lastRenderedPageBreak/>
-            <w:drawing>
-              <wp:inline distT="0" distB="0" distL="0" distR="0">
-                <wp:extent cx="5612130" cy="4147871"/>
-                <wp:effectExtent l="19050" t="0" r="7620" b="0"/>
-                <wp:docPr id="79" name="Imagen 79" descr="C:\Users\Enzo\Desktop\Actors.bmp"/>
-                <wp:cNvGraphicFramePr>
-                  <a:graphicFrameLocks xmlns:a="http://schemas.openxmlformats.org/drawingml/2006/main" noChangeAspect="1"/>
-                </wp:cNvGraphicFramePr>
-                <a:graphic xmlns:a="http://schemas.openxmlformats.org/drawingml/2006/main">
-                  <a:graphicData uri="http://schemas.openxmlformats.org/drawingml/2006/picture">
-                    <pic:pic xmlns:pic="http://schemas.openxmlformats.org/drawingml/2006/picture">
-                      <pic:nvPicPr>
-                        <pic:cNvPr id="0" name="Picture 79" descr="C:\Users\Enzo\Desktop\Actors.bmp"/>
-                        <pic:cNvPicPr>
-                          <a:picLocks noChangeAspect="1" noChangeArrowheads="1"/>
-                        </pic:cNvPicPr>
-                      </pic:nvPicPr>
-                      <pic:blipFill>
-                        <a:blip r:embed="rId11"/>
-                        <a:srcRect/>
-                        <a:stretch>
-                          <a:fillRect/>
-                        </a:stretch>
-                      </pic:blipFill>
-                      <pic:spPr bwMode="auto">
-                        <a:xfrm>
-                          <a:off x="0" y="0"/>
-                          <a:ext cx="5612130" cy="4147871"/>
-                        </a:xfrm>
-                        <a:prstGeom prst="rect">
-                          <a:avLst/>
-                        </a:prstGeom>
-                        <a:noFill/>
-                        <a:ln w="9525">
-                          <a:noFill/>
-                          <a:miter lim="800000"/>
-                          <a:headEnd/>
-                          <a:tailEnd/>
-                        </a:ln>
-                      </pic:spPr>
-                    </pic:pic>
-                  </a:graphicData>
-                </a:graphic>
-              </wp:inline>
-            </w:drawing>
-          </w:r>
         </w:p>
         <w:p>
           <w:pPr>
@@ -10771,9 +10950,729 @@
     </w:sdt>
     <w:p>
       <w:pPr>
+        <w:rPr>
+          <w:rFonts w:asciiTheme="majorHAnsi" w:eastAsiaTheme="majorEastAsia" w:hAnsiTheme="majorHAnsi" w:cstheme="majorBidi"/>
+          <w:b/>
+          <w:bCs/>
+          <w:color w:val="4F81BD" w:themeColor="accent1"/>
+          <w:sz w:val="26"/>
+          <w:szCs w:val="26"/>
+        </w:rPr>
+      </w:pPr>
+      <w:bookmarkStart w:id="14" w:name="_Toc363587436"/>
+      <w:r>
+        <w:rPr>
+          <w:noProof/>
+        </w:rPr>
+        <w:lastRenderedPageBreak/>
+        <w:drawing>
+          <wp:anchor distT="0" distB="0" distL="114300" distR="114300" simplePos="0" relativeHeight="251669504" behindDoc="1" locked="0" layoutInCell="1" allowOverlap="1">
+            <wp:simplePos x="0" y="0"/>
+            <wp:positionH relativeFrom="column">
+              <wp:posOffset>22860</wp:posOffset>
+            </wp:positionH>
+            <wp:positionV relativeFrom="paragraph">
+              <wp:posOffset>761365</wp:posOffset>
+            </wp:positionV>
+            <wp:extent cx="5605145" cy="4146550"/>
+            <wp:effectExtent l="19050" t="0" r="0" b="0"/>
+            <wp:wrapTight wrapText="bothSides">
+              <wp:wrapPolygon edited="0">
+                <wp:start x="-73" y="0"/>
+                <wp:lineTo x="-73" y="21534"/>
+                <wp:lineTo x="21583" y="21534"/>
+                <wp:lineTo x="21583" y="0"/>
+                <wp:lineTo x="-73" y="0"/>
+              </wp:wrapPolygon>
+            </wp:wrapTight>
+            <wp:docPr id="1" name="Imagen 79" descr="C:\Users\Enzo\Desktop\Actors.bmp"/>
+            <wp:cNvGraphicFramePr>
+              <a:graphicFrameLocks xmlns:a="http://schemas.openxmlformats.org/drawingml/2006/main" noChangeAspect="1"/>
+            </wp:cNvGraphicFramePr>
+            <a:graphic xmlns:a="http://schemas.openxmlformats.org/drawingml/2006/main">
+              <a:graphicData uri="http://schemas.openxmlformats.org/drawingml/2006/picture">
+                <pic:pic xmlns:pic="http://schemas.openxmlformats.org/drawingml/2006/picture">
+                  <pic:nvPicPr>
+                    <pic:cNvPr id="0" name="Picture 79" descr="C:\Users\Enzo\Desktop\Actors.bmp"/>
+                    <pic:cNvPicPr>
+                      <a:picLocks noChangeAspect="1" noChangeArrowheads="1"/>
+                    </pic:cNvPicPr>
+                  </pic:nvPicPr>
+                  <pic:blipFill>
+                    <a:blip r:embed="rId12"/>
+                    <a:srcRect/>
+                    <a:stretch>
+                      <a:fillRect/>
+                    </a:stretch>
+                  </pic:blipFill>
+                  <pic:spPr bwMode="auto">
+                    <a:xfrm>
+                      <a:off x="0" y="0"/>
+                      <a:ext cx="5605145" cy="4146550"/>
+                    </a:xfrm>
+                    <a:prstGeom prst="rect">
+                      <a:avLst/>
+                    </a:prstGeom>
+                    <a:noFill/>
+                    <a:ln w="9525">
+                      <a:noFill/>
+                      <a:miter lim="800000"/>
+                      <a:headEnd/>
+                      <a:tailEnd/>
+                    </a:ln>
+                  </pic:spPr>
+                </pic:pic>
+              </a:graphicData>
+            </a:graphic>
+          </wp:anchor>
+        </w:drawing>
+      </w:r>
+      <w:r>
+        <w:br w:type="page"/>
+      </w:r>
+    </w:p>
+    <w:p>
+      <w:pPr>
+        <w:pStyle w:val="Ttulo2"/>
+        <w:jc w:val="center"/>
+      </w:pPr>
+      <w:r>
+        <w:rPr>
+          <w:noProof/>
+        </w:rPr>
+        <w:lastRenderedPageBreak/>
+        <w:drawing>
+          <wp:anchor distT="0" distB="0" distL="114300" distR="114300" simplePos="0" relativeHeight="251671552" behindDoc="1" locked="0" layoutInCell="1" allowOverlap="1">
+            <wp:simplePos x="0" y="0"/>
+            <wp:positionH relativeFrom="column">
+              <wp:posOffset>-266065</wp:posOffset>
+            </wp:positionH>
+            <wp:positionV relativeFrom="paragraph">
+              <wp:posOffset>221615</wp:posOffset>
+            </wp:positionV>
+            <wp:extent cx="6024880" cy="7908925"/>
+            <wp:effectExtent l="19050" t="0" r="0" b="0"/>
+            <wp:wrapTight wrapText="bothSides">
+              <wp:wrapPolygon edited="0">
+                <wp:start x="-68" y="0"/>
+                <wp:lineTo x="-68" y="21539"/>
+                <wp:lineTo x="21582" y="21539"/>
+                <wp:lineTo x="21582" y="0"/>
+                <wp:lineTo x="-68" y="0"/>
+              </wp:wrapPolygon>
+            </wp:wrapTight>
+            <wp:docPr id="2" name="1 Imagen" descr="domain.bmp"/>
+            <wp:cNvGraphicFramePr>
+              <a:graphicFrameLocks xmlns:a="http://schemas.openxmlformats.org/drawingml/2006/main" noChangeAspect="1"/>
+            </wp:cNvGraphicFramePr>
+            <a:graphic xmlns:a="http://schemas.openxmlformats.org/drawingml/2006/main">
+              <a:graphicData uri="http://schemas.openxmlformats.org/drawingml/2006/picture">
+                <pic:pic xmlns:pic="http://schemas.openxmlformats.org/drawingml/2006/picture">
+                  <pic:nvPicPr>
+                    <pic:cNvPr id="0" name="domain.bmp"/>
+                    <pic:cNvPicPr/>
+                  </pic:nvPicPr>
+                  <pic:blipFill>
+                    <a:blip r:embed="rId13"/>
+                    <a:stretch>
+                      <a:fillRect/>
+                    </a:stretch>
+                  </pic:blipFill>
+                  <pic:spPr>
+                    <a:xfrm>
+                      <a:off x="0" y="0"/>
+                      <a:ext cx="6024880" cy="7908925"/>
+                    </a:xfrm>
+                    <a:prstGeom prst="rect">
+                      <a:avLst/>
+                    </a:prstGeom>
+                  </pic:spPr>
+                </pic:pic>
+              </a:graphicData>
+            </a:graphic>
+          </wp:anchor>
+        </w:drawing>
+      </w:r>
+      <w:r>
+        <w:t>Modelo de Objetos de Dominio</w:t>
+      </w:r>
+    </w:p>
+    <w:p>
+      <w:pPr>
+        <w:pStyle w:val="Ttulo2"/>
+        <w:spacing w:before="0"/>
+      </w:pPr>
+      <w:r>
+        <w:lastRenderedPageBreak/>
+        <w:t>Prototipos de Interfaz</w:t>
+      </w:r>
+    </w:p>
+    <w:p/>
+    <w:p>
+      <w:pPr>
+        <w:rPr>
+          <w:rFonts w:ascii="Arial" w:eastAsiaTheme="majorEastAsia" w:hAnsi="Arial" w:cs="Arial"/>
+          <w:b/>
+          <w:sz w:val="24"/>
+          <w:szCs w:val="24"/>
+        </w:rPr>
+      </w:pPr>
+      <w:r>
+        <w:rPr>
+          <w:rFonts w:ascii="Arial" w:hAnsi="Arial" w:cs="Arial"/>
+          <w:b/>
+          <w:sz w:val="24"/>
+          <w:szCs w:val="24"/>
+        </w:rPr>
+        <w:t xml:space="preserve">Caso de Uso - </w:t>
+      </w:r>
+      <w:r>
+        <w:rPr>
+          <w:rFonts w:ascii="Arial" w:eastAsiaTheme="majorEastAsia" w:hAnsi="Arial" w:cs="Arial"/>
+          <w:b/>
+          <w:sz w:val="24"/>
+          <w:szCs w:val="24"/>
+        </w:rPr>
+        <w:t>Registrar Paciente</w:t>
+      </w:r>
+    </w:p>
+    <w:p>
+      <w:pPr>
+        <w:rPr>
+          <w:rFonts w:ascii="Arial" w:eastAsiaTheme="majorEastAsia" w:hAnsi="Arial" w:cs="Arial"/>
+          <w:sz w:val="24"/>
+          <w:szCs w:val="24"/>
+        </w:rPr>
+      </w:pPr>
+      <w:r>
+        <w:rPr>
+          <w:rFonts w:ascii="Arial" w:eastAsiaTheme="majorEastAsia" w:hAnsi="Arial" w:cs="Arial"/>
+          <w:noProof/>
+          <w:sz w:val="24"/>
+          <w:szCs w:val="24"/>
+        </w:rPr>
+        <w:drawing>
+          <wp:anchor distT="0" distB="0" distL="114300" distR="114300" simplePos="0" relativeHeight="251672576" behindDoc="1" locked="0" layoutInCell="1" allowOverlap="1">
+            <wp:simplePos x="0" y="0"/>
+            <wp:positionH relativeFrom="column">
+              <wp:posOffset>-4445</wp:posOffset>
+            </wp:positionH>
+            <wp:positionV relativeFrom="paragraph">
+              <wp:posOffset>3764915</wp:posOffset>
+            </wp:positionV>
+            <wp:extent cx="6155690" cy="3455670"/>
+            <wp:effectExtent l="19050" t="0" r="0" b="0"/>
+            <wp:wrapTight wrapText="bothSides">
+              <wp:wrapPolygon edited="0">
+                <wp:start x="-67" y="0"/>
+                <wp:lineTo x="-67" y="21433"/>
+                <wp:lineTo x="21591" y="21433"/>
+                <wp:lineTo x="21591" y="0"/>
+                <wp:lineTo x="-67" y="0"/>
+              </wp:wrapPolygon>
+            </wp:wrapTight>
+            <wp:docPr id="5" name="4 Imagen" descr="Registrar Paciente - Datos Consulta.jpg"/>
+            <wp:cNvGraphicFramePr>
+              <a:graphicFrameLocks xmlns:a="http://schemas.openxmlformats.org/drawingml/2006/main" noChangeAspect="1"/>
+            </wp:cNvGraphicFramePr>
+            <a:graphic xmlns:a="http://schemas.openxmlformats.org/drawingml/2006/main">
+              <a:graphicData uri="http://schemas.openxmlformats.org/drawingml/2006/picture">
+                <pic:pic xmlns:pic="http://schemas.openxmlformats.org/drawingml/2006/picture">
+                  <pic:nvPicPr>
+                    <pic:cNvPr id="0" name="Registrar Paciente - Datos Consulta.jpg"/>
+                    <pic:cNvPicPr/>
+                  </pic:nvPicPr>
+                  <pic:blipFill>
+                    <a:blip r:embed="rId14"/>
+                    <a:stretch>
+                      <a:fillRect/>
+                    </a:stretch>
+                  </pic:blipFill>
+                  <pic:spPr>
+                    <a:xfrm>
+                      <a:off x="0" y="0"/>
+                      <a:ext cx="6155690" cy="3455670"/>
+                    </a:xfrm>
+                    <a:prstGeom prst="rect">
+                      <a:avLst/>
+                    </a:prstGeom>
+                  </pic:spPr>
+                </pic:pic>
+              </a:graphicData>
+            </a:graphic>
+          </wp:anchor>
+        </w:drawing>
+      </w:r>
+      <w:r>
+        <w:rPr>
+          <w:rFonts w:ascii="Arial" w:eastAsiaTheme="majorEastAsia" w:hAnsi="Arial" w:cs="Arial"/>
+          <w:noProof/>
+          <w:sz w:val="24"/>
+          <w:szCs w:val="24"/>
+        </w:rPr>
+        <w:drawing>
+          <wp:anchor distT="0" distB="0" distL="114300" distR="114300" simplePos="0" relativeHeight="251673600" behindDoc="1" locked="0" layoutInCell="1" allowOverlap="1">
+            <wp:simplePos x="0" y="0"/>
+            <wp:positionH relativeFrom="column">
+              <wp:posOffset>-4445</wp:posOffset>
+            </wp:positionH>
+            <wp:positionV relativeFrom="paragraph">
+              <wp:posOffset>34290</wp:posOffset>
+            </wp:positionV>
+            <wp:extent cx="6155690" cy="3455670"/>
+            <wp:effectExtent l="19050" t="0" r="0" b="0"/>
+            <wp:wrapTight wrapText="bothSides">
+              <wp:wrapPolygon edited="0">
+                <wp:start x="-67" y="0"/>
+                <wp:lineTo x="-67" y="21433"/>
+                <wp:lineTo x="21591" y="21433"/>
+                <wp:lineTo x="21591" y="0"/>
+                <wp:lineTo x="-67" y="0"/>
+              </wp:wrapPolygon>
+            </wp:wrapTight>
+            <wp:docPr id="9" name="8 Imagen" descr="Registrar Paciente - Datos Personales.jpg"/>
+            <wp:cNvGraphicFramePr>
+              <a:graphicFrameLocks xmlns:a="http://schemas.openxmlformats.org/drawingml/2006/main" noChangeAspect="1"/>
+            </wp:cNvGraphicFramePr>
+            <a:graphic xmlns:a="http://schemas.openxmlformats.org/drawingml/2006/main">
+              <a:graphicData uri="http://schemas.openxmlformats.org/drawingml/2006/picture">
+                <pic:pic xmlns:pic="http://schemas.openxmlformats.org/drawingml/2006/picture">
+                  <pic:nvPicPr>
+                    <pic:cNvPr id="0" name="Registrar Paciente - Datos Personales.jpg"/>
+                    <pic:cNvPicPr/>
+                  </pic:nvPicPr>
+                  <pic:blipFill>
+                    <a:blip r:embed="rId15"/>
+                    <a:stretch>
+                      <a:fillRect/>
+                    </a:stretch>
+                  </pic:blipFill>
+                  <pic:spPr>
+                    <a:xfrm>
+                      <a:off x="0" y="0"/>
+                      <a:ext cx="6155690" cy="3455670"/>
+                    </a:xfrm>
+                    <a:prstGeom prst="rect">
+                      <a:avLst/>
+                    </a:prstGeom>
+                  </pic:spPr>
+                </pic:pic>
+              </a:graphicData>
+            </a:graphic>
+          </wp:anchor>
+        </w:drawing>
+      </w:r>
+    </w:p>
+    <w:p>
+      <w:pPr>
+        <w:rPr>
+          <w:rFonts w:ascii="Arial" w:hAnsi="Arial" w:cs="Arial"/>
+          <w:b/>
+          <w:sz w:val="24"/>
+          <w:szCs w:val="24"/>
+        </w:rPr>
+      </w:pPr>
+      <w:r>
+        <w:rPr>
+          <w:rFonts w:ascii="Arial" w:hAnsi="Arial" w:cs="Arial"/>
+          <w:b/>
+          <w:noProof/>
+          <w:sz w:val="24"/>
+          <w:szCs w:val="24"/>
+        </w:rPr>
+        <w:lastRenderedPageBreak/>
+        <w:drawing>
+          <wp:anchor distT="0" distB="0" distL="114300" distR="114300" simplePos="0" relativeHeight="251675648" behindDoc="1" locked="0" layoutInCell="1" allowOverlap="1">
+            <wp:simplePos x="0" y="0"/>
+            <wp:positionH relativeFrom="column">
+              <wp:posOffset>19050</wp:posOffset>
+            </wp:positionH>
+            <wp:positionV relativeFrom="paragraph">
+              <wp:posOffset>332740</wp:posOffset>
+            </wp:positionV>
+            <wp:extent cx="6061075" cy="3409315"/>
+            <wp:effectExtent l="19050" t="0" r="0" b="0"/>
+            <wp:wrapTight wrapText="bothSides">
+              <wp:wrapPolygon edited="0">
+                <wp:start x="-68" y="0"/>
+                <wp:lineTo x="-68" y="21483"/>
+                <wp:lineTo x="21589" y="21483"/>
+                <wp:lineTo x="21589" y="0"/>
+                <wp:lineTo x="-68" y="0"/>
+              </wp:wrapPolygon>
+            </wp:wrapTight>
+            <wp:docPr id="11" name="10 Imagen" descr="Conusltar Paciente.jpg"/>
+            <wp:cNvGraphicFramePr>
+              <a:graphicFrameLocks xmlns:a="http://schemas.openxmlformats.org/drawingml/2006/main" noChangeAspect="1"/>
+            </wp:cNvGraphicFramePr>
+            <a:graphic xmlns:a="http://schemas.openxmlformats.org/drawingml/2006/main">
+              <a:graphicData uri="http://schemas.openxmlformats.org/drawingml/2006/picture">
+                <pic:pic xmlns:pic="http://schemas.openxmlformats.org/drawingml/2006/picture">
+                  <pic:nvPicPr>
+                    <pic:cNvPr id="0" name="Conusltar Paciente.jpg"/>
+                    <pic:cNvPicPr/>
+                  </pic:nvPicPr>
+                  <pic:blipFill>
+                    <a:blip r:embed="rId16"/>
+                    <a:stretch>
+                      <a:fillRect/>
+                    </a:stretch>
+                  </pic:blipFill>
+                  <pic:spPr>
+                    <a:xfrm>
+                      <a:off x="0" y="0"/>
+                      <a:ext cx="6061075" cy="3409315"/>
+                    </a:xfrm>
+                    <a:prstGeom prst="rect">
+                      <a:avLst/>
+                    </a:prstGeom>
+                  </pic:spPr>
+                </pic:pic>
+              </a:graphicData>
+            </a:graphic>
+          </wp:anchor>
+        </w:drawing>
+      </w:r>
+      <w:r>
+        <w:rPr>
+          <w:rFonts w:ascii="Arial" w:hAnsi="Arial" w:cs="Arial"/>
+          <w:b/>
+          <w:sz w:val="24"/>
+          <w:szCs w:val="24"/>
+        </w:rPr>
+        <w:t xml:space="preserve">Caso de Uso </w:t>
+      </w:r>
+      <w:r>
+        <w:rPr>
+          <w:rFonts w:ascii="Arial" w:hAnsi="Arial" w:cs="Arial"/>
+          <w:b/>
+          <w:sz w:val="24"/>
+          <w:szCs w:val="24"/>
+        </w:rPr>
+        <w:t>–</w:t>
+      </w:r>
+      <w:r>
+        <w:rPr>
+          <w:rFonts w:ascii="Arial" w:hAnsi="Arial" w:cs="Arial"/>
+          <w:b/>
+          <w:sz w:val="24"/>
+          <w:szCs w:val="24"/>
+        </w:rPr>
+        <w:t xml:space="preserve"> </w:t>
+      </w:r>
+      <w:r>
+        <w:rPr>
+          <w:rFonts w:ascii="Arial" w:hAnsi="Arial" w:cs="Arial"/>
+          <w:b/>
+          <w:sz w:val="24"/>
+          <w:szCs w:val="24"/>
+        </w:rPr>
+        <w:t>Consultar Paciente</w:t>
+      </w:r>
+    </w:p>
+    <w:p>
+      <w:pPr>
+        <w:rPr>
+          <w:rFonts w:ascii="Arial" w:hAnsi="Arial" w:cs="Arial"/>
+          <w:b/>
+          <w:sz w:val="24"/>
+          <w:szCs w:val="24"/>
+        </w:rPr>
+      </w:pPr>
+    </w:p>
+    <w:p>
+      <w:pPr>
+        <w:rPr>
+          <w:rFonts w:ascii="Arial" w:hAnsi="Arial" w:cs="Arial"/>
+          <w:b/>
+          <w:sz w:val="24"/>
+          <w:szCs w:val="24"/>
+        </w:rPr>
+      </w:pPr>
+      <w:r>
+        <w:rPr>
+          <w:rFonts w:ascii="Arial" w:hAnsi="Arial" w:cs="Arial"/>
+          <w:b/>
+          <w:sz w:val="24"/>
+          <w:szCs w:val="24"/>
+        </w:rPr>
+        <w:t xml:space="preserve">Caso de Uso - </w:t>
+      </w:r>
+      <w:r>
+        <w:rPr>
+          <w:rFonts w:ascii="Arial" w:hAnsi="Arial" w:cs="Arial"/>
+          <w:b/>
+          <w:sz w:val="24"/>
+          <w:szCs w:val="24"/>
+        </w:rPr>
+        <w:t>Registrar Nuevo Alumno</w:t>
+      </w:r>
+    </w:p>
+    <w:p>
+      <w:pPr>
+        <w:rPr>
+          <w:rFonts w:ascii="Arial" w:eastAsiaTheme="majorEastAsia" w:hAnsi="Arial" w:cs="Arial"/>
+          <w:b/>
+          <w:sz w:val="24"/>
+          <w:szCs w:val="24"/>
+        </w:rPr>
+      </w:pPr>
+      <w:r>
+        <w:rPr>
+          <w:rFonts w:ascii="Arial" w:eastAsiaTheme="majorEastAsia" w:hAnsi="Arial" w:cs="Arial"/>
+          <w:b/>
+          <w:noProof/>
+          <w:sz w:val="24"/>
+          <w:szCs w:val="24"/>
+        </w:rPr>
+        <w:drawing>
+          <wp:anchor distT="0" distB="0" distL="114300" distR="114300" simplePos="0" relativeHeight="251674624" behindDoc="1" locked="0" layoutInCell="1" allowOverlap="1">
+            <wp:simplePos x="0" y="0"/>
+            <wp:positionH relativeFrom="column">
+              <wp:posOffset>-8890</wp:posOffset>
+            </wp:positionH>
+            <wp:positionV relativeFrom="paragraph">
+              <wp:posOffset>185420</wp:posOffset>
+            </wp:positionV>
+            <wp:extent cx="5839460" cy="3282950"/>
+            <wp:effectExtent l="19050" t="0" r="8890" b="0"/>
+            <wp:wrapTight wrapText="bothSides">
+              <wp:wrapPolygon edited="0">
+                <wp:start x="-70" y="0"/>
+                <wp:lineTo x="-70" y="21433"/>
+                <wp:lineTo x="21633" y="21433"/>
+                <wp:lineTo x="21633" y="0"/>
+                <wp:lineTo x="-70" y="0"/>
+              </wp:wrapPolygon>
+            </wp:wrapTight>
+            <wp:docPr id="10" name="9 Imagen" descr="Registrar Alumno.jpg"/>
+            <wp:cNvGraphicFramePr>
+              <a:graphicFrameLocks xmlns:a="http://schemas.openxmlformats.org/drawingml/2006/main" noChangeAspect="1"/>
+            </wp:cNvGraphicFramePr>
+            <a:graphic xmlns:a="http://schemas.openxmlformats.org/drawingml/2006/main">
+              <a:graphicData uri="http://schemas.openxmlformats.org/drawingml/2006/picture">
+                <pic:pic xmlns:pic="http://schemas.openxmlformats.org/drawingml/2006/picture">
+                  <pic:nvPicPr>
+                    <pic:cNvPr id="0" name="Registrar Alumno.jpg"/>
+                    <pic:cNvPicPr/>
+                  </pic:nvPicPr>
+                  <pic:blipFill>
+                    <a:blip r:embed="rId17"/>
+                    <a:stretch>
+                      <a:fillRect/>
+                    </a:stretch>
+                  </pic:blipFill>
+                  <pic:spPr>
+                    <a:xfrm>
+                      <a:off x="0" y="0"/>
+                      <a:ext cx="5839460" cy="3282950"/>
+                    </a:xfrm>
+                    <a:prstGeom prst="rect">
+                      <a:avLst/>
+                    </a:prstGeom>
+                  </pic:spPr>
+                </pic:pic>
+              </a:graphicData>
+            </a:graphic>
+          </wp:anchor>
+        </w:drawing>
+      </w:r>
+    </w:p>
+    <w:p>
+      <w:pPr>
+        <w:rPr>
+          <w:rFonts w:ascii="Arial" w:hAnsi="Arial" w:cs="Arial"/>
+          <w:sz w:val="24"/>
+          <w:szCs w:val="24"/>
+        </w:rPr>
+      </w:pPr>
+      <w:r>
+        <w:rPr>
+          <w:rFonts w:ascii="Arial" w:hAnsi="Arial" w:cs="Arial"/>
+          <w:sz w:val="24"/>
+          <w:szCs w:val="24"/>
+        </w:rPr>
+        <w:lastRenderedPageBreak/>
+        <w:br/>
+      </w:r>
+    </w:p>
+    <w:p>
+      <w:pPr>
+        <w:rPr>
+          <w:rFonts w:ascii="Arial" w:hAnsi="Arial" w:cs="Arial"/>
+          <w:sz w:val="24"/>
+          <w:szCs w:val="24"/>
+        </w:rPr>
+      </w:pPr>
+      <w:r>
+        <w:rPr>
+          <w:rFonts w:ascii="Arial" w:hAnsi="Arial" w:cs="Arial"/>
+          <w:b/>
+          <w:noProof/>
+          <w:sz w:val="24"/>
+          <w:szCs w:val="24"/>
+        </w:rPr>
+        <w:drawing>
+          <wp:anchor distT="0" distB="0" distL="114300" distR="114300" simplePos="0" relativeHeight="251676672" behindDoc="1" locked="0" layoutInCell="1" allowOverlap="1">
+            <wp:simplePos x="0" y="0"/>
+            <wp:positionH relativeFrom="column">
+              <wp:posOffset>22860</wp:posOffset>
+            </wp:positionH>
+            <wp:positionV relativeFrom="paragraph">
+              <wp:posOffset>328930</wp:posOffset>
+            </wp:positionV>
+            <wp:extent cx="5934710" cy="3339465"/>
+            <wp:effectExtent l="19050" t="0" r="8890" b="0"/>
+            <wp:wrapTight wrapText="bothSides">
+              <wp:wrapPolygon edited="0">
+                <wp:start x="-69" y="0"/>
+                <wp:lineTo x="-69" y="21440"/>
+                <wp:lineTo x="21632" y="21440"/>
+                <wp:lineTo x="21632" y="0"/>
+                <wp:lineTo x="-69" y="0"/>
+              </wp:wrapPolygon>
+            </wp:wrapTight>
+            <wp:docPr id="12" name="11 Imagen" descr="Buscar Alumno.jpg"/>
+            <wp:cNvGraphicFramePr>
+              <a:graphicFrameLocks xmlns:a="http://schemas.openxmlformats.org/drawingml/2006/main" noChangeAspect="1"/>
+            </wp:cNvGraphicFramePr>
+            <a:graphic xmlns:a="http://schemas.openxmlformats.org/drawingml/2006/main">
+              <a:graphicData uri="http://schemas.openxmlformats.org/drawingml/2006/picture">
+                <pic:pic xmlns:pic="http://schemas.openxmlformats.org/drawingml/2006/picture">
+                  <pic:nvPicPr>
+                    <pic:cNvPr id="0" name="Buscar Alumno.jpg"/>
+                    <pic:cNvPicPr/>
+                  </pic:nvPicPr>
+                  <pic:blipFill>
+                    <a:blip r:embed="rId18"/>
+                    <a:stretch>
+                      <a:fillRect/>
+                    </a:stretch>
+                  </pic:blipFill>
+                  <pic:spPr>
+                    <a:xfrm>
+                      <a:off x="0" y="0"/>
+                      <a:ext cx="5934710" cy="3339465"/>
+                    </a:xfrm>
+                    <a:prstGeom prst="rect">
+                      <a:avLst/>
+                    </a:prstGeom>
+                  </pic:spPr>
+                </pic:pic>
+              </a:graphicData>
+            </a:graphic>
+          </wp:anchor>
+        </w:drawing>
+      </w:r>
+      <w:r>
+        <w:rPr>
+          <w:rFonts w:ascii="Arial" w:hAnsi="Arial" w:cs="Arial"/>
+          <w:b/>
+          <w:sz w:val="24"/>
+          <w:szCs w:val="24"/>
+        </w:rPr>
+        <w:t xml:space="preserve">Caso de Uso </w:t>
+      </w:r>
+      <w:r>
+        <w:rPr>
+          <w:rFonts w:ascii="Arial" w:hAnsi="Arial" w:cs="Arial"/>
+          <w:b/>
+          <w:sz w:val="24"/>
+          <w:szCs w:val="24"/>
+        </w:rPr>
+        <w:t>–</w:t>
+      </w:r>
+      <w:r>
+        <w:rPr>
+          <w:rFonts w:ascii="Arial" w:hAnsi="Arial" w:cs="Arial"/>
+          <w:b/>
+          <w:sz w:val="24"/>
+          <w:szCs w:val="24"/>
+        </w:rPr>
+        <w:t xml:space="preserve"> </w:t>
+      </w:r>
+      <w:r>
+        <w:rPr>
+          <w:rFonts w:ascii="Arial" w:hAnsi="Arial" w:cs="Arial"/>
+          <w:b/>
+          <w:sz w:val="24"/>
+          <w:szCs w:val="24"/>
+        </w:rPr>
+        <w:t xml:space="preserve">Buscar </w:t>
+      </w:r>
+      <w:r>
+        <w:rPr>
+          <w:rFonts w:ascii="Arial" w:hAnsi="Arial" w:cs="Arial"/>
+          <w:b/>
+          <w:sz w:val="24"/>
+          <w:szCs w:val="24"/>
+        </w:rPr>
+        <w:t>Alumno</w:t>
+      </w:r>
+    </w:p>
+    <w:p/>
+    <w:p>
+      <w:pPr>
+        <w:rPr>
+          <w:rFonts w:ascii="Arial" w:hAnsi="Arial" w:cs="Arial"/>
+          <w:sz w:val="24"/>
+          <w:szCs w:val="24"/>
+        </w:rPr>
+      </w:pPr>
+      <w:r>
+        <w:rPr>
+          <w:rFonts w:ascii="Arial" w:hAnsi="Arial" w:cs="Arial"/>
+          <w:b/>
+          <w:sz w:val="24"/>
+          <w:szCs w:val="24"/>
+        </w:rPr>
+        <w:t xml:space="preserve">Caso de Uso </w:t>
+      </w:r>
+      <w:r>
+        <w:rPr>
+          <w:rFonts w:ascii="Arial" w:hAnsi="Arial" w:cs="Arial"/>
+          <w:b/>
+          <w:sz w:val="24"/>
+          <w:szCs w:val="24"/>
+        </w:rPr>
+        <w:t>–</w:t>
+      </w:r>
+      <w:r>
+        <w:rPr>
+          <w:rFonts w:ascii="Arial" w:hAnsi="Arial" w:cs="Arial"/>
+          <w:b/>
+          <w:sz w:val="24"/>
+          <w:szCs w:val="24"/>
+        </w:rPr>
+        <w:t xml:space="preserve"> </w:t>
+      </w:r>
+      <w:r>
+        <w:rPr>
+          <w:rFonts w:ascii="Arial" w:hAnsi="Arial" w:cs="Arial"/>
+          <w:b/>
+          <w:sz w:val="24"/>
+          <w:szCs w:val="24"/>
+        </w:rPr>
+        <w:t>Registrar Asignación Paciente</w:t>
+      </w:r>
+    </w:p>
+    <w:p>
+      <w:pPr>
+        <w:rPr>
+          <w:rFonts w:asciiTheme="majorHAnsi" w:eastAsiaTheme="majorEastAsia" w:hAnsiTheme="majorHAnsi" w:cstheme="majorBidi"/>
+          <w:color w:val="4F81BD" w:themeColor="accent1"/>
+          <w:sz w:val="26"/>
+          <w:szCs w:val="26"/>
+        </w:rPr>
+      </w:pPr>
+      <w:r>
+        <w:br w:type="page"/>
+      </w:r>
+    </w:p>
+    <w:p>
+      <w:pPr>
         <w:pStyle w:val="Ttulo2"/>
       </w:pPr>
-      <w:bookmarkStart w:id="14" w:name="_Toc363587436"/>
       <w:r>
         <w:lastRenderedPageBreak/>
         <w:t>Perspectiva del producto</w:t>
@@ -10782,6 +11681,7 @@
     </w:p>
     <w:p>
       <w:pPr>
+        <w:ind w:firstLine="708"/>
         <w:jc w:val="both"/>
         <w:rPr>
           <w:rFonts w:ascii="Arial" w:hAnsi="Arial" w:cs="Arial"/>
@@ -10822,6 +11722,7 @@
     </w:p>
     <w:p>
       <w:pPr>
+        <w:ind w:firstLine="708"/>
         <w:jc w:val="both"/>
         <w:rPr>
           <w:rFonts w:ascii="Arial" w:hAnsi="Arial" w:cs="Arial"/>
@@ -10831,7 +11732,19 @@
         <w:rPr>
           <w:rFonts w:ascii="Arial" w:hAnsi="Arial" w:cs="Arial"/>
         </w:rPr>
-        <w:t>A continuación se exponen los trazos finos o gruesos de los casos de uso más relevantes. Se utilizan plantillas para la descripción detalladas de los mismos.</w:t>
+        <w:t xml:space="preserve">A continuación se exponen los trazos </w:t>
+      </w:r>
+      <w:r>
+        <w:rPr>
+          <w:rFonts w:ascii="Arial" w:hAnsi="Arial" w:cs="Arial"/>
+        </w:rPr>
+        <w:t>finos y</w:t>
+      </w:r>
+      <w:r>
+        <w:rPr>
+          <w:rFonts w:ascii="Arial" w:hAnsi="Arial" w:cs="Arial"/>
+        </w:rPr>
+        <w:t xml:space="preserve"> gruesos de los casos de uso más relevantes. Se utilizan plantillas para la descripción detalladas de los mismos.</w:t>
       </w:r>
     </w:p>
     <w:p>
@@ -10840,9 +11753,9 @@
           <w:rFonts w:ascii="Arial" w:hAnsi="Arial" w:cs="Arial"/>
         </w:rPr>
         <w:sectPr>
-          <w:headerReference w:type="default" r:id="rId12"/>
-          <w:footerReference w:type="default" r:id="rId13"/>
-          <w:footerReference w:type="first" r:id="rId14"/>
+          <w:headerReference w:type="default" r:id="rId19"/>
+          <w:footerReference w:type="default" r:id="rId20"/>
+          <w:footerReference w:type="first" r:id="rId21"/>
           <w:pgSz w:w="12240" w:h="15840"/>
           <w:pgMar w:top="1417" w:right="1701" w:bottom="1417" w:left="1701" w:header="708" w:footer="708" w:gutter="0"/>
           <w:cols w:space="708"/>
@@ -11009,14 +11922,22 @@
                 <w:rFonts w:ascii="Arial" w:hAnsi="Arial" w:cs="Arial"/>
                 <w:b/>
                 <w:bCs/>
+                <w:highlight w:val="yellow"/>
               </w:rPr>
               <w:t>ID</w:t>
             </w:r>
             <w:r>
               <w:rPr>
                 <w:rFonts w:ascii="Arial" w:hAnsi="Arial" w:cs="Arial"/>
-              </w:rPr>
-              <w:t xml:space="preserve">: </w:t>
+                <w:highlight w:val="yellow"/>
+              </w:rPr>
+              <w:t>:</w:t>
+            </w:r>
+            <w:r>
+              <w:rPr>
+                <w:rFonts w:ascii="Arial" w:hAnsi="Arial" w:cs="Arial"/>
+              </w:rPr>
+              <w:t xml:space="preserve"> </w:t>
             </w:r>
           </w:p>
         </w:tc>
@@ -12277,7 +13198,14 @@
               <w:rPr>
                 <w:rFonts w:ascii="Arial" w:hAnsi="Arial" w:cs="Arial"/>
               </w:rPr>
-              <w:t>El caso de uso comienza cuando el Responsable de recepción de pacientes (RRP) ingresa a la opción para registrar un nuevo paciente.</w:t>
+              <w:t xml:space="preserve">El caso de uso comienza cuando el Responsable de recepción de pacientes (RRP) </w:t>
+            </w:r>
+            <w:r>
+              <w:rPr>
+                <w:rFonts w:ascii="Arial" w:hAnsi="Arial" w:cs="Arial"/>
+                <w:highlight w:val="yellow"/>
+              </w:rPr>
+              <w:t>ingresa a la opción para registrar un nuevo paciente.</w:t>
             </w:r>
           </w:p>
         </w:tc>
@@ -14082,14 +15010,22 @@
                 <w:rFonts w:ascii="Arial" w:hAnsi="Arial" w:cs="Arial"/>
                 <w:b/>
                 <w:bCs/>
+                <w:highlight w:val="yellow"/>
               </w:rPr>
               <w:t>ID</w:t>
             </w:r>
             <w:r>
               <w:rPr>
                 <w:rFonts w:ascii="Arial" w:hAnsi="Arial" w:cs="Arial"/>
-              </w:rPr>
-              <w:t xml:space="preserve">: </w:t>
+                <w:highlight w:val="yellow"/>
+              </w:rPr>
+              <w:t>:</w:t>
+            </w:r>
+            <w:r>
+              <w:rPr>
+                <w:rFonts w:ascii="Arial" w:hAnsi="Arial" w:cs="Arial"/>
+              </w:rPr>
+              <w:t xml:space="preserve"> </w:t>
             </w:r>
           </w:p>
         </w:tc>
@@ -16452,6 +17388,7 @@
       <w:r>
         <w:rPr>
           <w:rFonts w:ascii="Arial" w:hAnsi="Arial" w:cs="Arial"/>
+          <w:highlight w:val="green"/>
         </w:rPr>
         <w:t xml:space="preserve">Descripción detallada caso de uso: </w:t>
       </w:r>
@@ -16459,6 +17396,7 @@
         <w:rPr>
           <w:rFonts w:ascii="Arial" w:hAnsi="Arial" w:cs="Arial"/>
           <w:b/>
+          <w:highlight w:val="green"/>
         </w:rPr>
         <w:t>Registrar asignación paciente</w:t>
       </w:r>
@@ -16483,15 +17421,15 @@
         <w:tblLook w:val="00AF"/>
       </w:tblPr>
       <w:tblGrid>
-        <w:gridCol w:w="1143"/>
-        <w:gridCol w:w="1545"/>
-        <w:gridCol w:w="469"/>
-        <w:gridCol w:w="2061"/>
-        <w:gridCol w:w="500"/>
-        <w:gridCol w:w="1073"/>
-        <w:gridCol w:w="1243"/>
-        <w:gridCol w:w="528"/>
-        <w:gridCol w:w="2488"/>
+        <w:gridCol w:w="1037"/>
+        <w:gridCol w:w="1312"/>
+        <w:gridCol w:w="461"/>
+        <w:gridCol w:w="2092"/>
+        <w:gridCol w:w="569"/>
+        <w:gridCol w:w="1213"/>
+        <w:gridCol w:w="1213"/>
+        <w:gridCol w:w="520"/>
+        <w:gridCol w:w="2633"/>
       </w:tblGrid>
       <w:tr>
         <w:trPr>
@@ -16502,7 +17440,7 @@
         </w:trPr>
         <w:tc>
           <w:tcPr>
-            <w:tcW w:w="4956" w:type="pct"/>
+            <w:tcW w:w="4964" w:type="pct"/>
             <w:gridSpan w:val="9"/>
             <w:tcBorders>
               <w:top w:val="outset" w:sz="6" w:space="0" w:color="auto"/>
@@ -16541,7 +17479,7 @@
         </w:trPr>
         <w:tc>
           <w:tcPr>
-            <w:tcW w:w="3599" w:type="pct"/>
+            <w:tcW w:w="3525" w:type="pct"/>
             <w:gridSpan w:val="7"/>
             <w:tcBorders>
               <w:top w:val="outset" w:sz="6" w:space="0" w:color="auto"/>
@@ -16577,7 +17515,7 @@
         </w:tc>
         <w:tc>
           <w:tcPr>
-            <w:tcW w:w="1335" w:type="pct"/>
+            <w:tcW w:w="1421" w:type="pct"/>
             <w:gridSpan w:val="2"/>
             <w:tcBorders>
               <w:top w:val="outset" w:sz="6" w:space="0" w:color="auto"/>
@@ -16600,14 +17538,22 @@
                 <w:rFonts w:ascii="Arial" w:hAnsi="Arial" w:cs="Arial"/>
                 <w:b/>
                 <w:bCs/>
+                <w:highlight w:val="yellow"/>
               </w:rPr>
               <w:t>ID</w:t>
             </w:r>
             <w:r>
               <w:rPr>
                 <w:rFonts w:ascii="Arial" w:hAnsi="Arial" w:cs="Arial"/>
-              </w:rPr>
-              <w:t xml:space="preserve">: </w:t>
+                <w:highlight w:val="yellow"/>
+              </w:rPr>
+              <w:t>:</w:t>
+            </w:r>
+            <w:r>
+              <w:rPr>
+                <w:rFonts w:ascii="Arial" w:hAnsi="Arial" w:cs="Arial"/>
+              </w:rPr>
+              <w:t xml:space="preserve"> </w:t>
             </w:r>
           </w:p>
         </w:tc>
@@ -16621,7 +17567,7 @@
         </w:trPr>
         <w:tc>
           <w:tcPr>
-            <w:tcW w:w="4956" w:type="pct"/>
+            <w:tcW w:w="4964" w:type="pct"/>
             <w:gridSpan w:val="9"/>
             <w:tcBorders>
               <w:top w:val="outset" w:sz="6" w:space="0" w:color="auto"/>
@@ -16781,7 +17727,7 @@
         </w:trPr>
         <w:tc>
           <w:tcPr>
-            <w:tcW w:w="2558" w:type="pct"/>
+            <w:tcW w:w="2415" w:type="pct"/>
             <w:gridSpan w:val="5"/>
             <w:tcBorders>
               <w:top w:val="outset" w:sz="6" w:space="0" w:color="auto"/>
@@ -16894,7 +17840,7 @@
         </w:tc>
         <w:tc>
           <w:tcPr>
-            <w:tcW w:w="2376" w:type="pct"/>
+            <w:tcW w:w="2530" w:type="pct"/>
             <w:gridSpan w:val="4"/>
             <w:tcBorders>
               <w:top w:val="outset" w:sz="6" w:space="0" w:color="auto"/>
@@ -17026,7 +17972,7 @@
         </w:trPr>
         <w:tc>
           <w:tcPr>
-            <w:tcW w:w="4956" w:type="pct"/>
+            <w:tcW w:w="4964" w:type="pct"/>
             <w:gridSpan w:val="9"/>
             <w:tcBorders>
               <w:top w:val="outset" w:sz="6" w:space="0" w:color="auto"/>
@@ -17264,7 +18210,7 @@
         </w:trPr>
         <w:tc>
           <w:tcPr>
-            <w:tcW w:w="2344" w:type="pct"/>
+            <w:tcW w:w="2160" w:type="pct"/>
             <w:gridSpan w:val="4"/>
             <w:tcBorders>
               <w:top w:val="outset" w:sz="6" w:space="0" w:color="auto"/>
@@ -17299,7 +18245,7 @@
         </w:tc>
         <w:tc>
           <w:tcPr>
-            <w:tcW w:w="2590" w:type="pct"/>
+            <w:tcW w:w="2786" w:type="pct"/>
             <w:gridSpan w:val="5"/>
             <w:tcBorders>
               <w:top w:val="outset" w:sz="6" w:space="0" w:color="auto"/>
@@ -17341,7 +18287,7 @@
         </w:trPr>
         <w:tc>
           <w:tcPr>
-            <w:tcW w:w="4956" w:type="pct"/>
+            <w:tcW w:w="4964" w:type="pct"/>
             <w:gridSpan w:val="9"/>
             <w:tcBorders>
               <w:top w:val="outset" w:sz="6" w:space="0" w:color="auto"/>
@@ -17461,7 +18407,7 @@
         </w:trPr>
         <w:tc>
           <w:tcPr>
-            <w:tcW w:w="4956" w:type="pct"/>
+            <w:tcW w:w="4964" w:type="pct"/>
             <w:gridSpan w:val="9"/>
             <w:tcBorders>
               <w:top w:val="outset" w:sz="6" w:space="0" w:color="auto"/>
@@ -17501,7 +18447,7 @@
         </w:trPr>
         <w:tc>
           <w:tcPr>
-            <w:tcW w:w="4956" w:type="pct"/>
+            <w:tcW w:w="4964" w:type="pct"/>
             <w:gridSpan w:val="9"/>
             <w:tcBorders>
               <w:top w:val="outset" w:sz="6" w:space="0" w:color="auto"/>
@@ -17559,7 +18505,7 @@
         </w:trPr>
         <w:tc>
           <w:tcPr>
-            <w:tcW w:w="1403" w:type="pct"/>
+            <w:tcW w:w="1195" w:type="pct"/>
             <w:gridSpan w:val="3"/>
             <w:vMerge w:val="restart"/>
             <w:tcBorders>
@@ -17584,12 +18530,6 @@
               </w:rPr>
               <w:t>Post- Condiciones</w:t>
             </w:r>
-            <w:r>
-              <w:rPr>
-                <w:rFonts w:ascii="Arial" w:hAnsi="Arial" w:cs="Arial"/>
-              </w:rPr>
-              <w:t xml:space="preserve"> </w:t>
-            </w:r>
           </w:p>
           <w:p>
             <w:pPr>
@@ -17602,7 +18542,7 @@
         </w:tc>
         <w:tc>
           <w:tcPr>
-            <w:tcW w:w="3530" w:type="pct"/>
+            <w:tcW w:w="3750" w:type="pct"/>
             <w:gridSpan w:val="6"/>
             <w:tcBorders>
               <w:top w:val="outset" w:sz="6" w:space="0" w:color="auto"/>
@@ -17627,7 +18567,7 @@
                 <w:b/>
                 <w:bCs/>
               </w:rPr>
-              <w:t>Éxito: Se registra la asignación del paciente a un alumno.</w:t>
+              <w:t>Éxito:Se registra la asignación del paciente a un alumno.</w:t>
             </w:r>
           </w:p>
         </w:tc>
@@ -17641,7 +18581,7 @@
         </w:trPr>
         <w:tc>
           <w:tcPr>
-            <w:tcW w:w="1403" w:type="pct"/>
+            <w:tcW w:w="1195" w:type="pct"/>
             <w:gridSpan w:val="3"/>
             <w:vMerge/>
             <w:tcBorders>
@@ -17664,7 +18604,7 @@
         </w:tc>
         <w:tc>
           <w:tcPr>
-            <w:tcW w:w="3530" w:type="pct"/>
+            <w:tcW w:w="3750" w:type="pct"/>
             <w:gridSpan w:val="6"/>
             <w:tcBorders>
               <w:top w:val="outset" w:sz="6" w:space="0" w:color="auto"/>
@@ -17688,7 +18628,7 @@
                 <w:b/>
                 <w:bCs/>
               </w:rPr>
-              <w:t xml:space="preserve">Fracaso: </w:t>
+              <w:t>Fracaso:</w:t>
             </w:r>
           </w:p>
           <w:p>
@@ -17756,20 +18696,6 @@
               </w:rPr>
               <w:t>El usuario no confirma la asignación.</w:t>
             </w:r>
-          </w:p>
-          <w:p>
-            <w:pPr>
-              <w:pStyle w:val="Prrafodelista"/>
-              <w:numPr>
-                <w:ilvl w:val="0"/>
-                <w:numId w:val="10"/>
-              </w:numPr>
-              <w:rPr>
-                <w:rFonts w:ascii="Arial" w:hAnsi="Arial" w:cs="Arial"/>
-                <w:b/>
-                <w:bCs/>
-              </w:rPr>
-            </w:pPr>
           </w:p>
         </w:tc>
       </w:tr>
@@ -17780,7 +18706,7 @@
         </w:trPr>
         <w:tc>
           <w:tcPr>
-            <w:tcW w:w="3039" w:type="pct"/>
+            <w:tcW w:w="2970" w:type="pct"/>
             <w:gridSpan w:val="6"/>
             <w:tcBorders>
               <w:top w:val="outset" w:sz="6" w:space="0" w:color="auto"/>
@@ -17809,7 +18735,7 @@
         </w:tc>
         <w:tc>
           <w:tcPr>
-            <w:tcW w:w="1895" w:type="pct"/>
+            <w:tcW w:w="1976" w:type="pct"/>
             <w:gridSpan w:val="3"/>
             <w:tcBorders>
               <w:top w:val="outset" w:sz="6" w:space="0" w:color="auto"/>
@@ -17843,7 +18769,7 @@
         </w:trPr>
         <w:tc>
           <w:tcPr>
-            <w:tcW w:w="3039" w:type="pct"/>
+            <w:tcW w:w="2970" w:type="pct"/>
             <w:gridSpan w:val="6"/>
             <w:tcBorders>
               <w:top w:val="outset" w:sz="6" w:space="0" w:color="auto"/>
@@ -17878,7 +18804,7 @@
         </w:tc>
         <w:tc>
           <w:tcPr>
-            <w:tcW w:w="1895" w:type="pct"/>
+            <w:tcW w:w="1976" w:type="pct"/>
             <w:gridSpan w:val="3"/>
             <w:tcBorders>
               <w:top w:val="outset" w:sz="6" w:space="0" w:color="auto"/>
@@ -17914,7 +18840,7 @@
         </w:trPr>
         <w:tc>
           <w:tcPr>
-            <w:tcW w:w="3039" w:type="pct"/>
+            <w:tcW w:w="2970" w:type="pct"/>
             <w:gridSpan w:val="6"/>
             <w:tcBorders>
               <w:top w:val="outset" w:sz="6" w:space="0" w:color="auto"/>
@@ -17949,7 +18875,7 @@
         </w:tc>
         <w:tc>
           <w:tcPr>
-            <w:tcW w:w="1895" w:type="pct"/>
+            <w:tcW w:w="1976" w:type="pct"/>
             <w:gridSpan w:val="3"/>
             <w:tcBorders>
               <w:top w:val="outset" w:sz="6" w:space="0" w:color="auto"/>
@@ -17999,7 +18925,7 @@
         </w:trPr>
         <w:tc>
           <w:tcPr>
-            <w:tcW w:w="3039" w:type="pct"/>
+            <w:tcW w:w="2970" w:type="pct"/>
             <w:gridSpan w:val="6"/>
             <w:tcBorders>
               <w:top w:val="outset" w:sz="6" w:space="0" w:color="auto"/>
@@ -18020,19 +18946,212 @@
               <w:jc w:val="both"/>
               <w:rPr>
                 <w:rFonts w:ascii="Arial" w:hAnsi="Arial" w:cs="Arial"/>
+                <w:lang w:val="es-ES" w:eastAsia="es-ES"/>
               </w:rPr>
             </w:pPr>
             <w:r>
               <w:rPr>
                 <w:rFonts w:ascii="Arial" w:hAnsi="Arial" w:cs="Arial"/>
-              </w:rPr>
-              <w:t>Se llama al caso de uso “Consultar paciente” y el mismo retorna un paciente con las características deseadas: problemática, materia, práctica, fecha y hora de la práctica.</w:t>
+                <w:lang w:val="es-ES" w:eastAsia="es-ES"/>
+              </w:rPr>
+              <w:t>Si el usuario logueado es un alumno, el sistema busca nombre y apellido del alumno.</w:t>
             </w:r>
           </w:p>
         </w:tc>
         <w:tc>
           <w:tcPr>
-            <w:tcW w:w="1895" w:type="pct"/>
+            <w:tcW w:w="1976" w:type="pct"/>
+            <w:gridSpan w:val="3"/>
+            <w:tcBorders>
+              <w:top w:val="outset" w:sz="6" w:space="0" w:color="auto"/>
+              <w:left w:val="outset" w:sz="6" w:space="0" w:color="auto"/>
+              <w:bottom w:val="outset" w:sz="6" w:space="0" w:color="auto"/>
+              <w:right w:val="outset" w:sz="6" w:space="0" w:color="auto"/>
+            </w:tcBorders>
+          </w:tcPr>
+          <w:p>
+            <w:pPr>
+              <w:pStyle w:val="Textoindependiente"/>
+              <w:rPr>
+                <w:rFonts w:ascii="Arial" w:hAnsi="Arial" w:cs="Arial"/>
+              </w:rPr>
+            </w:pPr>
+            <w:r>
+              <w:rPr>
+                <w:rFonts w:ascii="Arial" w:hAnsi="Arial" w:cs="Arial"/>
+              </w:rPr>
+              <w:t>3.ASi el usuario logueado es un RRP el sistema solicita que se busque el alumno a quien asignar el paciente.</w:t>
+            </w:r>
+          </w:p>
+          <w:p>
+            <w:pPr>
+              <w:pStyle w:val="Textoindependiente"/>
+              <w:rPr>
+                <w:rFonts w:ascii="Arial" w:hAnsi="Arial" w:cs="Arial"/>
+              </w:rPr>
+            </w:pPr>
+            <w:r>
+              <w:rPr>
+                <w:rFonts w:ascii="Arial" w:hAnsi="Arial" w:cs="Arial"/>
+              </w:rPr>
+              <w:t>3.A.1 El sistema solicita se ingrese número y tipo de documento ó legajo del alumno que solicita el paciente.</w:t>
+            </w:r>
+          </w:p>
+          <w:p>
+            <w:pPr>
+              <w:pStyle w:val="Textoindependiente"/>
+              <w:rPr>
+                <w:rFonts w:ascii="Arial" w:hAnsi="Arial" w:cs="Arial"/>
+              </w:rPr>
+            </w:pPr>
+            <w:r>
+              <w:rPr>
+                <w:rFonts w:ascii="Arial" w:hAnsi="Arial" w:cs="Arial"/>
+              </w:rPr>
+              <w:t>3.A.2 El RRP ingresa el tipo y número de documento ó el legajo del alumno.</w:t>
+            </w:r>
+          </w:p>
+          <w:p>
+            <w:pPr>
+              <w:pStyle w:val="Textoindependiente"/>
+              <w:rPr>
+                <w:rFonts w:ascii="Arial" w:hAnsi="Arial" w:cs="Arial"/>
+              </w:rPr>
+            </w:pPr>
+            <w:r>
+              <w:rPr>
+                <w:rFonts w:ascii="Arial" w:hAnsi="Arial" w:cs="Arial"/>
+              </w:rPr>
+              <w:t>3.A.2.A El sistema verifica la existencia del alumno y el mismo no existe.</w:t>
+            </w:r>
+          </w:p>
+          <w:p>
+            <w:pPr>
+              <w:pStyle w:val="Textoindependiente"/>
+              <w:rPr>
+                <w:rFonts w:ascii="Arial" w:hAnsi="Arial" w:cs="Arial"/>
+              </w:rPr>
+            </w:pPr>
+            <w:r>
+              <w:rPr>
+                <w:rFonts w:ascii="Arial" w:hAnsi="Arial" w:cs="Arial"/>
+              </w:rPr>
+              <w:t>3.A.2.A.1 El sistema informa la situación.</w:t>
+            </w:r>
+          </w:p>
+          <w:p>
+            <w:pPr>
+              <w:pStyle w:val="Textoindependiente"/>
+              <w:rPr>
+                <w:rFonts w:ascii="Arial" w:hAnsi="Arial" w:cs="Arial"/>
+              </w:rPr>
+            </w:pPr>
+            <w:r>
+              <w:rPr>
+                <w:rFonts w:ascii="Arial" w:hAnsi="Arial" w:cs="Arial"/>
+              </w:rPr>
+              <w:t>3.A.2.A.2 Se cancela el caso de uso.</w:t>
+            </w:r>
+          </w:p>
+          <w:p>
+            <w:pPr>
+              <w:pStyle w:val="Textoindependiente"/>
+              <w:rPr>
+                <w:rFonts w:ascii="Arial" w:hAnsi="Arial" w:cs="Arial"/>
+              </w:rPr>
+            </w:pPr>
+            <w:r>
+              <w:rPr>
+                <w:rFonts w:ascii="Arial" w:hAnsi="Arial" w:cs="Arial"/>
+              </w:rPr>
+              <w:t>3.A.2.B El sistema verifica la existencia del alumno y el mismo existe.</w:t>
+            </w:r>
+          </w:p>
+          <w:p>
+            <w:pPr>
+              <w:pStyle w:val="Textoindependiente"/>
+              <w:rPr>
+                <w:rFonts w:ascii="Arial" w:hAnsi="Arial" w:cs="Arial"/>
+              </w:rPr>
+            </w:pPr>
+            <w:r>
+              <w:rPr>
+                <w:rFonts w:ascii="Arial" w:hAnsi="Arial" w:cs="Arial"/>
+              </w:rPr>
+              <w:t>3.A.2.B.1 El sistema muestra los datos del alumno y solicita se seleccione el alumno para la asignación.</w:t>
+            </w:r>
+          </w:p>
+          <w:p>
+            <w:pPr>
+              <w:pStyle w:val="Textoindependiente"/>
+              <w:rPr>
+                <w:rFonts w:ascii="Arial" w:hAnsi="Arial" w:cs="Arial"/>
+              </w:rPr>
+            </w:pPr>
+            <w:r>
+              <w:rPr>
+                <w:rFonts w:ascii="Arial" w:hAnsi="Arial" w:cs="Arial"/>
+              </w:rPr>
+              <w:t>3.A.2.B.2 El RRP selecciona el alumno.</w:t>
+            </w:r>
+          </w:p>
+          <w:p>
+            <w:pPr>
+              <w:pStyle w:val="Textoindependiente"/>
+              <w:rPr>
+                <w:rFonts w:ascii="Arial" w:hAnsi="Arial" w:cs="Arial"/>
+              </w:rPr>
+            </w:pPr>
+            <w:r>
+              <w:rPr>
+                <w:rFonts w:ascii="Arial" w:hAnsi="Arial" w:cs="Arial"/>
+              </w:rPr>
+              <w:t>3.A.2.B.3 Sigue el curso normal.</w:t>
+            </w:r>
+          </w:p>
+        </w:tc>
+      </w:tr>
+      <w:tr>
+        <w:trPr>
+          <w:tblCellSpacing w:w="20" w:type="dxa"/>
+          <w:jc w:val="center"/>
+        </w:trPr>
+        <w:tc>
+          <w:tcPr>
+            <w:tcW w:w="2970" w:type="pct"/>
+            <w:gridSpan w:val="6"/>
+            <w:tcBorders>
+              <w:top w:val="outset" w:sz="6" w:space="0" w:color="auto"/>
+              <w:left w:val="outset" w:sz="6" w:space="0" w:color="auto"/>
+              <w:bottom w:val="outset" w:sz="6" w:space="0" w:color="auto"/>
+              <w:right w:val="outset" w:sz="6" w:space="0" w:color="auto"/>
+            </w:tcBorders>
+          </w:tcPr>
+          <w:p>
+            <w:pPr>
+              <w:pStyle w:val="Prrafodelista"/>
+              <w:numPr>
+                <w:ilvl w:val="0"/>
+                <w:numId w:val="9"/>
+              </w:numPr>
+              <w:spacing w:after="0" w:line="240" w:lineRule="auto"/>
+              <w:jc w:val="both"/>
+              <w:rPr>
+                <w:rFonts w:ascii="Arial" w:hAnsi="Arial" w:cs="Arial"/>
+                <w:lang w:eastAsia="es-ES"/>
+              </w:rPr>
+            </w:pPr>
+            <w:r>
+              <w:rPr>
+                <w:rFonts w:ascii="Arial" w:hAnsi="Arial" w:cs="Arial"/>
+              </w:rPr>
+              <w:t>Se llama al caso de uso “Consultar paciente” y el mismo retorna un paciente con las características deseadas: problemática, materia, práctica, fecha y hora de la práctica.</w:t>
+            </w:r>
+          </w:p>
+        </w:tc>
+        <w:tc>
+          <w:tcPr>
+            <w:tcW w:w="1976" w:type="pct"/>
             <w:gridSpan w:val="3"/>
             <w:tcBorders>
               <w:top w:val="outset" w:sz="6" w:space="0" w:color="auto"/>
@@ -18054,7 +19173,7 @@
                 <w:rFonts w:ascii="Arial" w:hAnsi="Arial" w:cs="Arial"/>
                 <w:lang w:eastAsia="es-ES"/>
               </w:rPr>
-              <w:t>2.A Se llama al caso de uso “Consultar paciente” y el mismo no retorna un paciente con las características deseadas.</w:t>
+              <w:t>4.A Se llama al caso de uso “Consultar paciente” y el mismo no retorna un paciente con las características deseadas.</w:t>
             </w:r>
           </w:p>
           <w:p>
@@ -18070,23 +19189,21 @@
                 <w:rFonts w:ascii="Arial" w:hAnsi="Arial" w:cs="Arial"/>
                 <w:lang w:eastAsia="es-ES"/>
               </w:rPr>
-              <w:t>2.A.1 El sistema informa la situación.</w:t>
+              <w:t>4.A.1 El sistema informa la situación.</w:t>
             </w:r>
           </w:p>
           <w:p>
             <w:pPr>
-              <w:jc w:val="both"/>
-              <w:rPr>
-                <w:rFonts w:ascii="Arial" w:hAnsi="Arial" w:cs="Arial"/>
-                <w:lang w:eastAsia="es-ES"/>
+              <w:pStyle w:val="Textoindependiente"/>
+              <w:rPr>
+                <w:rFonts w:ascii="Arial" w:hAnsi="Arial" w:cs="Arial"/>
               </w:rPr>
             </w:pPr>
             <w:r>
               <w:rPr>
                 <w:rFonts w:ascii="Arial" w:hAnsi="Arial" w:cs="Arial"/>
-                <w:lang w:eastAsia="es-ES"/>
-              </w:rPr>
-              <w:t>2.A.2 Se cancela el caso de uso.</w:t>
+              </w:rPr>
+              <w:t>4.A.2 Se cancela el caso de uso.</w:t>
             </w:r>
           </w:p>
         </w:tc>
@@ -18098,7 +19215,7 @@
         </w:trPr>
         <w:tc>
           <w:tcPr>
-            <w:tcW w:w="3039" w:type="pct"/>
+            <w:tcW w:w="2970" w:type="pct"/>
             <w:gridSpan w:val="6"/>
             <w:tcBorders>
               <w:top w:val="outset" w:sz="6" w:space="0" w:color="auto"/>
@@ -18125,15 +19242,23 @@
             <w:r>
               <w:rPr>
                 <w:rFonts w:ascii="Arial" w:hAnsi="Arial" w:cs="Arial"/>
-                <w:lang w:val="es-ES" w:eastAsia="es-ES"/>
-              </w:rPr>
-              <w:t>Si el usuario logueado es un alumno, el sistema busca nombre y apellido del alumno.</w:t>
+                <w:lang w:eastAsia="es-ES"/>
+              </w:rPr>
+              <w:t xml:space="preserve">El sistema muestra los datos de la asignación que se registrará: nombre y apellido del paciente, problemática, </w:t>
+            </w:r>
+            <w:r>
+              <w:rPr>
+                <w:rFonts w:ascii="Arial" w:hAnsi="Arial" w:cs="Arial"/>
+                <w:lang w:eastAsia="es-ES"/>
+              </w:rPr>
+              <w:lastRenderedPageBreak/>
+              <w:t>materia, fecha y hora de la práctica, nombre y apellido del alumno.</w:t>
             </w:r>
           </w:p>
         </w:tc>
         <w:tc>
           <w:tcPr>
-            <w:tcW w:w="1895" w:type="pct"/>
+            <w:tcW w:w="1976" w:type="pct"/>
             <w:gridSpan w:val="3"/>
             <w:tcBorders>
               <w:top w:val="outset" w:sz="6" w:space="0" w:color="auto"/>
@@ -18149,138 +19274,6 @@
                 <w:rFonts w:ascii="Arial" w:hAnsi="Arial" w:cs="Arial"/>
               </w:rPr>
             </w:pPr>
-            <w:r>
-              <w:rPr>
-                <w:rFonts w:ascii="Arial" w:hAnsi="Arial" w:cs="Arial"/>
-              </w:rPr>
-              <w:t>3.A Si el usuario logueado es un RRP el sistema solicita que se busque el alumno a quien asignar el paciente.</w:t>
-            </w:r>
-          </w:p>
-          <w:p>
-            <w:pPr>
-              <w:pStyle w:val="Textoindependiente"/>
-              <w:rPr>
-                <w:rFonts w:ascii="Arial" w:hAnsi="Arial" w:cs="Arial"/>
-              </w:rPr>
-            </w:pPr>
-            <w:r>
-              <w:rPr>
-                <w:rFonts w:ascii="Arial" w:hAnsi="Arial" w:cs="Arial"/>
-              </w:rPr>
-              <w:t>3.A.1 El sistema solicita se ingrese número y tipo de documento ó legajo del alumno que solicita el paciente.</w:t>
-            </w:r>
-          </w:p>
-          <w:p>
-            <w:pPr>
-              <w:pStyle w:val="Textoindependiente"/>
-              <w:rPr>
-                <w:rFonts w:ascii="Arial" w:hAnsi="Arial" w:cs="Arial"/>
-              </w:rPr>
-            </w:pPr>
-            <w:r>
-              <w:rPr>
-                <w:rFonts w:ascii="Arial" w:hAnsi="Arial" w:cs="Arial"/>
-              </w:rPr>
-              <w:t>3.A.2 El RRP ingresa el tipo y número de documento ó el legajo del alumno.</w:t>
-            </w:r>
-          </w:p>
-          <w:p>
-            <w:pPr>
-              <w:pStyle w:val="Textoindependiente"/>
-              <w:rPr>
-                <w:rFonts w:ascii="Arial" w:hAnsi="Arial" w:cs="Arial"/>
-              </w:rPr>
-            </w:pPr>
-            <w:r>
-              <w:rPr>
-                <w:rFonts w:ascii="Arial" w:hAnsi="Arial" w:cs="Arial"/>
-              </w:rPr>
-              <w:t>3.A.2.A El sistema verifica la existencia del alumno y el mismo no existe.</w:t>
-            </w:r>
-          </w:p>
-          <w:p>
-            <w:pPr>
-              <w:pStyle w:val="Textoindependiente"/>
-              <w:rPr>
-                <w:rFonts w:ascii="Arial" w:hAnsi="Arial" w:cs="Arial"/>
-              </w:rPr>
-            </w:pPr>
-            <w:r>
-              <w:rPr>
-                <w:rFonts w:ascii="Arial" w:hAnsi="Arial" w:cs="Arial"/>
-              </w:rPr>
-              <w:t>3.A.2.A.1 El sistema informa la situación.</w:t>
-            </w:r>
-          </w:p>
-          <w:p>
-            <w:pPr>
-              <w:pStyle w:val="Textoindependiente"/>
-              <w:rPr>
-                <w:rFonts w:ascii="Arial" w:hAnsi="Arial" w:cs="Arial"/>
-              </w:rPr>
-            </w:pPr>
-            <w:r>
-              <w:rPr>
-                <w:rFonts w:ascii="Arial" w:hAnsi="Arial" w:cs="Arial"/>
-              </w:rPr>
-              <w:t>3.A.2.A.2 Se cancela el caso de uso.</w:t>
-            </w:r>
-          </w:p>
-          <w:p>
-            <w:pPr>
-              <w:pStyle w:val="Textoindependiente"/>
-              <w:rPr>
-                <w:rFonts w:ascii="Arial" w:hAnsi="Arial" w:cs="Arial"/>
-              </w:rPr>
-            </w:pPr>
-            <w:r>
-              <w:rPr>
-                <w:rFonts w:ascii="Arial" w:hAnsi="Arial" w:cs="Arial"/>
-              </w:rPr>
-              <w:t>3.A.2.B El sistema verifica la existencia del alumno y el mismo existe.</w:t>
-            </w:r>
-          </w:p>
-          <w:p>
-            <w:pPr>
-              <w:pStyle w:val="Textoindependiente"/>
-              <w:rPr>
-                <w:rFonts w:ascii="Arial" w:hAnsi="Arial" w:cs="Arial"/>
-              </w:rPr>
-            </w:pPr>
-            <w:r>
-              <w:rPr>
-                <w:rFonts w:ascii="Arial" w:hAnsi="Arial" w:cs="Arial"/>
-              </w:rPr>
-              <w:t>3.A.2.B.1 El sistema muestra los datos del alumno y solicita se seleccione el alumno para la asignación.</w:t>
-            </w:r>
-          </w:p>
-          <w:p>
-            <w:pPr>
-              <w:pStyle w:val="Textoindependiente"/>
-              <w:rPr>
-                <w:rFonts w:ascii="Arial" w:hAnsi="Arial" w:cs="Arial"/>
-              </w:rPr>
-            </w:pPr>
-            <w:r>
-              <w:rPr>
-                <w:rFonts w:ascii="Arial" w:hAnsi="Arial" w:cs="Arial"/>
-              </w:rPr>
-              <w:t>3.A.2.B.2 El RRP selecciona el alumno.</w:t>
-            </w:r>
-          </w:p>
-          <w:p>
-            <w:pPr>
-              <w:pStyle w:val="Textoindependiente"/>
-              <w:rPr>
-                <w:rFonts w:ascii="Arial" w:hAnsi="Arial" w:cs="Arial"/>
-              </w:rPr>
-            </w:pPr>
-            <w:r>
-              <w:rPr>
-                <w:rFonts w:ascii="Arial" w:hAnsi="Arial" w:cs="Arial"/>
-              </w:rPr>
-              <w:t>3.A.2.B.3 Sigue el curso normal.</w:t>
-            </w:r>
           </w:p>
         </w:tc>
       </w:tr>
@@ -18291,7 +19284,7 @@
         </w:trPr>
         <w:tc>
           <w:tcPr>
-            <w:tcW w:w="3039" w:type="pct"/>
+            <w:tcW w:w="2970" w:type="pct"/>
             <w:gridSpan w:val="6"/>
             <w:tcBorders>
               <w:top w:val="outset" w:sz="6" w:space="0" w:color="auto"/>
@@ -18312,7 +19305,7 @@
               <w:jc w:val="both"/>
               <w:rPr>
                 <w:rFonts w:ascii="Arial" w:hAnsi="Arial" w:cs="Arial"/>
-                <w:lang w:val="es-ES" w:eastAsia="es-ES"/>
+                <w:lang w:eastAsia="es-ES"/>
               </w:rPr>
             </w:pPr>
             <w:r>
@@ -18320,21 +19313,14 @@
                 <w:rFonts w:ascii="Arial" w:hAnsi="Arial" w:cs="Arial"/>
                 <w:lang w:eastAsia="es-ES"/>
               </w:rPr>
-              <w:t xml:space="preserve">El sistema muestra los datos de la asignación que se </w:t>
-            </w:r>
-            <w:r>
-              <w:rPr>
-                <w:rFonts w:ascii="Arial" w:hAnsi="Arial" w:cs="Arial"/>
-                <w:lang w:eastAsia="es-ES"/>
-              </w:rPr>
               <w:lastRenderedPageBreak/>
-              <w:t>registrará: nombre y apellido del paciente, problemática, materia, fecha y hora de la práctica, nombre y apellido del alumno.</w:t>
+              <w:t>El sistema solicita se confirme la asignación.</w:t>
             </w:r>
           </w:p>
         </w:tc>
         <w:tc>
           <w:tcPr>
-            <w:tcW w:w="1895" w:type="pct"/>
+            <w:tcW w:w="1976" w:type="pct"/>
             <w:gridSpan w:val="3"/>
             <w:tcBorders>
               <w:top w:val="outset" w:sz="6" w:space="0" w:color="auto"/>
@@ -18360,7 +19346,7 @@
         </w:trPr>
         <w:tc>
           <w:tcPr>
-            <w:tcW w:w="3039" w:type="pct"/>
+            <w:tcW w:w="2970" w:type="pct"/>
             <w:gridSpan w:val="6"/>
             <w:tcBorders>
               <w:top w:val="outset" w:sz="6" w:space="0" w:color="auto"/>
@@ -18389,14 +19375,13 @@
                 <w:rFonts w:ascii="Arial" w:hAnsi="Arial" w:cs="Arial"/>
                 <w:lang w:eastAsia="es-ES"/>
               </w:rPr>
-              <w:lastRenderedPageBreak/>
-              <w:t>El sistema solicita se confirme la asignación.</w:t>
+              <w:t>El usuario (RRP o ALU) confirma la asignación.</w:t>
             </w:r>
           </w:p>
         </w:tc>
         <w:tc>
           <w:tcPr>
-            <w:tcW w:w="1895" w:type="pct"/>
+            <w:tcW w:w="1976" w:type="pct"/>
             <w:gridSpan w:val="3"/>
             <w:tcBorders>
               <w:top w:val="outset" w:sz="6" w:space="0" w:color="auto"/>
@@ -18412,6 +19397,26 @@
                 <w:rFonts w:ascii="Arial" w:hAnsi="Arial" w:cs="Arial"/>
               </w:rPr>
             </w:pPr>
+            <w:r>
+              <w:rPr>
+                <w:rFonts w:ascii="Arial" w:hAnsi="Arial" w:cs="Arial"/>
+              </w:rPr>
+              <w:t>6.A El usuario (RRP o ALU) no confirma la asignación.</w:t>
+            </w:r>
+          </w:p>
+          <w:p>
+            <w:pPr>
+              <w:pStyle w:val="Textoindependiente"/>
+              <w:rPr>
+                <w:rFonts w:ascii="Arial" w:hAnsi="Arial" w:cs="Arial"/>
+              </w:rPr>
+            </w:pPr>
+            <w:r>
+              <w:rPr>
+                <w:rFonts w:ascii="Arial" w:hAnsi="Arial" w:cs="Arial"/>
+              </w:rPr>
+              <w:t>6.A.1 Se cancela el caso de uso.</w:t>
+            </w:r>
           </w:p>
         </w:tc>
       </w:tr>
@@ -18422,7 +19427,7 @@
         </w:trPr>
         <w:tc>
           <w:tcPr>
-            <w:tcW w:w="3039" w:type="pct"/>
+            <w:tcW w:w="2970" w:type="pct"/>
             <w:gridSpan w:val="6"/>
             <w:tcBorders>
               <w:top w:val="outset" w:sz="6" w:space="0" w:color="auto"/>
@@ -18451,13 +19456,13 @@
                 <w:rFonts w:ascii="Arial" w:hAnsi="Arial" w:cs="Arial"/>
                 <w:lang w:eastAsia="es-ES"/>
               </w:rPr>
-              <w:t>El usuario (RRP o ALU) confirma la asignación.</w:t>
+              <w:t xml:space="preserve">El sistema registra la asignación del paciente al alumno. </w:t>
             </w:r>
           </w:p>
         </w:tc>
         <w:tc>
           <w:tcPr>
-            <w:tcW w:w="1895" w:type="pct"/>
+            <w:tcW w:w="1976" w:type="pct"/>
             <w:gridSpan w:val="3"/>
             <w:tcBorders>
               <w:top w:val="outset" w:sz="6" w:space="0" w:color="auto"/>
@@ -18473,26 +19478,6 @@
                 <w:rFonts w:ascii="Arial" w:hAnsi="Arial" w:cs="Arial"/>
               </w:rPr>
             </w:pPr>
-            <w:r>
-              <w:rPr>
-                <w:rFonts w:ascii="Arial" w:hAnsi="Arial" w:cs="Arial"/>
-              </w:rPr>
-              <w:t>6.A El usuario (RRP o ALU) no confirma la asignación.</w:t>
-            </w:r>
-          </w:p>
-          <w:p>
-            <w:pPr>
-              <w:pStyle w:val="Textoindependiente"/>
-              <w:rPr>
-                <w:rFonts w:ascii="Arial" w:hAnsi="Arial" w:cs="Arial"/>
-              </w:rPr>
-            </w:pPr>
-            <w:r>
-              <w:rPr>
-                <w:rFonts w:ascii="Arial" w:hAnsi="Arial" w:cs="Arial"/>
-              </w:rPr>
-              <w:t>6.A.1 Se cancela el caso de uso.</w:t>
-            </w:r>
           </w:p>
         </w:tc>
       </w:tr>
@@ -18503,7 +19488,7 @@
         </w:trPr>
         <w:tc>
           <w:tcPr>
-            <w:tcW w:w="3039" w:type="pct"/>
+            <w:tcW w:w="2970" w:type="pct"/>
             <w:gridSpan w:val="6"/>
             <w:tcBorders>
               <w:top w:val="outset" w:sz="6" w:space="0" w:color="auto"/>
@@ -18532,13 +19517,13 @@
                 <w:rFonts w:ascii="Arial" w:hAnsi="Arial" w:cs="Arial"/>
                 <w:lang w:eastAsia="es-ES"/>
               </w:rPr>
-              <w:t xml:space="preserve">El sistema registra la asignación del paciente al alumno. </w:t>
+              <w:t>El sistema le otorga al alumno los permisos para poder ver los datos de contacto del paciente.</w:t>
             </w:r>
           </w:p>
         </w:tc>
         <w:tc>
           <w:tcPr>
-            <w:tcW w:w="1895" w:type="pct"/>
+            <w:tcW w:w="1976" w:type="pct"/>
             <w:gridSpan w:val="3"/>
             <w:tcBorders>
               <w:top w:val="outset" w:sz="6" w:space="0" w:color="auto"/>
@@ -18564,7 +19549,7 @@
         </w:trPr>
         <w:tc>
           <w:tcPr>
-            <w:tcW w:w="3039" w:type="pct"/>
+            <w:tcW w:w="2970" w:type="pct"/>
             <w:gridSpan w:val="6"/>
             <w:tcBorders>
               <w:top w:val="outset" w:sz="6" w:space="0" w:color="auto"/>
@@ -18593,74 +19578,13 @@
                 <w:rFonts w:ascii="Arial" w:hAnsi="Arial" w:cs="Arial"/>
                 <w:lang w:eastAsia="es-ES"/>
               </w:rPr>
-              <w:t>El sistema le otorga al alumno los permisos para poder ver los datos de contacto del paciente.</w:t>
+              <w:t>Finaliza el caso de uso.</w:t>
             </w:r>
           </w:p>
         </w:tc>
         <w:tc>
           <w:tcPr>
-            <w:tcW w:w="1895" w:type="pct"/>
-            <w:gridSpan w:val="3"/>
-            <w:tcBorders>
-              <w:top w:val="outset" w:sz="6" w:space="0" w:color="auto"/>
-              <w:left w:val="outset" w:sz="6" w:space="0" w:color="auto"/>
-              <w:bottom w:val="outset" w:sz="6" w:space="0" w:color="auto"/>
-              <w:right w:val="outset" w:sz="6" w:space="0" w:color="auto"/>
-            </w:tcBorders>
-          </w:tcPr>
-          <w:p>
-            <w:pPr>
-              <w:pStyle w:val="Textoindependiente"/>
-              <w:rPr>
-                <w:rFonts w:ascii="Arial" w:hAnsi="Arial" w:cs="Arial"/>
-              </w:rPr>
-            </w:pPr>
-          </w:p>
-        </w:tc>
-      </w:tr>
-      <w:tr>
-        <w:trPr>
-          <w:tblCellSpacing w:w="20" w:type="dxa"/>
-          <w:jc w:val="center"/>
-        </w:trPr>
-        <w:tc>
-          <w:tcPr>
-            <w:tcW w:w="3039" w:type="pct"/>
-            <w:gridSpan w:val="6"/>
-            <w:tcBorders>
-              <w:top w:val="outset" w:sz="6" w:space="0" w:color="auto"/>
-              <w:left w:val="outset" w:sz="6" w:space="0" w:color="auto"/>
-              <w:bottom w:val="outset" w:sz="6" w:space="0" w:color="auto"/>
-              <w:right w:val="outset" w:sz="6" w:space="0" w:color="auto"/>
-            </w:tcBorders>
-            <w:hideMark/>
-          </w:tcPr>
-          <w:p>
-            <w:pPr>
-              <w:pStyle w:val="Prrafodelista"/>
-              <w:numPr>
-                <w:ilvl w:val="0"/>
-                <w:numId w:val="9"/>
-              </w:numPr>
-              <w:spacing w:after="0" w:line="240" w:lineRule="auto"/>
-              <w:jc w:val="both"/>
-              <w:rPr>
-                <w:rFonts w:ascii="Arial" w:hAnsi="Arial" w:cs="Arial"/>
-                <w:lang w:eastAsia="es-ES"/>
-              </w:rPr>
-            </w:pPr>
-            <w:r>
-              <w:rPr>
-                <w:rFonts w:ascii="Arial" w:hAnsi="Arial" w:cs="Arial"/>
-                <w:lang w:eastAsia="es-ES"/>
-              </w:rPr>
-              <w:t>Finaliza el caso de uso.</w:t>
-            </w:r>
-          </w:p>
-        </w:tc>
-        <w:tc>
-          <w:tcPr>
-            <w:tcW w:w="1895" w:type="pct"/>
+            <w:tcW w:w="1976" w:type="pct"/>
             <w:gridSpan w:val="3"/>
             <w:tcBorders>
               <w:top w:val="outset" w:sz="6" w:space="0" w:color="auto"/>
@@ -18687,7 +19611,7 @@
         </w:trPr>
         <w:tc>
           <w:tcPr>
-            <w:tcW w:w="4956" w:type="pct"/>
+            <w:tcW w:w="4964" w:type="pct"/>
             <w:gridSpan w:val="9"/>
             <w:tcBorders>
               <w:top w:val="outset" w:sz="6" w:space="0" w:color="auto"/>
@@ -18726,7 +19650,7 @@
         </w:trPr>
         <w:tc>
           <w:tcPr>
-            <w:tcW w:w="4956" w:type="pct"/>
+            <w:tcW w:w="4964" w:type="pct"/>
             <w:gridSpan w:val="9"/>
             <w:tcBorders>
               <w:top w:val="outset" w:sz="6" w:space="0" w:color="auto"/>
@@ -18765,7 +19689,7 @@
         </w:trPr>
         <w:tc>
           <w:tcPr>
-            <w:tcW w:w="4956" w:type="pct"/>
+            <w:tcW w:w="4964" w:type="pct"/>
             <w:gridSpan w:val="9"/>
             <w:tcBorders>
               <w:top w:val="outset" w:sz="6" w:space="0" w:color="auto"/>
@@ -18804,7 +19728,7 @@
         </w:trPr>
         <w:tc>
           <w:tcPr>
-            <w:tcW w:w="4956" w:type="pct"/>
+            <w:tcW w:w="4964" w:type="pct"/>
             <w:gridSpan w:val="9"/>
             <w:tcBorders>
               <w:top w:val="outset" w:sz="6" w:space="0" w:color="auto"/>
@@ -18843,7 +19767,7 @@
         </w:trPr>
         <w:tc>
           <w:tcPr>
-            <w:tcW w:w="4956" w:type="pct"/>
+            <w:tcW w:w="4964" w:type="pct"/>
             <w:gridSpan w:val="9"/>
             <w:tcBorders>
               <w:top w:val="outset" w:sz="6" w:space="0" w:color="auto"/>
@@ -18882,7 +19806,7 @@
         </w:trPr>
         <w:tc>
           <w:tcPr>
-            <w:tcW w:w="4956" w:type="pct"/>
+            <w:tcW w:w="4964" w:type="pct"/>
             <w:gridSpan w:val="9"/>
             <w:tcBorders>
               <w:top w:val="outset" w:sz="6" w:space="0" w:color="auto"/>
@@ -18921,7 +19845,7 @@
         </w:trPr>
         <w:tc>
           <w:tcPr>
-            <w:tcW w:w="4956" w:type="pct"/>
+            <w:tcW w:w="4964" w:type="pct"/>
             <w:gridSpan w:val="9"/>
             <w:tcBorders>
               <w:top w:val="outset" w:sz="6" w:space="0" w:color="auto"/>
@@ -18933,17 +19857,22 @@
           </w:tcPr>
           <w:p>
             <w:pPr>
-              <w:rPr>
-                <w:rFonts w:ascii="Arial" w:hAnsi="Arial" w:cs="Arial"/>
+              <w:pStyle w:val="Ttulo1"/>
+              <w:rPr>
+                <w:rFonts w:ascii="Arial" w:hAnsi="Arial" w:cs="Arial"/>
+                <w:bCs/>
+                <w:sz w:val="22"/>
+                <w:szCs w:val="22"/>
+              </w:rPr>
+            </w:pPr>
+            <w:r>
+              <w:rPr>
+                <w:rFonts w:ascii="Arial" w:eastAsiaTheme="minorEastAsia" w:hAnsi="Arial" w:cs="Arial"/>
                 <w:b/>
                 <w:bCs/>
-              </w:rPr>
-            </w:pPr>
-            <w:r>
-              <w:rPr>
-                <w:rFonts w:ascii="Arial" w:hAnsi="Arial" w:cs="Arial"/>
-                <w:b/>
-                <w:bCs/>
+                <w:color w:val="auto"/>
+                <w:sz w:val="22"/>
+                <w:szCs w:val="22"/>
               </w:rPr>
               <w:t>Use Case de Generalización: no aplica</w:t>
             </w:r>
@@ -18958,7 +19887,7 @@
         </w:trPr>
         <w:tc>
           <w:tcPr>
-            <w:tcW w:w="4956" w:type="pct"/>
+            <w:tcW w:w="4964" w:type="pct"/>
             <w:gridSpan w:val="9"/>
             <w:tcBorders>
               <w:top w:val="outset" w:sz="6" w:space="0" w:color="auto"/>
@@ -18971,17 +19900,27 @@
           </w:tcPr>
           <w:p>
             <w:pPr>
-              <w:rPr>
-                <w:rFonts w:ascii="Arial" w:hAnsi="Arial" w:cs="Arial"/>
+              <w:pStyle w:val="Ttulo1"/>
+              <w:keepLines w:val="0"/>
+              <w:spacing w:before="0" w:line="240" w:lineRule="auto"/>
+              <w:jc w:val="center"/>
+              <w:rPr>
+                <w:rFonts w:ascii="Arial" w:hAnsi="Arial" w:cs="Arial"/>
+                <w:bCs/>
+                <w:sz w:val="22"/>
+                <w:szCs w:val="22"/>
+              </w:rPr>
+            </w:pPr>
+            <w:r>
+              <w:rPr>
+                <w:rFonts w:ascii="Arial" w:eastAsia="Times New Roman" w:hAnsi="Arial" w:cs="Arial"/>
                 <w:b/>
                 <w:bCs/>
-              </w:rPr>
-            </w:pPr>
-            <w:r>
-              <w:rPr>
-                <w:rFonts w:ascii="Arial" w:hAnsi="Arial" w:cs="Arial"/>
-                <w:b/>
-                <w:bCs/>
+                <w:color w:val="auto"/>
+                <w:sz w:val="22"/>
+                <w:szCs w:val="22"/>
+                <w:u w:val="single"/>
+                <w:lang w:val="es-ES" w:eastAsia="es-ES"/>
               </w:rPr>
               <w:t>Historia de Cambios</w:t>
             </w:r>
@@ -18996,7 +19935,7 @@
         </w:trPr>
         <w:tc>
           <w:tcPr>
-            <w:tcW w:w="504" w:type="pct"/>
+            <w:tcW w:w="414" w:type="pct"/>
             <w:tcBorders>
               <w:top w:val="outset" w:sz="6" w:space="0" w:color="auto"/>
               <w:left w:val="outset" w:sz="6" w:space="0" w:color="auto"/>
@@ -19007,17 +19946,31 @@
           </w:tcPr>
           <w:p>
             <w:pPr>
-              <w:rPr>
-                <w:rFonts w:ascii="Arial" w:hAnsi="Arial" w:cs="Arial"/>
+              <w:pStyle w:val="Ttulo1"/>
+              <w:keepLines w:val="0"/>
+              <w:spacing w:before="0" w:line="240" w:lineRule="auto"/>
+              <w:jc w:val="center"/>
+              <w:rPr>
+                <w:rFonts w:ascii="Arial" w:eastAsia="Times New Roman" w:hAnsi="Arial" w:cs="Arial"/>
                 <w:b/>
                 <w:bCs/>
+                <w:color w:val="auto"/>
+                <w:sz w:val="22"/>
+                <w:szCs w:val="22"/>
+                <w:u w:val="single"/>
+                <w:lang w:val="es-ES" w:eastAsia="es-ES"/>
               </w:rPr>
             </w:pPr>
             <w:r>
               <w:rPr>
-                <w:rFonts w:ascii="Arial" w:hAnsi="Arial" w:cs="Arial"/>
+                <w:rFonts w:ascii="Arial" w:eastAsia="Times New Roman" w:hAnsi="Arial" w:cs="Arial"/>
                 <w:b/>
                 <w:bCs/>
+                <w:color w:val="auto"/>
+                <w:sz w:val="22"/>
+                <w:szCs w:val="22"/>
+                <w:u w:val="single"/>
+                <w:lang w:val="es-ES" w:eastAsia="es-ES"/>
               </w:rPr>
               <w:t>Versión</w:t>
             </w:r>
@@ -19025,7 +19978,7 @@
         </w:tc>
         <w:tc>
           <w:tcPr>
-            <w:tcW w:w="700" w:type="pct"/>
+            <w:tcW w:w="576" w:type="pct"/>
             <w:tcBorders>
               <w:top w:val="outset" w:sz="6" w:space="0" w:color="auto"/>
               <w:left w:val="outset" w:sz="6" w:space="0" w:color="auto"/>
@@ -19036,17 +19989,31 @@
           </w:tcPr>
           <w:p>
             <w:pPr>
-              <w:rPr>
-                <w:rFonts w:ascii="Arial" w:hAnsi="Arial" w:cs="Arial"/>
+              <w:pStyle w:val="Ttulo1"/>
+              <w:keepLines w:val="0"/>
+              <w:spacing w:before="0" w:line="240" w:lineRule="auto"/>
+              <w:jc w:val="center"/>
+              <w:rPr>
+                <w:rFonts w:ascii="Arial" w:eastAsia="Times New Roman" w:hAnsi="Arial" w:cs="Arial"/>
                 <w:b/>
                 <w:bCs/>
+                <w:color w:val="auto"/>
+                <w:sz w:val="22"/>
+                <w:szCs w:val="22"/>
+                <w:u w:val="single"/>
+                <w:lang w:val="es-ES" w:eastAsia="es-ES"/>
               </w:rPr>
             </w:pPr>
             <w:r>
               <w:rPr>
-                <w:rFonts w:ascii="Arial" w:hAnsi="Arial" w:cs="Arial"/>
+                <w:rFonts w:ascii="Arial" w:eastAsia="Times New Roman" w:hAnsi="Arial" w:cs="Arial"/>
                 <w:b/>
                 <w:bCs/>
+                <w:color w:val="auto"/>
+                <w:sz w:val="22"/>
+                <w:szCs w:val="22"/>
+                <w:u w:val="single"/>
+                <w:lang w:val="es-ES" w:eastAsia="es-ES"/>
               </w:rPr>
               <w:t>Fecha</w:t>
             </w:r>
@@ -19054,7 +20021,7 @@
         </w:tc>
         <w:tc>
           <w:tcPr>
-            <w:tcW w:w="2622" w:type="pct"/>
+            <w:tcW w:w="2767" w:type="pct"/>
             <w:gridSpan w:val="6"/>
             <w:tcBorders>
               <w:top w:val="outset" w:sz="6" w:space="0" w:color="auto"/>
@@ -19066,17 +20033,31 @@
           </w:tcPr>
           <w:p>
             <w:pPr>
-              <w:rPr>
-                <w:rFonts w:ascii="Arial" w:hAnsi="Arial" w:cs="Arial"/>
+              <w:pStyle w:val="Ttulo1"/>
+              <w:keepLines w:val="0"/>
+              <w:spacing w:before="0" w:line="240" w:lineRule="auto"/>
+              <w:jc w:val="center"/>
+              <w:rPr>
+                <w:rFonts w:ascii="Arial" w:eastAsia="Times New Roman" w:hAnsi="Arial" w:cs="Arial"/>
                 <w:b/>
                 <w:bCs/>
+                <w:color w:val="auto"/>
+                <w:sz w:val="22"/>
+                <w:szCs w:val="22"/>
+                <w:u w:val="single"/>
+                <w:lang w:val="es-ES" w:eastAsia="es-ES"/>
               </w:rPr>
             </w:pPr>
             <w:r>
               <w:rPr>
-                <w:rFonts w:ascii="Arial" w:hAnsi="Arial" w:cs="Arial"/>
+                <w:rFonts w:ascii="Arial" w:eastAsia="Times New Roman" w:hAnsi="Arial" w:cs="Arial"/>
                 <w:b/>
                 <w:bCs/>
+                <w:color w:val="auto"/>
+                <w:sz w:val="22"/>
+                <w:szCs w:val="22"/>
+                <w:u w:val="single"/>
+                <w:lang w:val="es-ES" w:eastAsia="es-ES"/>
               </w:rPr>
               <w:t>Descripción del Cambio</w:t>
             </w:r>
@@ -19084,7 +20065,7 @@
         </w:tc>
         <w:tc>
           <w:tcPr>
-            <w:tcW w:w="1065" w:type="pct"/>
+            <w:tcW w:w="1152" w:type="pct"/>
             <w:tcBorders>
               <w:top w:val="outset" w:sz="6" w:space="0" w:color="auto"/>
               <w:left w:val="outset" w:sz="6" w:space="0" w:color="auto"/>
@@ -19095,17 +20076,31 @@
           </w:tcPr>
           <w:p>
             <w:pPr>
-              <w:rPr>
-                <w:rFonts w:ascii="Arial" w:hAnsi="Arial" w:cs="Arial"/>
+              <w:pStyle w:val="Ttulo1"/>
+              <w:keepLines w:val="0"/>
+              <w:spacing w:before="0" w:line="240" w:lineRule="auto"/>
+              <w:jc w:val="center"/>
+              <w:rPr>
+                <w:rFonts w:ascii="Arial" w:eastAsia="Times New Roman" w:hAnsi="Arial" w:cs="Arial"/>
                 <w:b/>
                 <w:bCs/>
+                <w:color w:val="auto"/>
+                <w:sz w:val="22"/>
+                <w:szCs w:val="22"/>
+                <w:u w:val="single"/>
+                <w:lang w:val="es-ES" w:eastAsia="es-ES"/>
               </w:rPr>
             </w:pPr>
             <w:r>
               <w:rPr>
-                <w:rFonts w:ascii="Arial" w:hAnsi="Arial" w:cs="Arial"/>
+                <w:rFonts w:ascii="Arial" w:eastAsia="Times New Roman" w:hAnsi="Arial" w:cs="Arial"/>
                 <w:b/>
                 <w:bCs/>
+                <w:color w:val="auto"/>
+                <w:sz w:val="22"/>
+                <w:szCs w:val="22"/>
+                <w:u w:val="single"/>
+                <w:lang w:val="es-ES" w:eastAsia="es-ES"/>
               </w:rPr>
               <w:t>Autor</w:t>
             </w:r>
@@ -19120,7 +20115,7 @@
         </w:trPr>
         <w:tc>
           <w:tcPr>
-            <w:tcW w:w="504" w:type="pct"/>
+            <w:tcW w:w="414" w:type="pct"/>
             <w:tcBorders>
               <w:top w:val="outset" w:sz="6" w:space="0" w:color="auto"/>
               <w:left w:val="outset" w:sz="6" w:space="0" w:color="auto"/>
@@ -19130,17 +20125,27 @@
           </w:tcPr>
           <w:p>
             <w:pPr>
-              <w:rPr>
-                <w:rFonts w:ascii="Arial" w:hAnsi="Arial" w:cs="Arial"/>
-                <w:b/>
+              <w:pStyle w:val="Ttulo1"/>
+              <w:keepLines w:val="0"/>
+              <w:spacing w:before="0" w:line="240" w:lineRule="auto"/>
+              <w:jc w:val="center"/>
+              <w:rPr>
+                <w:rFonts w:ascii="Arial" w:eastAsia="Times New Roman" w:hAnsi="Arial" w:cs="Arial"/>
                 <w:bCs/>
+                <w:color w:val="auto"/>
+                <w:sz w:val="22"/>
+                <w:szCs w:val="22"/>
+                <w:lang w:val="es-ES" w:eastAsia="es-ES"/>
               </w:rPr>
             </w:pPr>
             <w:r>
               <w:rPr>
-                <w:rFonts w:ascii="Arial" w:hAnsi="Arial" w:cs="Arial"/>
-                <w:b/>
+                <w:rFonts w:ascii="Arial" w:eastAsia="Times New Roman" w:hAnsi="Arial" w:cs="Arial"/>
                 <w:bCs/>
+                <w:color w:val="auto"/>
+                <w:sz w:val="22"/>
+                <w:szCs w:val="22"/>
+                <w:lang w:val="es-ES" w:eastAsia="es-ES"/>
               </w:rPr>
               <w:t>1.0</w:t>
             </w:r>
@@ -19148,7 +20153,7 @@
         </w:tc>
         <w:tc>
           <w:tcPr>
-            <w:tcW w:w="700" w:type="pct"/>
+            <w:tcW w:w="576" w:type="pct"/>
             <w:tcBorders>
               <w:top w:val="outset" w:sz="6" w:space="0" w:color="auto"/>
               <w:left w:val="outset" w:sz="6" w:space="0" w:color="auto"/>
@@ -19158,17 +20163,27 @@
           </w:tcPr>
           <w:p>
             <w:pPr>
-              <w:rPr>
-                <w:rFonts w:ascii="Arial" w:hAnsi="Arial" w:cs="Arial"/>
-                <w:b/>
+              <w:pStyle w:val="Ttulo1"/>
+              <w:keepLines w:val="0"/>
+              <w:spacing w:before="0" w:line="240" w:lineRule="auto"/>
+              <w:jc w:val="center"/>
+              <w:rPr>
+                <w:rFonts w:ascii="Arial" w:eastAsia="Times New Roman" w:hAnsi="Arial" w:cs="Arial"/>
                 <w:bCs/>
+                <w:color w:val="auto"/>
+                <w:sz w:val="22"/>
+                <w:szCs w:val="22"/>
+                <w:lang w:val="es-ES" w:eastAsia="es-ES"/>
               </w:rPr>
             </w:pPr>
             <w:r>
               <w:rPr>
-                <w:rFonts w:ascii="Arial" w:hAnsi="Arial" w:cs="Arial"/>
-                <w:b/>
+                <w:rFonts w:ascii="Arial" w:eastAsia="Times New Roman" w:hAnsi="Arial" w:cs="Arial"/>
                 <w:bCs/>
+                <w:color w:val="auto"/>
+                <w:sz w:val="22"/>
+                <w:szCs w:val="22"/>
+                <w:lang w:val="es-ES" w:eastAsia="es-ES"/>
               </w:rPr>
               <w:t>04/07/2013</w:t>
             </w:r>
@@ -19176,7 +20191,7 @@
         </w:tc>
         <w:tc>
           <w:tcPr>
-            <w:tcW w:w="2622" w:type="pct"/>
+            <w:tcW w:w="2767" w:type="pct"/>
             <w:gridSpan w:val="6"/>
             <w:tcBorders>
               <w:top w:val="outset" w:sz="6" w:space="0" w:color="auto"/>
@@ -19187,17 +20202,27 @@
           </w:tcPr>
           <w:p>
             <w:pPr>
-              <w:rPr>
-                <w:rFonts w:ascii="Arial" w:hAnsi="Arial" w:cs="Arial"/>
-                <w:b/>
+              <w:pStyle w:val="Ttulo1"/>
+              <w:keepLines w:val="0"/>
+              <w:spacing w:before="0" w:line="240" w:lineRule="auto"/>
+              <w:jc w:val="center"/>
+              <w:rPr>
+                <w:rFonts w:ascii="Arial" w:eastAsia="Times New Roman" w:hAnsi="Arial" w:cs="Arial"/>
                 <w:bCs/>
+                <w:color w:val="auto"/>
+                <w:sz w:val="22"/>
+                <w:szCs w:val="22"/>
+                <w:lang w:val="es-ES" w:eastAsia="es-ES"/>
               </w:rPr>
             </w:pPr>
             <w:r>
               <w:rPr>
-                <w:rFonts w:ascii="Arial" w:hAnsi="Arial" w:cs="Arial"/>
-                <w:b/>
+                <w:rFonts w:ascii="Arial" w:eastAsia="Times New Roman" w:hAnsi="Arial" w:cs="Arial"/>
                 <w:bCs/>
+                <w:color w:val="auto"/>
+                <w:sz w:val="22"/>
+                <w:szCs w:val="22"/>
+                <w:lang w:val="es-ES" w:eastAsia="es-ES"/>
               </w:rPr>
               <w:t>Creación</w:t>
             </w:r>
@@ -19205,7 +20230,7 @@
         </w:tc>
         <w:tc>
           <w:tcPr>
-            <w:tcW w:w="1065" w:type="pct"/>
+            <w:tcW w:w="1152" w:type="pct"/>
             <w:tcBorders>
               <w:top w:val="outset" w:sz="6" w:space="0" w:color="auto"/>
               <w:left w:val="outset" w:sz="6" w:space="0" w:color="auto"/>
@@ -19215,17 +20240,27 @@
           </w:tcPr>
           <w:p>
             <w:pPr>
-              <w:rPr>
-                <w:rFonts w:ascii="Arial" w:hAnsi="Arial" w:cs="Arial"/>
-                <w:b/>
+              <w:pStyle w:val="Ttulo1"/>
+              <w:keepLines w:val="0"/>
+              <w:spacing w:before="0" w:line="240" w:lineRule="auto"/>
+              <w:jc w:val="center"/>
+              <w:rPr>
+                <w:rFonts w:ascii="Arial" w:eastAsia="Times New Roman" w:hAnsi="Arial" w:cs="Arial"/>
                 <w:bCs/>
+                <w:color w:val="auto"/>
+                <w:sz w:val="22"/>
+                <w:szCs w:val="22"/>
+                <w:lang w:val="es-ES" w:eastAsia="es-ES"/>
               </w:rPr>
             </w:pPr>
             <w:r>
               <w:rPr>
-                <w:rFonts w:ascii="Arial" w:hAnsi="Arial" w:cs="Arial"/>
-                <w:b/>
+                <w:rFonts w:ascii="Arial" w:eastAsia="Times New Roman" w:hAnsi="Arial" w:cs="Arial"/>
                 <w:bCs/>
+                <w:color w:val="auto"/>
+                <w:sz w:val="22"/>
+                <w:szCs w:val="22"/>
+                <w:lang w:val="es-ES" w:eastAsia="es-ES"/>
               </w:rPr>
               <w:t>Biancato, Enzo</w:t>
             </w:r>
@@ -19253,39 +20288,10 @@
           <w:rFonts w:ascii="Arial" w:hAnsi="Arial" w:cs="Arial"/>
         </w:rPr>
       </w:pPr>
-    </w:p>
-    <w:p>
-      <w:pPr>
-        <w:rPr>
-          <w:rFonts w:ascii="Arial" w:hAnsi="Arial" w:cs="Arial"/>
-        </w:rPr>
-      </w:pPr>
-    </w:p>
-    <w:p>
-      <w:pPr>
-        <w:rPr>
-          <w:rFonts w:ascii="Arial" w:hAnsi="Arial" w:cs="Arial"/>
-        </w:rPr>
-      </w:pPr>
-    </w:p>
-    <w:p>
-      <w:pPr>
-        <w:rPr>
-          <w:rFonts w:ascii="Arial" w:hAnsi="Arial" w:cs="Arial"/>
-        </w:rPr>
-      </w:pPr>
-    </w:p>
-    <w:p>
-      <w:pPr>
-        <w:rPr>
-          <w:rFonts w:ascii="Arial" w:hAnsi="Arial" w:cs="Arial"/>
-        </w:rPr>
-      </w:pPr>
       <w:r>
         <w:rPr>
           <w:rFonts w:ascii="Arial" w:hAnsi="Arial" w:cs="Arial"/>
         </w:rPr>
-        <w:lastRenderedPageBreak/>
         <w:t xml:space="preserve">Descripción detallada caso de uso: </w:t>
       </w:r>
       <w:r>
@@ -19322,12 +20328,6 @@
         <w:gridCol w:w="4307"/>
       </w:tblGrid>
       <w:tr>
-        <w:tblPrEx>
-          <w:tblCellMar>
-            <w:top w:w="0" w:type="dxa"/>
-            <w:bottom w:w="0" w:type="dxa"/>
-          </w:tblCellMar>
-        </w:tblPrEx>
         <w:trPr>
           <w:cantSplit/>
           <w:trHeight w:val="300"/>
@@ -19452,12 +20452,6 @@
         </w:tc>
       </w:tr>
       <w:tr>
-        <w:tblPrEx>
-          <w:tblCellMar>
-            <w:top w:w="0" w:type="dxa"/>
-            <w:bottom w:w="0" w:type="dxa"/>
-          </w:tblCellMar>
-        </w:tblPrEx>
         <w:trPr>
           <w:cantSplit/>
           <w:trHeight w:val="385"/>
@@ -19515,6 +20509,7 @@
                 <w:b/>
                 <w:bCs/>
                 <w:sz w:val="20"/>
+                <w:highlight w:val="yellow"/>
               </w:rPr>
               <w:t>Nro. de Orden</w:t>
             </w:r>
@@ -19522,19 +20517,21 @@
               <w:rPr>
                 <w:rFonts w:ascii="Tahoma" w:hAnsi="Tahoma" w:cs="Tahoma"/>
                 <w:sz w:val="20"/>
-              </w:rPr>
-              <w:t xml:space="preserve">: </w:t>
+                <w:highlight w:val="yellow"/>
+              </w:rPr>
+              <w:t>:</w:t>
+            </w:r>
+            <w:r>
+              <w:rPr>
+                <w:rFonts w:ascii="Tahoma" w:hAnsi="Tahoma" w:cs="Tahoma"/>
+                <w:sz w:val="20"/>
+              </w:rPr>
+              <w:t xml:space="preserve"> </w:t>
             </w:r>
           </w:p>
         </w:tc>
       </w:tr>
       <w:tr>
-        <w:tblPrEx>
-          <w:tblCellMar>
-            <w:top w:w="0" w:type="dxa"/>
-            <w:bottom w:w="0" w:type="dxa"/>
-          </w:tblCellMar>
-        </w:tblPrEx>
         <w:trPr>
           <w:cantSplit/>
           <w:trHeight w:val="385"/>
@@ -19602,12 +20599,6 @@
         </w:tc>
       </w:tr>
       <w:tr>
-        <w:tblPrEx>
-          <w:tblCellMar>
-            <w:top w:w="0" w:type="dxa"/>
-            <w:bottom w:w="0" w:type="dxa"/>
-          </w:tblCellMar>
-        </w:tblPrEx>
         <w:trPr>
           <w:cantSplit/>
           <w:tblCellSpacing w:w="20" w:type="dxa"/>
@@ -19632,6 +20623,7 @@
                 <w:bCs/>
                 <w:sz w:val="20"/>
               </w:rPr>
+              <w:lastRenderedPageBreak/>
               <w:t>Tipo de Use Case</w:t>
             </w:r>
             <w:r>
@@ -19725,12 +20717,6 @@
         </w:tc>
       </w:tr>
       <w:tr>
-        <w:tblPrEx>
-          <w:tblCellMar>
-            <w:top w:w="0" w:type="dxa"/>
-            <w:bottom w:w="0" w:type="dxa"/>
-          </w:tblCellMar>
-        </w:tblPrEx>
         <w:trPr>
           <w:cantSplit/>
           <w:tblCellSpacing w:w="20" w:type="dxa"/>
@@ -19768,12 +20754,6 @@
         </w:tc>
       </w:tr>
       <w:tr>
-        <w:tblPrEx>
-          <w:tblCellMar>
-            <w:top w:w="0" w:type="dxa"/>
-            <w:bottom w:w="0" w:type="dxa"/>
-          </w:tblCellMar>
-        </w:tblPrEx>
         <w:trPr>
           <w:cantSplit/>
           <w:tblCellSpacing w:w="20" w:type="dxa"/>
@@ -19811,12 +20791,6 @@
         </w:tc>
       </w:tr>
       <w:tr>
-        <w:tblPrEx>
-          <w:tblCellMar>
-            <w:top w:w="0" w:type="dxa"/>
-            <w:bottom w:w="0" w:type="dxa"/>
-          </w:tblCellMar>
-        </w:tblPrEx>
         <w:trPr>
           <w:cantSplit/>
           <w:tblCellSpacing w:w="20" w:type="dxa"/>
@@ -19853,12 +20827,6 @@
         </w:tc>
       </w:tr>
       <w:tr>
-        <w:tblPrEx>
-          <w:tblCellMar>
-            <w:top w:w="0" w:type="dxa"/>
-            <w:bottom w:w="0" w:type="dxa"/>
-          </w:tblCellMar>
-        </w:tblPrEx>
         <w:trPr>
           <w:cantSplit/>
           <w:tblCellSpacing w:w="20" w:type="dxa"/>
@@ -19924,12 +20892,6 @@
         </w:tc>
       </w:tr>
       <w:tr>
-        <w:tblPrEx>
-          <w:tblCellMar>
-            <w:top w:w="0" w:type="dxa"/>
-            <w:bottom w:w="0" w:type="dxa"/>
-          </w:tblCellMar>
-        </w:tblPrEx>
         <w:trPr>
           <w:cantSplit/>
           <w:tblCellSpacing w:w="20" w:type="dxa"/>
@@ -20048,12 +21010,6 @@
         <w:gridCol w:w="4313"/>
       </w:tblGrid>
       <w:tr>
-        <w:tblPrEx>
-          <w:tblCellMar>
-            <w:top w:w="0" w:type="dxa"/>
-            <w:bottom w:w="0" w:type="dxa"/>
-          </w:tblCellMar>
-        </w:tblPrEx>
         <w:trPr>
           <w:cantSplit/>
           <w:trHeight w:val="300"/>
@@ -20178,12 +21134,6 @@
         </w:tc>
       </w:tr>
       <w:tr>
-        <w:tblPrEx>
-          <w:tblCellMar>
-            <w:top w:w="0" w:type="dxa"/>
-            <w:bottom w:w="0" w:type="dxa"/>
-          </w:tblCellMar>
-        </w:tblPrEx>
         <w:trPr>
           <w:cantSplit/>
           <w:trHeight w:val="385"/>
@@ -20241,6 +21191,7 @@
                 <w:b/>
                 <w:bCs/>
                 <w:sz w:val="20"/>
+                <w:highlight w:val="yellow"/>
               </w:rPr>
               <w:t>Nro. de Orden</w:t>
             </w:r>
@@ -20248,19 +21199,21 @@
               <w:rPr>
                 <w:rFonts w:ascii="Tahoma" w:hAnsi="Tahoma" w:cs="Tahoma"/>
                 <w:sz w:val="20"/>
-              </w:rPr>
-              <w:t xml:space="preserve">: </w:t>
+                <w:highlight w:val="yellow"/>
+              </w:rPr>
+              <w:t>:</w:t>
+            </w:r>
+            <w:r>
+              <w:rPr>
+                <w:rFonts w:ascii="Tahoma" w:hAnsi="Tahoma" w:cs="Tahoma"/>
+                <w:sz w:val="20"/>
+              </w:rPr>
+              <w:t xml:space="preserve"> </w:t>
             </w:r>
           </w:p>
         </w:tc>
       </w:tr>
       <w:tr>
-        <w:tblPrEx>
-          <w:tblCellMar>
-            <w:top w:w="0" w:type="dxa"/>
-            <w:bottom w:w="0" w:type="dxa"/>
-          </w:tblCellMar>
-        </w:tblPrEx>
         <w:trPr>
           <w:cantSplit/>
           <w:trHeight w:val="385"/>
@@ -20328,12 +21281,6 @@
         </w:tc>
       </w:tr>
       <w:tr>
-        <w:tblPrEx>
-          <w:tblCellMar>
-            <w:top w:w="0" w:type="dxa"/>
-            <w:bottom w:w="0" w:type="dxa"/>
-          </w:tblCellMar>
-        </w:tblPrEx>
         <w:trPr>
           <w:cantSplit/>
           <w:tblCellSpacing w:w="20" w:type="dxa"/>
@@ -20451,12 +21398,6 @@
         </w:tc>
       </w:tr>
       <w:tr>
-        <w:tblPrEx>
-          <w:tblCellMar>
-            <w:top w:w="0" w:type="dxa"/>
-            <w:bottom w:w="0" w:type="dxa"/>
-          </w:tblCellMar>
-        </w:tblPrEx>
         <w:trPr>
           <w:cantSplit/>
           <w:tblCellSpacing w:w="20" w:type="dxa"/>
@@ -20494,12 +21435,6 @@
         </w:tc>
       </w:tr>
       <w:tr>
-        <w:tblPrEx>
-          <w:tblCellMar>
-            <w:top w:w="0" w:type="dxa"/>
-            <w:bottom w:w="0" w:type="dxa"/>
-          </w:tblCellMar>
-        </w:tblPrEx>
         <w:trPr>
           <w:cantSplit/>
           <w:tblCellSpacing w:w="20" w:type="dxa"/>
@@ -20525,7 +21460,6 @@
                 <w:bCs/>
                 <w:sz w:val="20"/>
               </w:rPr>
-              <w:lastRenderedPageBreak/>
               <w:t>Descripción</w:t>
             </w:r>
             <w:r>
@@ -20569,12 +21503,6 @@
         </w:tc>
       </w:tr>
       <w:tr>
-        <w:tblPrEx>
-          <w:tblCellMar>
-            <w:top w:w="0" w:type="dxa"/>
-            <w:bottom w:w="0" w:type="dxa"/>
-          </w:tblCellMar>
-        </w:tblPrEx>
         <w:trPr>
           <w:cantSplit/>
           <w:tblCellSpacing w:w="20" w:type="dxa"/>
@@ -20611,12 +21539,6 @@
         </w:tc>
       </w:tr>
       <w:tr>
-        <w:tblPrEx>
-          <w:tblCellMar>
-            <w:top w:w="0" w:type="dxa"/>
-            <w:bottom w:w="0" w:type="dxa"/>
-          </w:tblCellMar>
-        </w:tblPrEx>
         <w:trPr>
           <w:cantSplit/>
           <w:tblCellSpacing w:w="20" w:type="dxa"/>
@@ -20682,12 +21604,6 @@
         </w:tc>
       </w:tr>
       <w:tr>
-        <w:tblPrEx>
-          <w:tblCellMar>
-            <w:top w:w="0" w:type="dxa"/>
-            <w:bottom w:w="0" w:type="dxa"/>
-          </w:tblCellMar>
-        </w:tblPrEx>
         <w:trPr>
           <w:cantSplit/>
           <w:tblCellSpacing w:w="20" w:type="dxa"/>
@@ -20758,38 +21674,11 @@
         <w:rPr>
           <w:rFonts w:ascii="Arial" w:hAnsi="Arial" w:cs="Arial"/>
         </w:rPr>
-      </w:pPr>
-    </w:p>
-    <w:p>
-      <w:pPr>
-        <w:rPr>
-          <w:rFonts w:ascii="Arial" w:hAnsi="Arial" w:cs="Arial"/>
-        </w:rPr>
-      </w:pPr>
-    </w:p>
-    <w:p>
-      <w:pPr>
-        <w:rPr>
-          <w:rFonts w:ascii="Arial" w:hAnsi="Arial" w:cs="Arial"/>
-        </w:rPr>
-      </w:pPr>
-      <w:r>
-        <w:rPr>
-          <w:rFonts w:ascii="Arial" w:hAnsi="Arial" w:cs="Arial"/>
-        </w:rPr>
-        <w:br/>
-      </w:r>
-    </w:p>
-    <w:p>
-      <w:pPr>
-        <w:rPr>
-          <w:rFonts w:ascii="Arial" w:hAnsi="Arial" w:cs="Arial"/>
-        </w:rPr>
         <w:sectPr>
-          <w:headerReference w:type="default" r:id="rId15"/>
-          <w:footerReference w:type="default" r:id="rId16"/>
-          <w:headerReference w:type="first" r:id="rId17"/>
-          <w:footerReference w:type="first" r:id="rId18"/>
+          <w:headerReference w:type="default" r:id="rId22"/>
+          <w:footerReference w:type="default" r:id="rId23"/>
+          <w:headerReference w:type="first" r:id="rId24"/>
+          <w:footerReference w:type="first" r:id="rId25"/>
           <w:pgSz w:w="12240" w:h="15840"/>
           <w:pgMar w:top="720" w:right="720" w:bottom="720" w:left="720" w:header="708" w:footer="708" w:gutter="0"/>
           <w:cols w:space="708"/>
@@ -20825,7 +21714,7 @@
     </w:p>
     <w:tbl>
       <w:tblPr>
-        <w:tblStyle w:val="Sombreadoclaro-nfasis1"/>
+        <w:tblStyle w:val="Sombreadoclaro-nfasis11"/>
         <w:tblW w:w="7260" w:type="dxa"/>
         <w:jc w:val="center"/>
         <w:tblLook w:val="04A0"/>
@@ -21356,10 +22245,52 @@
           <w:rFonts w:ascii="Arial" w:hAnsi="Arial" w:cs="Arial"/>
         </w:rPr>
       </w:pPr>
+      <w:r>
+        <w:rPr>
+          <w:rFonts w:ascii="Arial" w:hAnsi="Arial" w:cs="Arial"/>
+        </w:rPr>
+        <w:br/>
+      </w:r>
+    </w:p>
+    <w:p>
+      <w:pPr>
+        <w:rPr>
+          <w:rFonts w:ascii="Arial" w:hAnsi="Arial" w:cs="Arial"/>
+        </w:rPr>
+      </w:pPr>
+      <w:r>
+        <w:rPr>
+          <w:rFonts w:ascii="Arial" w:hAnsi="Arial" w:cs="Arial"/>
+        </w:rPr>
+        <w:br w:type="page"/>
+      </w:r>
+    </w:p>
+    <w:p>
+      <w:pPr>
+        <w:rPr>
+          <w:rFonts w:ascii="Calibri" w:eastAsia="Times New Roman" w:hAnsi="Calibri" w:cs="Times New Roman"/>
+          <w:color w:val="000000"/>
+        </w:rPr>
+      </w:pPr>
+      <w:r>
+        <w:rPr>
+          <w:rFonts w:ascii="Calibri" w:eastAsia="Times New Roman" w:hAnsi="Calibri" w:cs="Times New Roman"/>
+          <w:color w:val="000000"/>
+        </w:rPr>
+        <w:lastRenderedPageBreak/>
+        <w:t>Modelo de Objetos de Dominio</w:t>
+      </w:r>
+    </w:p>
+    <w:p>
+      <w:pPr>
+        <w:rPr>
+          <w:rFonts w:ascii="Arial" w:hAnsi="Arial" w:cs="Arial"/>
+        </w:rPr>
+      </w:pPr>
     </w:p>
     <w:sectPr>
-      <w:headerReference w:type="first" r:id="rId19"/>
-      <w:footerReference w:type="first" r:id="rId20"/>
+      <w:headerReference w:type="first" r:id="rId26"/>
+      <w:footerReference w:type="first" r:id="rId27"/>
       <w:pgSz w:w="12240" w:h="15840"/>
       <w:pgMar w:top="1417" w:right="1701" w:bottom="1417" w:left="1701" w:header="708" w:footer="708" w:gutter="0"/>
       <w:cols w:space="708"/>
@@ -21462,7 +22393,7 @@
         <w:noProof/>
         <w:lang w:val="es-ES"/>
       </w:rPr>
-      <w:t>4</w:t>
+      <w:t>16</w:t>
     </w:r>
     <w:r>
       <w:rPr>
@@ -21484,7 +22415,7 @@
           <w:noProof/>
           <w:lang w:val="es-ES"/>
         </w:rPr>
-        <w:t>23</w:t>
+        <w:t>28</w:t>
       </w:r>
     </w:fldSimple>
   </w:p>
@@ -21581,7 +22512,7 @@
           <w:noProof/>
           <w:lang w:val="es-ES"/>
         </w:rPr>
-        <w:t>23</w:t>
+        <w:t>25</w:t>
       </w:r>
     </w:fldSimple>
   </w:p>
@@ -21669,7 +22600,7 @@
         <w:noProof/>
         <w:lang w:val="es-ES"/>
       </w:rPr>
-      <w:t>22</w:t>
+      <w:t>28</w:t>
     </w:r>
     <w:r>
       <w:rPr>
@@ -21691,7 +22622,7 @@
           <w:noProof/>
           <w:lang w:val="es-ES"/>
         </w:rPr>
-        <w:t>23</w:t>
+        <w:t>29</w:t>
       </w:r>
     </w:fldSimple>
   </w:p>
@@ -21779,7 +22710,7 @@
         <w:noProof/>
         <w:lang w:val="es-ES"/>
       </w:rPr>
-      <w:t>13</w:t>
+      <w:t>18</w:t>
     </w:r>
     <w:r>
       <w:rPr>
@@ -21801,7 +22732,7 @@
           <w:noProof/>
           <w:lang w:val="es-ES"/>
         </w:rPr>
-        <w:t>24</w:t>
+        <w:t>29</w:t>
       </w:r>
     </w:fldSimple>
   </w:p>
@@ -21880,7 +22811,7 @@
         <w:noProof/>
         <w:lang w:val="es-ES"/>
       </w:rPr>
-      <w:t>23</w:t>
+      <w:t>27</w:t>
     </w:r>
     <w:r>
       <w:rPr>
@@ -21902,7 +22833,7 @@
           <w:noProof/>
           <w:lang w:val="es-ES"/>
         </w:rPr>
-        <w:t>23</w:t>
+        <w:t>29</w:t>
       </w:r>
     </w:fldSimple>
   </w:p>
@@ -24998,7 +25929,7 @@
   </w:docDefaults>
   <w:latentStyles w:defLockedState="0" w:defUIPriority="99" w:defSemiHidden="1" w:defUnhideWhenUsed="1" w:defQFormat="0" w:count="267">
     <w:lsdException w:name="Normal" w:semiHidden="0" w:uiPriority="0" w:unhideWhenUsed="0" w:qFormat="1"/>
-    <w:lsdException w:name="heading 1" w:semiHidden="0" w:uiPriority="9" w:unhideWhenUsed="0" w:qFormat="1"/>
+    <w:lsdException w:name="heading 1" w:semiHidden="0" w:uiPriority="0" w:unhideWhenUsed="0" w:qFormat="1"/>
     <w:lsdException w:name="heading 2" w:uiPriority="9" w:qFormat="1"/>
     <w:lsdException w:name="heading 3" w:uiPriority="9" w:qFormat="1"/>
     <w:lsdException w:name="heading 4" w:uiPriority="9" w:qFormat="1"/>
@@ -25146,7 +26077,6 @@
     <w:basedOn w:val="Normal"/>
     <w:next w:val="Normal"/>
     <w:link w:val="Ttulo1Car"/>
-    <w:uiPriority w:val="9"/>
     <w:qFormat/>
     <w:rsid w:val="003D4A9B"/>
     <w:pPr>
@@ -25639,8 +26569,8 @@
       </w:tcPr>
     </w:tblStylePr>
   </w:style>
-  <w:style w:type="table" w:styleId="Sombreadoclaro-nfasis1">
-    <w:name w:val="Light Shading Accent 1"/>
+  <w:style w:type="table" w:customStyle="1" w:styleId="Sombreadoclaro-nfasis11">
+    <w:name w:val="Sombreado claro - Énfasis 11"/>
     <w:basedOn w:val="Tablanormal"/>
     <w:uiPriority w:val="60"/>
     <w:rsid w:val="00BD50B0"/>
@@ -25882,429 +26812,6 @@
     </w:rPr>
   </w:style>
 </w:styles>
-</file>
-
-<file path=word/glossary/document.xml><?xml version="1.0" encoding="utf-8"?>
-<w:glossaryDocument xmlns:ve="http://schemas.openxmlformats.org/markup-compatibility/2006" xmlns:o="urn:schemas-microsoft-com:office:office" xmlns:r="http://schemas.openxmlformats.org/officeDocument/2006/relationships" xmlns:m="http://schemas.openxmlformats.org/officeDocument/2006/math" xmlns:v="urn:schemas-microsoft-com:vml" xmlns:wp="http://schemas.openxmlformats.org/drawingml/2006/wordprocessingDrawing" xmlns:w10="urn:schemas-microsoft-com:office:word" xmlns:w="http://schemas.openxmlformats.org/wordprocessingml/2006/main" xmlns:wne="http://schemas.microsoft.com/office/word/2006/wordml">
-  <w:docParts>
-    <w:docPart>
-      <w:docPartPr>
-        <w:name w:val="D51ACF564613405EB0E35219915C6AC7"/>
-        <w:category>
-          <w:name w:val="General"/>
-          <w:gallery w:val="placeholder"/>
-        </w:category>
-        <w:types>
-          <w:type w:val="bbPlcHdr"/>
-        </w:types>
-        <w:behaviors>
-          <w:behavior w:val="content"/>
-        </w:behaviors>
-        <w:guid w:val="{6E359247-C28B-4DB8-9D55-5081EF7ECF16}"/>
-      </w:docPartPr>
-      <w:docPartBody>
-        <w:p>
-          <w:pPr>
-            <w:pStyle w:val="D51ACF564613405EB0E35219915C6AC7"/>
-          </w:pPr>
-          <w:r>
-            <w:rPr>
-              <w:rFonts w:asciiTheme="majorHAnsi" w:eastAsiaTheme="majorEastAsia" w:hAnsiTheme="majorHAnsi" w:cstheme="majorBidi"/>
-              <w:sz w:val="72"/>
-              <w:szCs w:val="72"/>
-              <w:lang w:val="es-ES"/>
-            </w:rPr>
-            <w:t>[Escribir el título del documento]</w:t>
-          </w:r>
-        </w:p>
-      </w:docPartBody>
-    </w:docPart>
-  </w:docParts>
-</w:glossaryDocument>
-</file>
-
-<file path=word/glossary/fontTable.xml><?xml version="1.0" encoding="utf-8"?>
-<w:fonts xmlns:r="http://schemas.openxmlformats.org/officeDocument/2006/relationships" xmlns:w="http://schemas.openxmlformats.org/wordprocessingml/2006/main">
-  <w:font w:name="Wingdings">
-    <w:panose1 w:val="05000000000000000000"/>
-    <w:charset w:val="02"/>
-    <w:family w:val="auto"/>
-    <w:pitch w:val="variable"/>
-    <w:sig w:usb0="00000000" w:usb1="10000000" w:usb2="00000000" w:usb3="00000000" w:csb0="80000000" w:csb1="00000000"/>
-  </w:font>
-  <w:font w:name="Times New Roman">
-    <w:panose1 w:val="02020603050405020304"/>
-    <w:charset w:val="00"/>
-    <w:family w:val="roman"/>
-    <w:pitch w:val="variable"/>
-    <w:sig w:usb0="E0002AFF" w:usb1="C0007841" w:usb2="00000009" w:usb3="00000000" w:csb0="000001FF" w:csb1="00000000"/>
-  </w:font>
-  <w:font w:name="Courier New">
-    <w:panose1 w:val="02070309020205020404"/>
-    <w:charset w:val="00"/>
-    <w:family w:val="modern"/>
-    <w:pitch w:val="fixed"/>
-    <w:sig w:usb0="E0002AFF" w:usb1="C0007843" w:usb2="00000009" w:usb3="00000000" w:csb0="000001FF" w:csb1="00000000"/>
-  </w:font>
-  <w:font w:name="Symbol">
-    <w:panose1 w:val="05050102010706020507"/>
-    <w:charset w:val="02"/>
-    <w:family w:val="roman"/>
-    <w:pitch w:val="variable"/>
-    <w:sig w:usb0="00000000" w:usb1="10000000" w:usb2="00000000" w:usb3="00000000" w:csb0="80000000" w:csb1="00000000"/>
-  </w:font>
-  <w:font w:name="Arial">
-    <w:panose1 w:val="020B0604020202020204"/>
-    <w:charset w:val="00"/>
-    <w:family w:val="swiss"/>
-    <w:pitch w:val="variable"/>
-    <w:sig w:usb0="E0002AFF" w:usb1="C0007843" w:usb2="00000009" w:usb3="00000000" w:csb0="000001FF" w:csb1="00000000"/>
-  </w:font>
-  <w:font w:name="Calibri">
-    <w:panose1 w:val="020F0502020204030204"/>
-    <w:charset w:val="00"/>
-    <w:family w:val="swiss"/>
-    <w:pitch w:val="variable"/>
-    <w:sig w:usb0="E00002FF" w:usb1="4000ACFF" w:usb2="00000001" w:usb3="00000000" w:csb0="0000019F" w:csb1="00000000"/>
-  </w:font>
-  <w:font w:name="Cambria">
-    <w:panose1 w:val="02040503050406030204"/>
-    <w:charset w:val="00"/>
-    <w:family w:val="roman"/>
-    <w:pitch w:val="variable"/>
-    <w:sig w:usb0="E00002FF" w:usb1="400004FF" w:usb2="00000000" w:usb3="00000000" w:csb0="0000019F" w:csb1="00000000"/>
-  </w:font>
-  <w:font w:name="Tahoma">
-    <w:panose1 w:val="020B0604030504040204"/>
-    <w:charset w:val="00"/>
-    <w:family w:val="swiss"/>
-    <w:pitch w:val="variable"/>
-    <w:sig w:usb0="E1002EFF" w:usb1="C000605B" w:usb2="00000029" w:usb3="00000000" w:csb0="000101FF" w:csb1="00000000"/>
-  </w:font>
-  <w:font w:name="Book Antiqua">
-    <w:panose1 w:val="02040602050305030304"/>
-    <w:charset w:val="00"/>
-    <w:family w:val="roman"/>
-    <w:pitch w:val="variable"/>
-    <w:sig w:usb0="00000287" w:usb1="00000000" w:usb2="00000000" w:usb3="00000000" w:csb0="0000009F" w:csb1="00000000"/>
-  </w:font>
-</w:fonts>
-</file>
-
-<file path=word/glossary/settings.xml><?xml version="1.0" encoding="utf-8"?>
-<w:settings xmlns:o="urn:schemas-microsoft-com:office:office" xmlns:r="http://schemas.openxmlformats.org/officeDocument/2006/relationships" xmlns:m="http://schemas.openxmlformats.org/officeDocument/2006/math" xmlns:v="urn:schemas-microsoft-com:vml" xmlns:w10="urn:schemas-microsoft-com:office:word" xmlns:w="http://schemas.openxmlformats.org/wordprocessingml/2006/main" xmlns:sl="http://schemas.openxmlformats.org/schemaLibrary/2006/main">
-  <w:view w:val="normal"/>
-  <w:defaultTabStop w:val="708"/>
-  <w:hyphenationZone w:val="425"/>
-  <w:characterSpacingControl w:val="doNotCompress"/>
-  <w:compat>
-    <w:useFELayout/>
-  </w:compat>
-  <w:rsids>
-    <w:rsidRoot w:val="00D0735B"/>
-    <w:rsid w:val="000804FB"/>
-    <w:rsid w:val="00090E98"/>
-    <w:rsid w:val="00250461"/>
-    <w:rsid w:val="002B0B1D"/>
-    <w:rsid w:val="003D6402"/>
-    <w:rsid w:val="00B305ED"/>
-    <w:rsid w:val="00B70BD1"/>
-    <w:rsid w:val="00D0735B"/>
-  </w:rsids>
-  <m:mathPr>
-    <m:mathFont m:val="Cambria Math"/>
-    <m:brkBin m:val="before"/>
-    <m:brkBinSub m:val="--"/>
-    <m:smallFrac/>
-    <m:dispDef/>
-    <m:lMargin m:val="0"/>
-    <m:rMargin m:val="0"/>
-    <m:defJc m:val="centerGroup"/>
-    <m:wrapIndent m:val="1440"/>
-    <m:intLim m:val="subSup"/>
-    <m:naryLim m:val="undOvr"/>
-  </m:mathPr>
-  <w:themeFontLang w:val="es-AR"/>
-  <w:clrSchemeMapping w:bg1="light1" w:t1="dark1" w:bg2="light2" w:t2="dark2" w:accent1="accent1" w:accent2="accent2" w:accent3="accent3" w:accent4="accent4" w:accent5="accent5" w:accent6="accent6" w:hyperlink="hyperlink" w:followedHyperlink="followedHyperlink"/>
-  <w:decimalSymbol w:val=","/>
-  <w:listSeparator w:val=";"/>
-</w:settings>
-</file>
-
-<file path=word/glossary/styles.xml><?xml version="1.0" encoding="utf-8"?>
-<w:styles xmlns:r="http://schemas.openxmlformats.org/officeDocument/2006/relationships" xmlns:w="http://schemas.openxmlformats.org/wordprocessingml/2006/main">
-  <w:docDefaults>
-    <w:rPrDefault>
-      <w:rPr>
-        <w:rFonts w:asciiTheme="minorHAnsi" w:eastAsiaTheme="minorEastAsia" w:hAnsiTheme="minorHAnsi" w:cstheme="minorBidi"/>
-        <w:sz w:val="22"/>
-        <w:szCs w:val="22"/>
-        <w:lang w:val="es-AR" w:eastAsia="es-AR" w:bidi="ar-SA"/>
-      </w:rPr>
-    </w:rPrDefault>
-    <w:pPrDefault>
-      <w:pPr>
-        <w:spacing w:after="200" w:line="276" w:lineRule="auto"/>
-      </w:pPr>
-    </w:pPrDefault>
-  </w:docDefaults>
-  <w:latentStyles w:defLockedState="0" w:defUIPriority="99" w:defSemiHidden="1" w:defUnhideWhenUsed="1" w:defQFormat="0" w:count="267">
-    <w:lsdException w:name="Normal" w:semiHidden="0" w:uiPriority="0" w:unhideWhenUsed="0" w:qFormat="1"/>
-    <w:lsdException w:name="heading 1" w:semiHidden="0" w:uiPriority="9" w:unhideWhenUsed="0" w:qFormat="1"/>
-    <w:lsdException w:name="heading 2" w:uiPriority="9" w:qFormat="1"/>
-    <w:lsdException w:name="heading 3" w:uiPriority="9" w:qFormat="1"/>
-    <w:lsdException w:name="heading 4" w:uiPriority="9" w:qFormat="1"/>
-    <w:lsdException w:name="heading 5" w:uiPriority="9" w:qFormat="1"/>
-    <w:lsdException w:name="heading 6" w:uiPriority="9" w:qFormat="1"/>
-    <w:lsdException w:name="heading 7" w:uiPriority="9" w:qFormat="1"/>
-    <w:lsdException w:name="heading 8" w:uiPriority="9" w:qFormat="1"/>
-    <w:lsdException w:name="heading 9" w:uiPriority="9" w:qFormat="1"/>
-    <w:lsdException w:name="toc 1" w:uiPriority="39"/>
-    <w:lsdException w:name="toc 2" w:uiPriority="39"/>
-    <w:lsdException w:name="toc 3" w:uiPriority="39"/>
-    <w:lsdException w:name="toc 4" w:uiPriority="39"/>
-    <w:lsdException w:name="toc 5" w:uiPriority="39"/>
-    <w:lsdException w:name="toc 6" w:uiPriority="39"/>
-    <w:lsdException w:name="toc 7" w:uiPriority="39"/>
-    <w:lsdException w:name="toc 8" w:uiPriority="39"/>
-    <w:lsdException w:name="toc 9" w:uiPriority="39"/>
-    <w:lsdException w:name="caption" w:uiPriority="35" w:qFormat="1"/>
-    <w:lsdException w:name="Title" w:semiHidden="0" w:uiPriority="10" w:unhideWhenUsed="0" w:qFormat="1"/>
-    <w:lsdException w:name="Default Paragraph Font" w:uiPriority="1"/>
-    <w:lsdException w:name="Subtitle" w:semiHidden="0" w:uiPriority="11" w:unhideWhenUsed="0" w:qFormat="1"/>
-    <w:lsdException w:name="Strong" w:semiHidden="0" w:uiPriority="22" w:unhideWhenUsed="0" w:qFormat="1"/>
-    <w:lsdException w:name="Emphasis" w:semiHidden="0" w:uiPriority="20" w:unhideWhenUsed="0" w:qFormat="1"/>
-    <w:lsdException w:name="Table Grid" w:semiHidden="0" w:uiPriority="59" w:unhideWhenUsed="0"/>
-    <w:lsdException w:name="Placeholder Text" w:unhideWhenUsed="0"/>
-    <w:lsdException w:name="No Spacing" w:semiHidden="0" w:uiPriority="1" w:unhideWhenUsed="0" w:qFormat="1"/>
-    <w:lsdException w:name="Light Shading" w:semiHidden="0" w:uiPriority="60" w:unhideWhenUsed="0"/>
-    <w:lsdException w:name="Light List" w:semiHidden="0" w:uiPriority="61" w:unhideWhenUsed="0"/>
-    <w:lsdException w:name="Light Grid" w:semiHidden="0" w:uiPriority="62" w:unhideWhenUsed="0"/>
-    <w:lsdException w:name="Medium Shading 1" w:semiHidden="0" w:uiPriority="63" w:unhideWhenUsed="0"/>
-    <w:lsdException w:name="Medium Shading 2" w:semiHidden="0" w:uiPriority="64" w:unhideWhenUsed="0"/>
-    <w:lsdException w:name="Medium List 1" w:semiHidden="0" w:uiPriority="65" w:unhideWhenUsed="0"/>
-    <w:lsdException w:name="Medium List 2" w:semiHidden="0" w:uiPriority="66" w:unhideWhenUsed="0"/>
-    <w:lsdException w:name="Medium Grid 1" w:semiHidden="0" w:uiPriority="67" w:unhideWhenUsed="0"/>
-    <w:lsdException w:name="Medium Grid 2" w:semiHidden="0" w:uiPriority="68" w:unhideWhenUsed="0"/>
-    <w:lsdException w:name="Medium Grid 3" w:semiHidden="0" w:uiPriority="69" w:unhideWhenUsed="0"/>
-    <w:lsdException w:name="Dark List" w:semiHidden="0" w:uiPriority="70" w:unhideWhenUsed="0"/>
-    <w:lsdException w:name="Colorful Shading" w:semiHidden="0" w:uiPriority="71" w:unhideWhenUsed="0"/>
-    <w:lsdException w:name="Colorful List" w:semiHidden="0" w:uiPriority="72" w:unhideWhenUsed="0"/>
-    <w:lsdException w:name="Colorful Grid" w:semiHidden="0" w:uiPriority="73" w:unhideWhenUsed="0"/>
-    <w:lsdException w:name="Light Shading Accent 1" w:semiHidden="0" w:uiPriority="60" w:unhideWhenUsed="0"/>
-    <w:lsdException w:name="Light List Accent 1" w:semiHidden="0" w:uiPriority="61" w:unhideWhenUsed="0"/>
-    <w:lsdException w:name="Light Grid Accent 1" w:semiHidden="0" w:uiPriority="62" w:unhideWhenUsed="0"/>
-    <w:lsdException w:name="Medium Shading 1 Accent 1" w:semiHidden="0" w:uiPriority="63" w:unhideWhenUsed="0"/>
-    <w:lsdException w:name="Medium Shading 2 Accent 1" w:semiHidden="0" w:uiPriority="64" w:unhideWhenUsed="0"/>
-    <w:lsdException w:name="Medium List 1 Accent 1" w:semiHidden="0" w:uiPriority="65" w:unhideWhenUsed="0"/>
-    <w:lsdException w:name="Revision" w:unhideWhenUsed="0"/>
-    <w:lsdException w:name="List Paragraph" w:semiHidden="0" w:uiPriority="34" w:unhideWhenUsed="0" w:qFormat="1"/>
-    <w:lsdException w:name="Quote" w:semiHidden="0" w:uiPriority="29" w:unhideWhenUsed="0" w:qFormat="1"/>
-    <w:lsdException w:name="Intense Quote" w:semiHidden="0" w:uiPriority="30" w:unhideWhenUsed="0" w:qFormat="1"/>
-    <w:lsdException w:name="Medium List 2 Accent 1" w:semiHidden="0" w:uiPriority="66" w:unhideWhenUsed="0"/>
-    <w:lsdException w:name="Medium Grid 1 Accent 1" w:semiHidden="0" w:uiPriority="67" w:unhideWhenUsed="0"/>
-    <w:lsdException w:name="Medium Grid 2 Accent 1" w:semiHidden="0" w:uiPriority="68" w:unhideWhenUsed="0"/>
-    <w:lsdException w:name="Medium Grid 3 Accent 1" w:semiHidden="0" w:uiPriority="69" w:unhideWhenUsed="0"/>
-    <w:lsdException w:name="Dark List Accent 1" w:semiHidden="0" w:uiPriority="70" w:unhideWhenUsed="0"/>
-    <w:lsdException w:name="Colorful Shading Accent 1" w:semiHidden="0" w:uiPriority="71" w:unhideWhenUsed="0"/>
-    <w:lsdException w:name="Colorful List Accent 1" w:semiHidden="0" w:uiPriority="72" w:unhideWhenUsed="0"/>
-    <w:lsdException w:name="Colorful Grid Accent 1" w:semiHidden="0" w:uiPriority="73" w:unhideWhenUsed="0"/>
-    <w:lsdException w:name="Light Shading Accent 2" w:semiHidden="0" w:uiPriority="60" w:unhideWhenUsed="0"/>
-    <w:lsdException w:name="Light List Accent 2" w:semiHidden="0" w:uiPriority="61" w:unhideWhenUsed="0"/>
-    <w:lsdException w:name="Light Grid Accent 2" w:semiHidden="0" w:uiPriority="62" w:unhideWhenUsed="0"/>
-    <w:lsdException w:name="Medium Shading 1 Accent 2" w:semiHidden="0" w:uiPriority="63" w:unhideWhenUsed="0"/>
-    <w:lsdException w:name="Medium Shading 2 Accent 2" w:semiHidden="0" w:uiPriority="64" w:unhideWhenUsed="0"/>
-    <w:lsdException w:name="Medium List 1 Accent 2" w:semiHidden="0" w:uiPriority="65" w:unhideWhenUsed="0"/>
-    <w:lsdException w:name="Medium List 2 Accent 2" w:semiHidden="0" w:uiPriority="66" w:unhideWhenUsed="0"/>
-    <w:lsdException w:name="Medium Grid 1 Accent 2" w:semiHidden="0" w:uiPriority="67" w:unhideWhenUsed="0"/>
-    <w:lsdException w:name="Medium Grid 2 Accent 2" w:semiHidden="0" w:uiPriority="68" w:unhideWhenUsed="0"/>
-    <w:lsdException w:name="Medium Grid 3 Accent 2" w:semiHidden="0" w:uiPriority="69" w:unhideWhenUsed="0"/>
-    <w:lsdException w:name="Dark List Accent 2" w:semiHidden="0" w:uiPriority="70" w:unhideWhenUsed="0"/>
-    <w:lsdException w:name="Colorful Shading Accent 2" w:semiHidden="0" w:uiPriority="71" w:unhideWhenUsed="0"/>
-    <w:lsdException w:name="Colorful List Accent 2" w:semiHidden="0" w:uiPriority="72" w:unhideWhenUsed="0"/>
-    <w:lsdException w:name="Colorful Grid Accent 2" w:semiHidden="0" w:uiPriority="73" w:unhideWhenUsed="0"/>
-    <w:lsdException w:name="Light Shading Accent 3" w:semiHidden="0" w:uiPriority="60" w:unhideWhenUsed="0"/>
-    <w:lsdException w:name="Light List Accent 3" w:semiHidden="0" w:uiPriority="61" w:unhideWhenUsed="0"/>
-    <w:lsdException w:name="Light Grid Accent 3" w:semiHidden="0" w:uiPriority="62" w:unhideWhenUsed="0"/>
-    <w:lsdException w:name="Medium Shading 1 Accent 3" w:semiHidden="0" w:uiPriority="63" w:unhideWhenUsed="0"/>
-    <w:lsdException w:name="Medium Shading 2 Accent 3" w:semiHidden="0" w:uiPriority="64" w:unhideWhenUsed="0"/>
-    <w:lsdException w:name="Medium List 1 Accent 3" w:semiHidden="0" w:uiPriority="65" w:unhideWhenUsed="0"/>
-    <w:lsdException w:name="Medium List 2 Accent 3" w:semiHidden="0" w:uiPriority="66" w:unhideWhenUsed="0"/>
-    <w:lsdException w:name="Medium Grid 1 Accent 3" w:semiHidden="0" w:uiPriority="67" w:unhideWhenUsed="0"/>
-    <w:lsdException w:name="Medium Grid 2 Accent 3" w:semiHidden="0" w:uiPriority="68" w:unhideWhenUsed="0"/>
-    <w:lsdException w:name="Medium Grid 3 Accent 3" w:semiHidden="0" w:uiPriority="69" w:unhideWhenUsed="0"/>
-    <w:lsdException w:name="Dark List Accent 3" w:semiHidden="0" w:uiPriority="70" w:unhideWhenUsed="0"/>
-    <w:lsdException w:name="Colorful Shading Accent 3" w:semiHidden="0" w:uiPriority="71" w:unhideWhenUsed="0"/>
-    <w:lsdException w:name="Colorful List Accent 3" w:semiHidden="0" w:uiPriority="72" w:unhideWhenUsed="0"/>
-    <w:lsdException w:name="Colorful Grid Accent 3" w:semiHidden="0" w:uiPriority="73" w:unhideWhenUsed="0"/>
-    <w:lsdException w:name="Light Shading Accent 4" w:semiHidden="0" w:uiPriority="60" w:unhideWhenUsed="0"/>
-    <w:lsdException w:name="Light List Accent 4" w:semiHidden="0" w:uiPriority="61" w:unhideWhenUsed="0"/>
-    <w:lsdException w:name="Light Grid Accent 4" w:semiHidden="0" w:uiPriority="62" w:unhideWhenUsed="0"/>
-    <w:lsdException w:name="Medium Shading 1 Accent 4" w:semiHidden="0" w:uiPriority="63" w:unhideWhenUsed="0"/>
-    <w:lsdException w:name="Medium Shading 2 Accent 4" w:semiHidden="0" w:uiPriority="64" w:unhideWhenUsed="0"/>
-    <w:lsdException w:name="Medium List 1 Accent 4" w:semiHidden="0" w:uiPriority="65" w:unhideWhenUsed="0"/>
-    <w:lsdException w:name="Medium List 2 Accent 4" w:semiHidden="0" w:uiPriority="66" w:unhideWhenUsed="0"/>
-    <w:lsdException w:name="Medium Grid 1 Accent 4" w:semiHidden="0" w:uiPriority="67" w:unhideWhenUsed="0"/>
-    <w:lsdException w:name="Medium Grid 2 Accent 4" w:semiHidden="0" w:uiPriority="68" w:unhideWhenUsed="0"/>
-    <w:lsdException w:name="Medium Grid 3 Accent 4" w:semiHidden="0" w:uiPriority="69" w:unhideWhenUsed="0"/>
-    <w:lsdException w:name="Dark List Accent 4" w:semiHidden="0" w:uiPriority="70" w:unhideWhenUsed="0"/>
-    <w:lsdException w:name="Colorful Shading Accent 4" w:semiHidden="0" w:uiPriority="71" w:unhideWhenUsed="0"/>
-    <w:lsdException w:name="Colorful List Accent 4" w:semiHidden="0" w:uiPriority="72" w:unhideWhenUsed="0"/>
-    <w:lsdException w:name="Colorful Grid Accent 4" w:semiHidden="0" w:uiPriority="73" w:unhideWhenUsed="0"/>
-    <w:lsdException w:name="Light Shading Accent 5" w:semiHidden="0" w:uiPriority="60" w:unhideWhenUsed="0"/>
-    <w:lsdException w:name="Light List Accent 5" w:semiHidden="0" w:uiPriority="61" w:unhideWhenUsed="0"/>
-    <w:lsdException w:name="Light Grid Accent 5" w:semiHidden="0" w:uiPriority="62" w:unhideWhenUsed="0"/>
-    <w:lsdException w:name="Medium Shading 1 Accent 5" w:semiHidden="0" w:uiPriority="63" w:unhideWhenUsed="0"/>
-    <w:lsdException w:name="Medium Shading 2 Accent 5" w:semiHidden="0" w:uiPriority="64" w:unhideWhenUsed="0"/>
-    <w:lsdException w:name="Medium List 1 Accent 5" w:semiHidden="0" w:uiPriority="65" w:unhideWhenUsed="0"/>
-    <w:lsdException w:name="Medium List 2 Accent 5" w:semiHidden="0" w:uiPriority="66" w:unhideWhenUsed="0"/>
-    <w:lsdException w:name="Medium Grid 1 Accent 5" w:semiHidden="0" w:uiPriority="67" w:unhideWhenUsed="0"/>
-    <w:lsdException w:name="Medium Grid 2 Accent 5" w:semiHidden="0" w:uiPriority="68" w:unhideWhenUsed="0"/>
-    <w:lsdException w:name="Medium Grid 3 Accent 5" w:semiHidden="0" w:uiPriority="69" w:unhideWhenUsed="0"/>
-    <w:lsdException w:name="Dark List Accent 5" w:semiHidden="0" w:uiPriority="70" w:unhideWhenUsed="0"/>
-    <w:lsdException w:name="Colorful Shading Accent 5" w:semiHidden="0" w:uiPriority="71" w:unhideWhenUsed="0"/>
-    <w:lsdException w:name="Colorful List Accent 5" w:semiHidden="0" w:uiPriority="72" w:unhideWhenUsed="0"/>
-    <w:lsdException w:name="Colorful Grid Accent 5" w:semiHidden="0" w:uiPriority="73" w:unhideWhenUsed="0"/>
-    <w:lsdException w:name="Light Shading Accent 6" w:semiHidden="0" w:uiPriority="60" w:unhideWhenUsed="0"/>
-    <w:lsdException w:name="Light List Accent 6" w:semiHidden="0" w:uiPriority="61" w:unhideWhenUsed="0"/>
-    <w:lsdException w:name="Light Grid Accent 6" w:semiHidden="0" w:uiPriority="62" w:unhideWhenUsed="0"/>
-    <w:lsdException w:name="Medium Shading 1 Accent 6" w:semiHidden="0" w:uiPriority="63" w:unhideWhenUsed="0"/>
-    <w:lsdException w:name="Medium Shading 2 Accent 6" w:semiHidden="0" w:uiPriority="64" w:unhideWhenUsed="0"/>
-    <w:lsdException w:name="Medium List 1 Accent 6" w:semiHidden="0" w:uiPriority="65" w:unhideWhenUsed="0"/>
-    <w:lsdException w:name="Medium List 2 Accent 6" w:semiHidden="0" w:uiPriority="66" w:unhideWhenUsed="0"/>
-    <w:lsdException w:name="Medium Grid 1 Accent 6" w:semiHidden="0" w:uiPriority="67" w:unhideWhenUsed="0"/>
-    <w:lsdException w:name="Medium Grid 2 Accent 6" w:semiHidden="0" w:uiPriority="68" w:unhideWhenUsed="0"/>
-    <w:lsdException w:name="Medium Grid 3 Accent 6" w:semiHidden="0" w:uiPriority="69" w:unhideWhenUsed="0"/>
-    <w:lsdException w:name="Dark List Accent 6" w:semiHidden="0" w:uiPriority="70" w:unhideWhenUsed="0"/>
-    <w:lsdException w:name="Colorful Shading Accent 6" w:semiHidden="0" w:uiPriority="71" w:unhideWhenUsed="0"/>
-    <w:lsdException w:name="Colorful List Accent 6" w:semiHidden="0" w:uiPriority="72" w:unhideWhenUsed="0"/>
-    <w:lsdException w:name="Colorful Grid Accent 6" w:semiHidden="0" w:uiPriority="73" w:unhideWhenUsed="0"/>
-    <w:lsdException w:name="Subtle Emphasis" w:semiHidden="0" w:uiPriority="19" w:unhideWhenUsed="0" w:qFormat="1"/>
-    <w:lsdException w:name="Intense Emphasis" w:semiHidden="0" w:uiPriority="21" w:unhideWhenUsed="0" w:qFormat="1"/>
-    <w:lsdException w:name="Subtle Reference" w:semiHidden="0" w:uiPriority="31" w:unhideWhenUsed="0" w:qFormat="1"/>
-    <w:lsdException w:name="Intense Reference" w:semiHidden="0" w:uiPriority="32" w:unhideWhenUsed="0" w:qFormat="1"/>
-    <w:lsdException w:name="Book Title" w:semiHidden="0" w:uiPriority="33" w:unhideWhenUsed="0" w:qFormat="1"/>
-    <w:lsdException w:name="Bibliography" w:uiPriority="37"/>
-    <w:lsdException w:name="TOC Heading" w:uiPriority="39" w:qFormat="1"/>
-  </w:latentStyles>
-  <w:style w:type="paragraph" w:default="1" w:styleId="Normal">
-    <w:name w:val="Normal"/>
-    <w:qFormat/>
-    <w:rsid w:val="00090E98"/>
-  </w:style>
-  <w:style w:type="character" w:default="1" w:styleId="Fuentedeprrafopredeter">
-    <w:name w:val="Default Paragraph Font"/>
-    <w:uiPriority w:val="1"/>
-    <w:semiHidden/>
-    <w:unhideWhenUsed/>
-  </w:style>
-  <w:style w:type="table" w:default="1" w:styleId="Tablanormal">
-    <w:name w:val="Normal Table"/>
-    <w:uiPriority w:val="99"/>
-    <w:semiHidden/>
-    <w:unhideWhenUsed/>
-    <w:qFormat/>
-    <w:tblPr>
-      <w:tblInd w:w="0" w:type="dxa"/>
-      <w:tblCellMar>
-        <w:top w:w="0" w:type="dxa"/>
-        <w:left w:w="108" w:type="dxa"/>
-        <w:bottom w:w="0" w:type="dxa"/>
-        <w:right w:w="108" w:type="dxa"/>
-      </w:tblCellMar>
-    </w:tblPr>
-  </w:style>
-  <w:style w:type="numbering" w:default="1" w:styleId="Sinlista">
-    <w:name w:val="No List"/>
-    <w:uiPriority w:val="99"/>
-    <w:semiHidden/>
-    <w:unhideWhenUsed/>
-  </w:style>
-  <w:style w:type="paragraph" w:customStyle="1" w:styleId="D51ACF564613405EB0E35219915C6AC7">
-    <w:name w:val="D51ACF564613405EB0E35219915C6AC7"/>
-    <w:rsid w:val="00D0735B"/>
-  </w:style>
-  <w:style w:type="paragraph" w:customStyle="1" w:styleId="70C8CF76E24741178AD6CCA30D4A1702">
-    <w:name w:val="70C8CF76E24741178AD6CCA30D4A1702"/>
-    <w:rsid w:val="00D0735B"/>
-  </w:style>
-  <w:style w:type="paragraph" w:customStyle="1" w:styleId="D6B23308308F492FB0D9D3992244E8C6">
-    <w:name w:val="D6B23308308F492FB0D9D3992244E8C6"/>
-    <w:rsid w:val="00D0735B"/>
-  </w:style>
-  <w:style w:type="paragraph" w:customStyle="1" w:styleId="DF9AC22BFBAF457ABCE248ABEDCFA93B">
-    <w:name w:val="DF9AC22BFBAF457ABCE248ABEDCFA93B"/>
-    <w:rsid w:val="00D0735B"/>
-  </w:style>
-  <w:style w:type="paragraph" w:customStyle="1" w:styleId="EDA2045193E444AD9C56D06392AB1AAB">
-    <w:name w:val="EDA2045193E444AD9C56D06392AB1AAB"/>
-    <w:rsid w:val="00D0735B"/>
-  </w:style>
-  <w:style w:type="paragraph" w:customStyle="1" w:styleId="122BB58C5D5F46248DDE305E03BFBEE6">
-    <w:name w:val="122BB58C5D5F46248DDE305E03BFBEE6"/>
-    <w:rsid w:val="00D0735B"/>
-  </w:style>
-  <w:style w:type="paragraph" w:customStyle="1" w:styleId="78D009A98CB746C9BFB02800B7921BEF">
-    <w:name w:val="78D009A98CB746C9BFB02800B7921BEF"/>
-    <w:rsid w:val="00D0735B"/>
-  </w:style>
-  <w:style w:type="paragraph" w:customStyle="1" w:styleId="0C6647BE42354EA88CC6AACD10191077">
-    <w:name w:val="0C6647BE42354EA88CC6AACD10191077"/>
-    <w:rsid w:val="00D0735B"/>
-  </w:style>
-  <w:style w:type="paragraph" w:customStyle="1" w:styleId="8D9E57E9A328411281A0A8BE376A8F7E">
-    <w:name w:val="8D9E57E9A328411281A0A8BE376A8F7E"/>
-    <w:rsid w:val="00D0735B"/>
-  </w:style>
-  <w:style w:type="paragraph" w:customStyle="1" w:styleId="D1212FF3A60645FDA4DEC187D6B4D88B">
-    <w:name w:val="D1212FF3A60645FDA4DEC187D6B4D88B"/>
-    <w:rsid w:val="00D0735B"/>
-  </w:style>
-  <w:style w:type="paragraph" w:customStyle="1" w:styleId="28B2B32ACA4444BE9C85C4113E16D75E">
-    <w:name w:val="28B2B32ACA4444BE9C85C4113E16D75E"/>
-    <w:rsid w:val="003D6402"/>
-    <w:pPr>
-      <w:spacing w:after="160" w:line="259" w:lineRule="auto"/>
-    </w:pPr>
-  </w:style>
-  <w:style w:type="paragraph" w:customStyle="1" w:styleId="4B6AD009891D4D38A6773A16E7831587">
-    <w:name w:val="4B6AD009891D4D38A6773A16E7831587"/>
-    <w:rsid w:val="003D6402"/>
-    <w:pPr>
-      <w:spacing w:after="160" w:line="259" w:lineRule="auto"/>
-    </w:pPr>
-  </w:style>
-  <w:style w:type="paragraph" w:customStyle="1" w:styleId="F8BE507CEC664ED29893A44996BA253C">
-    <w:name w:val="F8BE507CEC664ED29893A44996BA253C"/>
-    <w:rsid w:val="003D6402"/>
-    <w:pPr>
-      <w:spacing w:after="160" w:line="259" w:lineRule="auto"/>
-    </w:pPr>
-  </w:style>
-  <w:style w:type="character" w:customStyle="1" w:styleId="Textodemarcadordeposicin">
-    <w:name w:val="Texto de marcador de posición"/>
-    <w:basedOn w:val="Fuentedeprrafopredeter"/>
-    <w:uiPriority w:val="99"/>
-    <w:semiHidden/>
-    <w:rsid w:val="00250461"/>
-    <w:rPr>
-      <w:color w:val="808080"/>
-    </w:rPr>
-  </w:style>
-  <w:style w:type="paragraph" w:customStyle="1" w:styleId="E0C9E5849A984255BF868ECFF01815C1">
-    <w:name w:val="E0C9E5849A984255BF868ECFF01815C1"/>
-    <w:rsid w:val="00250461"/>
-    <w:pPr>
-      <w:spacing w:after="160" w:line="259" w:lineRule="auto"/>
-    </w:pPr>
-  </w:style>
-</w:styles>
-</file>
-
-<file path=word/glossary/webSettings.xml><?xml version="1.0" encoding="utf-8"?>
-<w:webSettings xmlns:r="http://schemas.openxmlformats.org/officeDocument/2006/relationships" xmlns:w="http://schemas.openxmlformats.org/wordprocessingml/2006/main">
-  <w:optimizeForBrowser/>
-</w:webSettings>
 </file>
 
 <file path=word/theme/theme1.xml><?xml version="1.0" encoding="utf-8"?>
@@ -26614,7 +27121,7 @@
 </file>
 
 <file path=customXml/itemProps2.xml><?xml version="1.0" encoding="utf-8"?>
-<ds:datastoreItem xmlns:ds="http://schemas.openxmlformats.org/officeDocument/2006/customXml" ds:itemID="{9541BD0E-DFD5-4CD6-AD56-4D62C75B3214}">
+<ds:datastoreItem xmlns:ds="http://schemas.openxmlformats.org/officeDocument/2006/customXml" ds:itemID="{88EA30DD-FF51-403E-8A80-75BA659FB530}">
   <ds:schemaRefs>
     <ds:schemaRef ds:uri="http://schemas.openxmlformats.org/officeDocument/2006/bibliography"/>
   </ds:schemaRefs>

</xml_diff>

<commit_message>
Se marcan algunas partes que habria que modificar
</commit_message>
<xml_diff>
--- a/repository/S.A.P.O/Producto/Iteraciones/Iteracion_01/02_Documento_Requerimiento/Workflow Requerimientos.docx
+++ b/repository/S.A.P.O/Producto/Iteraciones/Iteracion_01/02_Documento_Requerimiento/Workflow Requerimientos.docx
@@ -117,7 +117,7 @@
                 <v:imagedata r:id="rId9" o:title=""/>
                 <w10:wrap type="tight"/>
               </v:shape>
-              <o:OLEObject Type="Embed" ProgID="PBrush" ShapeID="_x0000_s1033" DrawAspect="Content" ObjectID="_1437743843" r:id="rId10"/>
+              <o:OLEObject Type="Embed" ProgID="PBrush" ShapeID="_x0000_s1033" DrawAspect="Content" ObjectID="_1437842994" r:id="rId10"/>
             </w:pict>
           </w:r>
           <w:r>
@@ -2070,21 +2070,7 @@
                 <w:rStyle w:val="Hipervnculo"/>
                 <w:noProof/>
               </w:rPr>
-              <w:t>Pers</w:t>
-            </w:r>
-            <w:r>
-              <w:rPr>
-                <w:rStyle w:val="Hipervnculo"/>
-                <w:noProof/>
-              </w:rPr>
-              <w:t>p</w:t>
-            </w:r>
-            <w:r>
-              <w:rPr>
-                <w:rStyle w:val="Hipervnculo"/>
-                <w:noProof/>
-              </w:rPr>
-              <w:t>ectiva del producto</w:t>
+              <w:t>Perspectiva del producto</w:t>
             </w:r>
             <w:r>
               <w:rPr>
@@ -2299,21 +2285,7 @@
                 <w:rStyle w:val="Hipervnculo"/>
                 <w:noProof/>
               </w:rPr>
-              <w:t>Requerim</w:t>
-            </w:r>
-            <w:r>
-              <w:rPr>
-                <w:rStyle w:val="Hipervnculo"/>
-                <w:noProof/>
-              </w:rPr>
-              <w:t>i</w:t>
-            </w:r>
-            <w:r>
-              <w:rPr>
-                <w:rStyle w:val="Hipervnculo"/>
-                <w:noProof/>
-              </w:rPr>
-              <w:t>entos no funcionales</w:t>
+              <w:t>Requerimientos no funcionales</w:t>
             </w:r>
             <w:r>
               <w:rPr>
@@ -2798,389 +2770,6 @@
         </w:p>
         <w:p>
           <w:pPr>
-            <w:pStyle w:val="Ttulo2"/>
-          </w:pPr>
-          <w:bookmarkStart w:id="6" w:name="_Toc363587429"/>
-          <w:r>
-            <w:rPr>
-              <w:highlight w:val="yellow"/>
-            </w:rPr>
-            <w:t>Referencias</w:t>
-          </w:r>
-          <w:bookmarkEnd w:id="6"/>
-        </w:p>
-        <w:tbl>
-          <w:tblPr>
-            <w:tblW w:w="5000" w:type="pct"/>
-            <w:tblBorders>
-              <w:top w:val="single" w:sz="4" w:space="0" w:color="auto"/>
-              <w:left w:val="single" w:sz="4" w:space="0" w:color="auto"/>
-              <w:bottom w:val="single" w:sz="4" w:space="0" w:color="auto"/>
-              <w:right w:val="single" w:sz="4" w:space="0" w:color="auto"/>
-              <w:insideH w:val="single" w:sz="4" w:space="0" w:color="auto"/>
-              <w:insideV w:val="single" w:sz="4" w:space="0" w:color="auto"/>
-            </w:tblBorders>
-            <w:tblLook w:val="0000"/>
-          </w:tblPr>
-          <w:tblGrid>
-            <w:gridCol w:w="1806"/>
-            <w:gridCol w:w="2096"/>
-            <w:gridCol w:w="1126"/>
-            <w:gridCol w:w="1545"/>
-            <w:gridCol w:w="2481"/>
-          </w:tblGrid>
-          <w:tr>
-            <w:tc>
-              <w:tcPr>
-                <w:tcW w:w="997" w:type="pct"/>
-                <w:tcBorders>
-                  <w:top w:val="single" w:sz="4" w:space="0" w:color="auto"/>
-                  <w:left w:val="single" w:sz="4" w:space="0" w:color="auto"/>
-                  <w:bottom w:val="single" w:sz="4" w:space="0" w:color="auto"/>
-                  <w:right w:val="single" w:sz="4" w:space="0" w:color="auto"/>
-                </w:tcBorders>
-              </w:tcPr>
-              <w:p>
-                <w:pPr>
-                  <w:pStyle w:val="TableText"/>
-                  <w:spacing w:line="276" w:lineRule="auto"/>
-                  <w:jc w:val="both"/>
-                  <w:rPr>
-                    <w:rFonts w:cs="Arial"/>
-                    <w:b/>
-                    <w:u w:val="single"/>
-                    <w:lang w:val="es-ES"/>
-                  </w:rPr>
-                </w:pPr>
-                <w:r>
-                  <w:rPr>
-                    <w:rFonts w:cs="Arial"/>
-                    <w:b/>
-                    <w:u w:val="single"/>
-                    <w:lang w:val="es-ES"/>
-                  </w:rPr>
-                  <w:t>ID Archivo de Documento</w:t>
-                </w:r>
-              </w:p>
-            </w:tc>
-            <w:tc>
-              <w:tcPr>
-                <w:tcW w:w="1157" w:type="pct"/>
-                <w:tcBorders>
-                  <w:top w:val="single" w:sz="4" w:space="0" w:color="auto"/>
-                  <w:left w:val="single" w:sz="4" w:space="0" w:color="auto"/>
-                  <w:bottom w:val="single" w:sz="4" w:space="0" w:color="auto"/>
-                  <w:right w:val="single" w:sz="4" w:space="0" w:color="auto"/>
-                </w:tcBorders>
-              </w:tcPr>
-              <w:p>
-                <w:pPr>
-                  <w:pStyle w:val="TableText"/>
-                  <w:spacing w:line="276" w:lineRule="auto"/>
-                  <w:jc w:val="both"/>
-                  <w:rPr>
-                    <w:rFonts w:cs="Arial"/>
-                    <w:b/>
-                    <w:u w:val="single"/>
-                    <w:lang w:val="es-ES"/>
-                  </w:rPr>
-                </w:pPr>
-                <w:r>
-                  <w:rPr>
-                    <w:rFonts w:cs="Arial"/>
-                    <w:b/>
-                    <w:u w:val="single"/>
-                    <w:lang w:val="es-ES"/>
-                  </w:rPr>
-                  <w:t>Título del Documento</w:t>
-                </w:r>
-              </w:p>
-            </w:tc>
-            <w:tc>
-              <w:tcPr>
-                <w:tcW w:w="622" w:type="pct"/>
-                <w:tcBorders>
-                  <w:top w:val="single" w:sz="4" w:space="0" w:color="auto"/>
-                  <w:left w:val="single" w:sz="4" w:space="0" w:color="auto"/>
-                  <w:bottom w:val="single" w:sz="4" w:space="0" w:color="auto"/>
-                  <w:right w:val="single" w:sz="4" w:space="0" w:color="auto"/>
-                </w:tcBorders>
-              </w:tcPr>
-              <w:p>
-                <w:pPr>
-                  <w:pStyle w:val="TableText"/>
-                  <w:spacing w:line="276" w:lineRule="auto"/>
-                  <w:jc w:val="both"/>
-                  <w:rPr>
-                    <w:rFonts w:cs="Arial"/>
-                    <w:b/>
-                    <w:u w:val="single"/>
-                    <w:lang w:val="es-ES"/>
-                  </w:rPr>
-                </w:pPr>
-                <w:r>
-                  <w:rPr>
-                    <w:rFonts w:cs="Arial"/>
-                    <w:b/>
-                    <w:u w:val="single"/>
-                    <w:lang w:val="es-ES"/>
-                  </w:rPr>
-                  <w:t>Número de Reporte</w:t>
-                </w:r>
-              </w:p>
-            </w:tc>
-            <w:tc>
-              <w:tcPr>
-                <w:tcW w:w="853" w:type="pct"/>
-                <w:tcBorders>
-                  <w:top w:val="single" w:sz="4" w:space="0" w:color="auto"/>
-                  <w:left w:val="single" w:sz="4" w:space="0" w:color="auto"/>
-                  <w:bottom w:val="single" w:sz="4" w:space="0" w:color="auto"/>
-                  <w:right w:val="single" w:sz="4" w:space="0" w:color="auto"/>
-                </w:tcBorders>
-              </w:tcPr>
-              <w:p>
-                <w:pPr>
-                  <w:pStyle w:val="TableText"/>
-                  <w:spacing w:line="276" w:lineRule="auto"/>
-                  <w:jc w:val="both"/>
-                  <w:rPr>
-                    <w:rFonts w:cs="Arial"/>
-                    <w:b/>
-                    <w:u w:val="single"/>
-                    <w:lang w:val="es-ES"/>
-                  </w:rPr>
-                </w:pPr>
-                <w:r>
-                  <w:rPr>
-                    <w:rFonts w:cs="Arial"/>
-                    <w:b/>
-                    <w:u w:val="single"/>
-                    <w:lang w:val="es-ES"/>
-                  </w:rPr>
-                  <w:t>Fecha de Publicación</w:t>
-                </w:r>
-              </w:p>
-            </w:tc>
-            <w:tc>
-              <w:tcPr>
-                <w:tcW w:w="1370" w:type="pct"/>
-                <w:tcBorders>
-                  <w:top w:val="single" w:sz="4" w:space="0" w:color="auto"/>
-                  <w:left w:val="single" w:sz="4" w:space="0" w:color="auto"/>
-                  <w:bottom w:val="single" w:sz="4" w:space="0" w:color="auto"/>
-                  <w:right w:val="single" w:sz="4" w:space="0" w:color="auto"/>
-                </w:tcBorders>
-              </w:tcPr>
-              <w:p>
-                <w:pPr>
-                  <w:pStyle w:val="TableText"/>
-                  <w:spacing w:line="276" w:lineRule="auto"/>
-                  <w:jc w:val="both"/>
-                  <w:rPr>
-                    <w:rFonts w:cs="Arial"/>
-                    <w:b/>
-                    <w:u w:val="single"/>
-                    <w:lang w:val="es-ES"/>
-                  </w:rPr>
-                </w:pPr>
-                <w:r>
-                  <w:rPr>
-                    <w:rFonts w:cs="Arial"/>
-                    <w:b/>
-                    <w:u w:val="single"/>
-                    <w:lang w:val="es-ES"/>
-                  </w:rPr>
-                  <w:t>Organización  que  lo Publica</w:t>
-                </w:r>
-              </w:p>
-            </w:tc>
-          </w:tr>
-          <w:tr>
-            <w:tc>
-              <w:tcPr>
-                <w:tcW w:w="997" w:type="pct"/>
-                <w:tcBorders>
-                  <w:top w:val="single" w:sz="4" w:space="0" w:color="auto"/>
-                </w:tcBorders>
-              </w:tcPr>
-              <w:p>
-                <w:pPr>
-                  <w:pStyle w:val="TableText"/>
-                  <w:spacing w:line="276" w:lineRule="auto"/>
-                  <w:jc w:val="both"/>
-                  <w:rPr>
-                    <w:rFonts w:cs="Arial"/>
-                    <w:lang w:val="es-ES"/>
-                  </w:rPr>
-                </w:pPr>
-              </w:p>
-            </w:tc>
-            <w:tc>
-              <w:tcPr>
-                <w:tcW w:w="1157" w:type="pct"/>
-                <w:tcBorders>
-                  <w:top w:val="single" w:sz="4" w:space="0" w:color="auto"/>
-                </w:tcBorders>
-              </w:tcPr>
-              <w:p>
-                <w:pPr>
-                  <w:pStyle w:val="TableText"/>
-                  <w:spacing w:line="276" w:lineRule="auto"/>
-                  <w:jc w:val="both"/>
-                  <w:rPr>
-                    <w:rFonts w:cs="Arial"/>
-                    <w:b/>
-                    <w:lang w:val="es-ES"/>
-                  </w:rPr>
-                </w:pPr>
-              </w:p>
-            </w:tc>
-            <w:tc>
-              <w:tcPr>
-                <w:tcW w:w="622" w:type="pct"/>
-                <w:tcBorders>
-                  <w:top w:val="single" w:sz="4" w:space="0" w:color="auto"/>
-                </w:tcBorders>
-              </w:tcPr>
-              <w:p>
-                <w:pPr>
-                  <w:pStyle w:val="TableText"/>
-                  <w:spacing w:line="276" w:lineRule="auto"/>
-                  <w:jc w:val="both"/>
-                  <w:rPr>
-                    <w:rFonts w:cs="Arial"/>
-                    <w:lang w:val="es-ES"/>
-                  </w:rPr>
-                </w:pPr>
-              </w:p>
-            </w:tc>
-            <w:tc>
-              <w:tcPr>
-                <w:tcW w:w="853" w:type="pct"/>
-                <w:tcBorders>
-                  <w:top w:val="single" w:sz="4" w:space="0" w:color="auto"/>
-                </w:tcBorders>
-              </w:tcPr>
-              <w:p>
-                <w:pPr>
-                  <w:pStyle w:val="TableText"/>
-                  <w:spacing w:line="276" w:lineRule="auto"/>
-                  <w:jc w:val="both"/>
-                  <w:rPr>
-                    <w:rFonts w:cs="Arial"/>
-                    <w:b/>
-                    <w:lang w:val="es-ES"/>
-                  </w:rPr>
-                </w:pPr>
-              </w:p>
-            </w:tc>
-            <w:tc>
-              <w:tcPr>
-                <w:tcW w:w="1370" w:type="pct"/>
-                <w:tcBorders>
-                  <w:top w:val="single" w:sz="4" w:space="0" w:color="auto"/>
-                </w:tcBorders>
-              </w:tcPr>
-              <w:p>
-                <w:pPr>
-                  <w:pStyle w:val="TableText"/>
-                  <w:spacing w:line="276" w:lineRule="auto"/>
-                  <w:jc w:val="both"/>
-                  <w:rPr>
-                    <w:rFonts w:cs="Arial"/>
-                    <w:b/>
-                    <w:lang w:val="es-ES"/>
-                  </w:rPr>
-                </w:pPr>
-              </w:p>
-            </w:tc>
-          </w:tr>
-          <w:tr>
-            <w:tc>
-              <w:tcPr>
-                <w:tcW w:w="997" w:type="pct"/>
-              </w:tcPr>
-              <w:p>
-                <w:pPr>
-                  <w:pStyle w:val="TableText"/>
-                  <w:spacing w:line="276" w:lineRule="auto"/>
-                  <w:jc w:val="both"/>
-                  <w:rPr>
-                    <w:rFonts w:cs="Arial"/>
-                    <w:lang w:val="es-ES"/>
-                  </w:rPr>
-                </w:pPr>
-              </w:p>
-            </w:tc>
-            <w:tc>
-              <w:tcPr>
-                <w:tcW w:w="1157" w:type="pct"/>
-              </w:tcPr>
-              <w:p>
-                <w:pPr>
-                  <w:pStyle w:val="TableText"/>
-                  <w:spacing w:line="276" w:lineRule="auto"/>
-                  <w:jc w:val="both"/>
-                  <w:rPr>
-                    <w:rFonts w:cs="Arial"/>
-                    <w:lang w:val="es-ES"/>
-                  </w:rPr>
-                </w:pPr>
-              </w:p>
-            </w:tc>
-            <w:tc>
-              <w:tcPr>
-                <w:tcW w:w="622" w:type="pct"/>
-              </w:tcPr>
-              <w:p>
-                <w:pPr>
-                  <w:pStyle w:val="TableText"/>
-                  <w:spacing w:line="276" w:lineRule="auto"/>
-                  <w:jc w:val="both"/>
-                  <w:rPr>
-                    <w:rFonts w:cs="Arial"/>
-                    <w:lang w:val="es-ES"/>
-                  </w:rPr>
-                </w:pPr>
-              </w:p>
-            </w:tc>
-            <w:tc>
-              <w:tcPr>
-                <w:tcW w:w="853" w:type="pct"/>
-              </w:tcPr>
-              <w:p>
-                <w:pPr>
-                  <w:pStyle w:val="TableText"/>
-                  <w:spacing w:line="276" w:lineRule="auto"/>
-                  <w:jc w:val="both"/>
-                  <w:rPr>
-                    <w:rFonts w:cs="Arial"/>
-                    <w:lang w:val="es-ES"/>
-                  </w:rPr>
-                </w:pPr>
-              </w:p>
-            </w:tc>
-            <w:tc>
-              <w:tcPr>
-                <w:tcW w:w="1370" w:type="pct"/>
-              </w:tcPr>
-              <w:p>
-                <w:pPr>
-                  <w:pStyle w:val="TableText"/>
-                  <w:spacing w:line="276" w:lineRule="auto"/>
-                  <w:jc w:val="both"/>
-                  <w:rPr>
-                    <w:rFonts w:cs="Arial"/>
-                    <w:lang w:val="es-ES"/>
-                  </w:rPr>
-                </w:pPr>
-              </w:p>
-            </w:tc>
-          </w:tr>
-        </w:tbl>
-        <w:p>
-          <w:pPr>
             <w:jc w:val="both"/>
             <w:rPr>
               <w:rFonts w:ascii="Arial" w:hAnsi="Arial" w:cs="Arial"/>
@@ -3190,33 +2779,37 @@
         </w:p>
         <w:p>
           <w:pPr>
-            <w:jc w:val="both"/>
             <w:rPr>
-              <w:rFonts w:ascii="Arial" w:hAnsi="Arial" w:cs="Arial"/>
-              <w:sz w:val="24"/>
+              <w:rFonts w:asciiTheme="majorHAnsi" w:eastAsiaTheme="majorEastAsia" w:hAnsiTheme="majorHAnsi" w:cstheme="majorBidi"/>
+              <w:color w:val="365F91" w:themeColor="accent1" w:themeShade="BF"/>
+              <w:sz w:val="32"/>
+              <w:szCs w:val="32"/>
             </w:rPr>
           </w:pPr>
+          <w:bookmarkStart w:id="6" w:name="_Toc363587430"/>
+          <w:r>
+            <w:br w:type="page"/>
+          </w:r>
         </w:p>
         <w:p>
           <w:pPr>
             <w:pStyle w:val="Ttulo1"/>
           </w:pPr>
-          <w:bookmarkStart w:id="7" w:name="_Toc363587430"/>
           <w:r>
             <w:lastRenderedPageBreak/>
             <w:t>Presentación del Producto</w:t>
           </w:r>
-          <w:bookmarkEnd w:id="7"/>
+          <w:bookmarkEnd w:id="6"/>
         </w:p>
         <w:p>
           <w:pPr>
             <w:pStyle w:val="Ttulo2"/>
           </w:pPr>
-          <w:bookmarkStart w:id="8" w:name="_Toc363587431"/>
+          <w:bookmarkStart w:id="7" w:name="_Toc363587431"/>
           <w:r>
             <w:t>Propósito del Sistema</w:t>
           </w:r>
-          <w:bookmarkEnd w:id="8"/>
+          <w:bookmarkEnd w:id="7"/>
         </w:p>
         <w:p>
           <w:pPr>
@@ -3557,11 +3150,11 @@
           <w:pPr>
             <w:pStyle w:val="Ttulo2"/>
           </w:pPr>
-          <w:bookmarkStart w:id="9" w:name="_Toc363587432"/>
+          <w:bookmarkStart w:id="8" w:name="_Toc363587432"/>
           <w:r>
             <w:t>Restricciones y supuestos</w:t>
           </w:r>
-          <w:bookmarkEnd w:id="9"/>
+          <w:bookmarkEnd w:id="8"/>
         </w:p>
         <w:p>
           <w:pPr>
@@ -3901,11 +3494,11 @@
           <w:pPr>
             <w:pStyle w:val="Ttulo3"/>
           </w:pPr>
-          <w:bookmarkStart w:id="10" w:name="_Toc356320046"/>
+          <w:bookmarkStart w:id="9" w:name="_Toc356320046"/>
           <w:r>
             <w:t>Restricciones</w:t>
           </w:r>
-          <w:bookmarkEnd w:id="10"/>
+          <w:bookmarkEnd w:id="9"/>
         </w:p>
         <w:p>
           <w:pPr>
@@ -3962,14 +3555,14 @@
               <w:rFonts w:eastAsia="Times New Roman"/>
             </w:rPr>
           </w:pPr>
-          <w:bookmarkStart w:id="11" w:name="_Toc363587433"/>
+          <w:bookmarkStart w:id="10" w:name="_Toc363587433"/>
           <w:r>
             <w:rPr>
               <w:rFonts w:eastAsia="Times New Roman"/>
             </w:rPr>
             <w:t>Descripción General</w:t>
           </w:r>
-          <w:bookmarkEnd w:id="11"/>
+          <w:bookmarkEnd w:id="10"/>
         </w:p>
         <w:p>
           <w:pPr>
@@ -3978,14 +3571,14 @@
               <w:rFonts w:eastAsia="Times New Roman"/>
             </w:rPr>
           </w:pPr>
-          <w:bookmarkStart w:id="12" w:name="_Toc363587434"/>
+          <w:bookmarkStart w:id="11" w:name="_Toc363587434"/>
           <w:r>
             <w:rPr>
               <w:rFonts w:eastAsia="Times New Roman"/>
             </w:rPr>
             <w:t>Listado de la funcionalidad del sistema clasificado por paquete</w:t>
           </w:r>
-          <w:bookmarkEnd w:id="12"/>
+          <w:bookmarkEnd w:id="11"/>
         </w:p>
         <w:p>
           <w:pPr>
@@ -10165,7 +9758,7 @@
               <w:rFonts w:eastAsia="Times New Roman"/>
             </w:rPr>
           </w:pPr>
-          <w:bookmarkStart w:id="13" w:name="_Toc363587435"/>
+          <w:bookmarkStart w:id="12" w:name="_Toc363587435"/>
           <w:r>
             <w:rPr>
               <w:rFonts w:eastAsia="Times New Roman"/>
@@ -10230,7 +9823,7 @@
             </w:rPr>
             <w:t>Diagramas de casos de uso</w:t>
           </w:r>
-          <w:bookmarkEnd w:id="13"/>
+          <w:bookmarkEnd w:id="12"/>
           <w:r>
             <w:rPr>
               <w:rFonts w:eastAsia="Times New Roman"/>
@@ -10948,18 +10541,14 @@
         </w:p>
       </w:sdtContent>
     </w:sdt>
+    <w:bookmarkStart w:id="13" w:name="_Toc363587436" w:displacedByCustomXml="prev"/>
     <w:p>
       <w:pPr>
+        <w:jc w:val="both"/>
         <w:rPr>
-          <w:rFonts w:asciiTheme="majorHAnsi" w:eastAsiaTheme="majorEastAsia" w:hAnsiTheme="majorHAnsi" w:cstheme="majorBidi"/>
-          <w:b/>
-          <w:bCs/>
-          <w:color w:val="4F81BD" w:themeColor="accent1"/>
-          <w:sz w:val="26"/>
-          <w:szCs w:val="26"/>
+          <w:rFonts w:ascii="Arial" w:hAnsi="Arial" w:cs="Arial"/>
         </w:rPr>
       </w:pPr>
-      <w:bookmarkStart w:id="14" w:name="_Toc363587436"/>
       <w:r>
         <w:rPr>
           <w:noProof/>
@@ -11026,9 +10615,6 @@
             </a:graphic>
           </wp:anchor>
         </w:drawing>
-      </w:r>
-      <w:r>
-        <w:br w:type="page"/>
       </w:r>
     </w:p>
     <w:p>
@@ -11625,35 +11211,9 @@
           <w:b/>
           <w:sz w:val="24"/>
           <w:szCs w:val="24"/>
+          <w:highlight w:val="yellow"/>
         </w:rPr>
-        <w:t xml:space="preserve">Caso de Uso </w:t>
-      </w:r>
-      <w:r>
-        <w:rPr>
-          <w:rFonts w:ascii="Arial" w:hAnsi="Arial" w:cs="Arial"/>
-          <w:b/>
-          <w:sz w:val="24"/>
-          <w:szCs w:val="24"/>
-        </w:rPr>
-        <w:t>–</w:t>
-      </w:r>
-      <w:r>
-        <w:rPr>
-          <w:rFonts w:ascii="Arial" w:hAnsi="Arial" w:cs="Arial"/>
-          <w:b/>
-          <w:sz w:val="24"/>
-          <w:szCs w:val="24"/>
-        </w:rPr>
-        <w:t xml:space="preserve"> </w:t>
-      </w:r>
-      <w:r>
-        <w:rPr>
-          <w:rFonts w:ascii="Arial" w:hAnsi="Arial" w:cs="Arial"/>
-          <w:b/>
-          <w:sz w:val="24"/>
-          <w:szCs w:val="24"/>
-        </w:rPr>
-        <w:t>Registrar Asignación Paciente</w:t>
+        <w:t>Caso de Uso – Registrar Asignación Paciente</w:t>
       </w:r>
     </w:p>
     <w:p>
@@ -11677,7 +11237,7 @@
         <w:lastRenderedPageBreak/>
         <w:t>Perspectiva del producto</w:t>
       </w:r>
-      <w:bookmarkEnd w:id="14"/>
+      <w:bookmarkEnd w:id="13"/>
     </w:p>
     <w:p>
       <w:pPr>
@@ -11704,21 +11264,21 @@
       <w:pPr>
         <w:pStyle w:val="Ttulo1"/>
       </w:pPr>
-      <w:bookmarkStart w:id="15" w:name="_Toc363587437"/>
+      <w:bookmarkStart w:id="14" w:name="_Toc363587437"/>
       <w:r>
         <w:t>Descripción detallada de requerimientos</w:t>
       </w:r>
-      <w:bookmarkEnd w:id="15"/>
+      <w:bookmarkEnd w:id="14"/>
     </w:p>
     <w:p>
       <w:pPr>
         <w:pStyle w:val="Ttulo2"/>
       </w:pPr>
-      <w:bookmarkStart w:id="16" w:name="_Toc363587438"/>
+      <w:bookmarkStart w:id="15" w:name="_Toc363587438"/>
       <w:r>
         <w:t>Requerimientos funcionales</w:t>
       </w:r>
-      <w:bookmarkEnd w:id="16"/>
+      <w:bookmarkEnd w:id="15"/>
     </w:p>
     <w:p>
       <w:pPr>
@@ -12266,7 +11826,7 @@
               </w:rPr>
               <w:t xml:space="preserve">:   </w:t>
             </w:r>
-            <w:bookmarkStart w:id="17" w:name="Casilla5"/>
+            <w:bookmarkStart w:id="16" w:name="Casilla5"/>
             <w:r>
               <w:rPr>
                 <w:rFonts w:ascii="Arial" w:hAnsi="Arial" w:cs="Arial"/>
@@ -12300,7 +11860,7 @@
               </w:rPr>
               <w:fldChar w:fldCharType="end"/>
             </w:r>
-            <w:bookmarkEnd w:id="17"/>
+            <w:bookmarkEnd w:id="16"/>
             <w:r>
               <w:rPr>
                 <w:rFonts w:ascii="Arial" w:hAnsi="Arial" w:cs="Arial"/>
@@ -21691,12 +21251,12 @@
       <w:pPr>
         <w:pStyle w:val="Ttulo2"/>
       </w:pPr>
-      <w:bookmarkStart w:id="18" w:name="_Toc363587439"/>
+      <w:bookmarkStart w:id="17" w:name="_Toc363587439"/>
       <w:r>
         <w:lastRenderedPageBreak/>
         <w:t>Requerimientos no funcionales</w:t>
       </w:r>
-      <w:bookmarkEnd w:id="18"/>
+      <w:bookmarkEnd w:id="17"/>
     </w:p>
     <w:p>
       <w:pPr>
@@ -22264,29 +21824,6 @@
         </w:rPr>
         <w:br w:type="page"/>
       </w:r>
-    </w:p>
-    <w:p>
-      <w:pPr>
-        <w:rPr>
-          <w:rFonts w:ascii="Calibri" w:eastAsia="Times New Roman" w:hAnsi="Calibri" w:cs="Times New Roman"/>
-          <w:color w:val="000000"/>
-        </w:rPr>
-      </w:pPr>
-      <w:r>
-        <w:rPr>
-          <w:rFonts w:ascii="Calibri" w:eastAsia="Times New Roman" w:hAnsi="Calibri" w:cs="Times New Roman"/>
-          <w:color w:val="000000"/>
-        </w:rPr>
-        <w:lastRenderedPageBreak/>
-        <w:t>Modelo de Objetos de Dominio</w:t>
-      </w:r>
-    </w:p>
-    <w:p>
-      <w:pPr>
-        <w:rPr>
-          <w:rFonts w:ascii="Arial" w:hAnsi="Arial" w:cs="Arial"/>
-        </w:rPr>
-      </w:pPr>
     </w:p>
     <w:sectPr>
       <w:headerReference w:type="first" r:id="rId26"/>
@@ -22512,7 +22049,7 @@
           <w:noProof/>
           <w:lang w:val="es-ES"/>
         </w:rPr>
-        <w:t>25</w:t>
+        <w:t>28</w:t>
       </w:r>
     </w:fldSimple>
   </w:p>
@@ -22600,7 +22137,7 @@
         <w:noProof/>
         <w:lang w:val="es-ES"/>
       </w:rPr>
-      <w:t>28</w:t>
+      <w:t>22</w:t>
     </w:r>
     <w:r>
       <w:rPr>
@@ -22622,7 +22159,7 @@
           <w:noProof/>
           <w:lang w:val="es-ES"/>
         </w:rPr>
-        <w:t>29</w:t>
+        <w:t>28</w:t>
       </w:r>
     </w:fldSimple>
   </w:p>
@@ -22732,7 +22269,7 @@
           <w:noProof/>
           <w:lang w:val="es-ES"/>
         </w:rPr>
-        <w:t>29</w:t>
+        <w:t>28</w:t>
       </w:r>
     </w:fldSimple>
   </w:p>
@@ -22833,7 +22370,7 @@
           <w:noProof/>
           <w:lang w:val="es-ES"/>
         </w:rPr>
-        <w:t>29</w:t>
+        <w:t>28</w:t>
       </w:r>
     </w:fldSimple>
   </w:p>
@@ -22931,7 +22468,7 @@
                         <a:blip r:embed="rId1">
                           <a:extLst>
                             <a:ext uri="{28A0092B-C50C-407E-A947-70E740481C1C}">
-                              <a14:useLocalDpi xmlns:a14="http://schemas.microsoft.com/office/drawing/2010/main" xmlns:wps="http://schemas.microsoft.com/office/word/2010/wordprocessingShape" xmlns:wpi="http://schemas.microsoft.com/office/word/2010/wordprocessingInk" xmlns:wpg="http://schemas.microsoft.com/office/word/2010/wordprocessingGroup" xmlns:w15="http://schemas.microsoft.com/office/word/2012/wordml" xmlns:w14="http://schemas.microsoft.com/office/word/2010/wordml" xmlns:w="http://schemas.openxmlformats.org/wordprocessingml/2006/main" xmlns:w10="urn:schemas-microsoft-com:office:word" xmlns:wp14="http://schemas.microsoft.com/office/word/2010/wordprocessingDrawing" xmlns:v="urn:schemas-microsoft-com:vml" xmlns:o="urn:schemas-microsoft-com:office:office" xmlns:mc="http://schemas.openxmlformats.org/markup-compatibility/2006" xmlns:wpc="http://schemas.microsoft.com/office/word/2010/wordprocessingCanvas" xmlns="" val="0"/>
+                              <a14:useLocalDpi xmlns="" xmlns:wpc="http://schemas.microsoft.com/office/word/2010/wordprocessingCanvas" xmlns:mc="http://schemas.openxmlformats.org/markup-compatibility/2006" xmlns:o="urn:schemas-microsoft-com:office:office" xmlns:v="urn:schemas-microsoft-com:vml" xmlns:wp14="http://schemas.microsoft.com/office/word/2010/wordprocessingDrawing" xmlns:w10="urn:schemas-microsoft-com:office:word" xmlns:w="http://schemas.openxmlformats.org/wordprocessingml/2006/main" xmlns:w14="http://schemas.microsoft.com/office/word/2010/wordml" xmlns:w15="http://schemas.microsoft.com/office/word/2012/wordml" xmlns:wpg="http://schemas.microsoft.com/office/word/2010/wordprocessingGroup" xmlns:wpi="http://schemas.microsoft.com/office/word/2010/wordprocessingInk" xmlns:wps="http://schemas.microsoft.com/office/word/2010/wordprocessingShape" xmlns:a14="http://schemas.microsoft.com/office/drawing/2010/main" val="0"/>
                             </a:ext>
                           </a:extLst>
                         </a:blip>
@@ -23132,7 +22669,7 @@
                         <a:blip r:embed="rId1">
                           <a:extLst>
                             <a:ext uri="{28A0092B-C50C-407E-A947-70E740481C1C}">
-                              <a14:useLocalDpi xmlns:a14="http://schemas.microsoft.com/office/drawing/2010/main" xmlns:wps="http://schemas.microsoft.com/office/word/2010/wordprocessingShape" xmlns:wpi="http://schemas.microsoft.com/office/word/2010/wordprocessingInk" xmlns:wpg="http://schemas.microsoft.com/office/word/2010/wordprocessingGroup" xmlns:w15="http://schemas.microsoft.com/office/word/2012/wordml" xmlns:w14="http://schemas.microsoft.com/office/word/2010/wordml" xmlns:w="http://schemas.openxmlformats.org/wordprocessingml/2006/main" xmlns:w10="urn:schemas-microsoft-com:office:word" xmlns:wp14="http://schemas.microsoft.com/office/word/2010/wordprocessingDrawing" xmlns:v="urn:schemas-microsoft-com:vml" xmlns:o="urn:schemas-microsoft-com:office:office" xmlns:mc="http://schemas.openxmlformats.org/markup-compatibility/2006" xmlns:wpc="http://schemas.microsoft.com/office/word/2010/wordprocessingCanvas" xmlns="" val="0"/>
+                              <a14:useLocalDpi xmlns="" xmlns:wpc="http://schemas.microsoft.com/office/word/2010/wordprocessingCanvas" xmlns:mc="http://schemas.openxmlformats.org/markup-compatibility/2006" xmlns:o="urn:schemas-microsoft-com:office:office" xmlns:v="urn:schemas-microsoft-com:vml" xmlns:wp14="http://schemas.microsoft.com/office/word/2010/wordprocessingDrawing" xmlns:w10="urn:schemas-microsoft-com:office:word" xmlns:w="http://schemas.openxmlformats.org/wordprocessingml/2006/main" xmlns:w14="http://schemas.microsoft.com/office/word/2010/wordml" xmlns:w15="http://schemas.microsoft.com/office/word/2012/wordml" xmlns:wpg="http://schemas.microsoft.com/office/word/2010/wordprocessingGroup" xmlns:wpi="http://schemas.microsoft.com/office/word/2010/wordprocessingInk" xmlns:wps="http://schemas.microsoft.com/office/word/2010/wordprocessingShape" xmlns:a14="http://schemas.microsoft.com/office/drawing/2010/main" val="0"/>
                             </a:ext>
                           </a:extLst>
                         </a:blip>
@@ -23336,7 +22873,7 @@
                         <a:blip r:embed="rId1">
                           <a:extLst>
                             <a:ext uri="{28A0092B-C50C-407E-A947-70E740481C1C}">
-                              <a14:useLocalDpi xmlns:a14="http://schemas.microsoft.com/office/drawing/2010/main" xmlns:wps="http://schemas.microsoft.com/office/word/2010/wordprocessingShape" xmlns:wpi="http://schemas.microsoft.com/office/word/2010/wordprocessingInk" xmlns:wpg="http://schemas.microsoft.com/office/word/2010/wordprocessingGroup" xmlns:w15="http://schemas.microsoft.com/office/word/2012/wordml" xmlns:w14="http://schemas.microsoft.com/office/word/2010/wordml" xmlns:w="http://schemas.openxmlformats.org/wordprocessingml/2006/main" xmlns:w10="urn:schemas-microsoft-com:office:word" xmlns:wp14="http://schemas.microsoft.com/office/word/2010/wordprocessingDrawing" xmlns:v="urn:schemas-microsoft-com:vml" xmlns:o="urn:schemas-microsoft-com:office:office" xmlns:mc="http://schemas.openxmlformats.org/markup-compatibility/2006" xmlns:wpc="http://schemas.microsoft.com/office/word/2010/wordprocessingCanvas" xmlns="" val="0"/>
+                              <a14:useLocalDpi xmlns="" xmlns:wpc="http://schemas.microsoft.com/office/word/2010/wordprocessingCanvas" xmlns:mc="http://schemas.openxmlformats.org/markup-compatibility/2006" xmlns:o="urn:schemas-microsoft-com:office:office" xmlns:v="urn:schemas-microsoft-com:vml" xmlns:wp14="http://schemas.microsoft.com/office/word/2010/wordprocessingDrawing" xmlns:w10="urn:schemas-microsoft-com:office:word" xmlns:w="http://schemas.openxmlformats.org/wordprocessingml/2006/main" xmlns:w14="http://schemas.microsoft.com/office/word/2010/wordml" xmlns:w15="http://schemas.microsoft.com/office/word/2012/wordml" xmlns:wpg="http://schemas.microsoft.com/office/word/2010/wordprocessingGroup" xmlns:wpi="http://schemas.microsoft.com/office/word/2010/wordprocessingInk" xmlns:wps="http://schemas.microsoft.com/office/word/2010/wordprocessingShape" xmlns:a14="http://schemas.microsoft.com/office/drawing/2010/main" val="0"/>
                             </a:ext>
                           </a:extLst>
                         </a:blip>
@@ -23537,7 +23074,7 @@
                         <a:blip r:embed="rId1">
                           <a:extLst>
                             <a:ext uri="{28A0092B-C50C-407E-A947-70E740481C1C}">
-                              <a14:useLocalDpi xmlns:a14="http://schemas.microsoft.com/office/drawing/2010/main" xmlns:wps="http://schemas.microsoft.com/office/word/2010/wordprocessingShape" xmlns:wpi="http://schemas.microsoft.com/office/word/2010/wordprocessingInk" xmlns:wpg="http://schemas.microsoft.com/office/word/2010/wordprocessingGroup" xmlns:w15="http://schemas.microsoft.com/office/word/2012/wordml" xmlns:w14="http://schemas.microsoft.com/office/word/2010/wordml" xmlns:w="http://schemas.openxmlformats.org/wordprocessingml/2006/main" xmlns:w10="urn:schemas-microsoft-com:office:word" xmlns:wp14="http://schemas.microsoft.com/office/word/2010/wordprocessingDrawing" xmlns:v="urn:schemas-microsoft-com:vml" xmlns:o="urn:schemas-microsoft-com:office:office" xmlns:mc="http://schemas.openxmlformats.org/markup-compatibility/2006" xmlns:wpc="http://schemas.microsoft.com/office/word/2010/wordprocessingCanvas" xmlns="" val="0"/>
+                              <a14:useLocalDpi xmlns="" xmlns:wpc="http://schemas.microsoft.com/office/word/2010/wordprocessingCanvas" xmlns:mc="http://schemas.openxmlformats.org/markup-compatibility/2006" xmlns:o="urn:schemas-microsoft-com:office:office" xmlns:v="urn:schemas-microsoft-com:vml" xmlns:wp14="http://schemas.microsoft.com/office/word/2010/wordprocessingDrawing" xmlns:w10="urn:schemas-microsoft-com:office:word" xmlns:w="http://schemas.openxmlformats.org/wordprocessingml/2006/main" xmlns:w14="http://schemas.microsoft.com/office/word/2010/wordml" xmlns:w15="http://schemas.microsoft.com/office/word/2012/wordml" xmlns:wpg="http://schemas.microsoft.com/office/word/2010/wordprocessingGroup" xmlns:wpi="http://schemas.microsoft.com/office/word/2010/wordprocessingInk" xmlns:wps="http://schemas.microsoft.com/office/word/2010/wordprocessingShape" xmlns:a14="http://schemas.microsoft.com/office/drawing/2010/main" val="0"/>
                             </a:ext>
                           </a:extLst>
                         </a:blip>

</xml_diff>

<commit_message>
Se agrega la captura de pantalla de la interfaz Registrar Asignacion de Paciente
</commit_message>
<xml_diff>
--- a/repository/S.A.P.O/Producto/Iteraciones/Iteracion_01/02_Documento_Requerimiento/Workflow Requerimientos.docx
+++ b/repository/S.A.P.O/Producto/Iteraciones/Iteracion_01/02_Documento_Requerimiento/Workflow Requerimientos.docx
@@ -117,7 +117,7 @@
                 <v:imagedata r:id="rId9" o:title=""/>
                 <w10:wrap type="tight"/>
               </v:shape>
-              <o:OLEObject Type="Embed" ProgID="PBrush" ShapeID="_x0000_s1033" DrawAspect="Content" ObjectID="_1437842994" r:id="rId10"/>
+              <o:OLEObject Type="Embed" ProgID="PBrush" ShapeID="_x0000_s1033" DrawAspect="Content" ObjectID="_1438529320" r:id="rId10"/>
             </w:pict>
           </w:r>
           <w:r>
@@ -11201,6 +11201,27 @@
       <w:pPr>
         <w:rPr>
           <w:rFonts w:ascii="Arial" w:hAnsi="Arial" w:cs="Arial"/>
+          <w:b/>
+          <w:sz w:val="24"/>
+          <w:szCs w:val="24"/>
+          <w:highlight w:val="yellow"/>
+        </w:rPr>
+      </w:pPr>
+      <w:r>
+        <w:rPr>
+          <w:rFonts w:ascii="Arial" w:hAnsi="Arial" w:cs="Arial"/>
+          <w:b/>
+          <w:sz w:val="24"/>
+          <w:szCs w:val="24"/>
+          <w:highlight w:val="yellow"/>
+        </w:rPr>
+        <w:br w:type="page"/>
+      </w:r>
+    </w:p>
+    <w:p>
+      <w:pPr>
+        <w:rPr>
+          <w:rFonts w:ascii="Arial" w:hAnsi="Arial" w:cs="Arial"/>
           <w:sz w:val="24"/>
           <w:szCs w:val="24"/>
         </w:rPr>
@@ -11211,8 +11232,8 @@
           <w:b/>
           <w:sz w:val="24"/>
           <w:szCs w:val="24"/>
-          <w:highlight w:val="yellow"/>
         </w:rPr>
+        <w:lastRenderedPageBreak/>
         <w:t>Caso de Uso – Registrar Asignación Paciente</w:t>
       </w:r>
     </w:p>
@@ -11225,6 +11246,56 @@
           <w:szCs w:val="26"/>
         </w:rPr>
       </w:pPr>
+      <w:r>
+        <w:rPr>
+          <w:noProof/>
+        </w:rPr>
+        <w:drawing>
+          <wp:inline distT="0" distB="0" distL="0" distR="0">
+            <wp:extent cx="6150387" cy="3466214"/>
+            <wp:effectExtent l="19050" t="0" r="2763" b="0"/>
+            <wp:docPr id="13" name="Imagen 2"/>
+            <wp:cNvGraphicFramePr>
+              <a:graphicFrameLocks xmlns:a="http://schemas.openxmlformats.org/drawingml/2006/main" noChangeAspect="1"/>
+            </wp:cNvGraphicFramePr>
+            <a:graphic xmlns:a="http://schemas.openxmlformats.org/drawingml/2006/main">
+              <a:graphicData uri="http://schemas.openxmlformats.org/drawingml/2006/picture">
+                <pic:pic xmlns:pic="http://schemas.openxmlformats.org/drawingml/2006/picture">
+                  <pic:nvPicPr>
+                    <pic:cNvPr id="0" name="Picture 2"/>
+                    <pic:cNvPicPr>
+                      <a:picLocks noChangeAspect="1" noChangeArrowheads="1"/>
+                    </pic:cNvPicPr>
+                  </pic:nvPicPr>
+                  <pic:blipFill>
+                    <a:blip r:embed="rId19"/>
+                    <a:srcRect/>
+                    <a:stretch>
+                      <a:fillRect/>
+                    </a:stretch>
+                  </pic:blipFill>
+                  <pic:spPr bwMode="auto">
+                    <a:xfrm>
+                      <a:off x="0" y="0"/>
+                      <a:ext cx="6150358" cy="3466198"/>
+                    </a:xfrm>
+                    <a:prstGeom prst="rect">
+                      <a:avLst/>
+                    </a:prstGeom>
+                    <a:noFill/>
+                    <a:ln w="9525">
+                      <a:noFill/>
+                      <a:miter lim="800000"/>
+                      <a:headEnd/>
+                      <a:tailEnd/>
+                    </a:ln>
+                  </pic:spPr>
+                </pic:pic>
+              </a:graphicData>
+            </a:graphic>
+          </wp:inline>
+        </w:drawing>
+      </w:r>
       <w:r>
         <w:br w:type="page"/>
       </w:r>
@@ -11313,9 +11384,9 @@
           <w:rFonts w:ascii="Arial" w:hAnsi="Arial" w:cs="Arial"/>
         </w:rPr>
         <w:sectPr>
-          <w:headerReference w:type="default" r:id="rId19"/>
-          <w:footerReference w:type="default" r:id="rId20"/>
-          <w:footerReference w:type="first" r:id="rId21"/>
+          <w:headerReference w:type="default" r:id="rId20"/>
+          <w:footerReference w:type="default" r:id="rId21"/>
+          <w:footerReference w:type="first" r:id="rId22"/>
           <w:pgSz w:w="12240" w:h="15840"/>
           <w:pgMar w:top="1417" w:right="1701" w:bottom="1417" w:left="1701" w:header="708" w:footer="708" w:gutter="0"/>
           <w:cols w:space="708"/>
@@ -11482,14 +11553,12 @@
                 <w:rFonts w:ascii="Arial" w:hAnsi="Arial" w:cs="Arial"/>
                 <w:b/>
                 <w:bCs/>
-                <w:highlight w:val="yellow"/>
               </w:rPr>
               <w:t>ID</w:t>
             </w:r>
             <w:r>
               <w:rPr>
                 <w:rFonts w:ascii="Arial" w:hAnsi="Arial" w:cs="Arial"/>
-                <w:highlight w:val="yellow"/>
               </w:rPr>
               <w:t>:</w:t>
             </w:r>
@@ -12758,14 +12827,20 @@
               <w:rPr>
                 <w:rFonts w:ascii="Arial" w:hAnsi="Arial" w:cs="Arial"/>
               </w:rPr>
-              <w:t xml:space="preserve">El caso de uso comienza cuando el Responsable de recepción de pacientes (RRP) </w:t>
-            </w:r>
-            <w:r>
-              <w:rPr>
-                <w:rFonts w:ascii="Arial" w:hAnsi="Arial" w:cs="Arial"/>
-                <w:highlight w:val="yellow"/>
-              </w:rPr>
-              <w:t>ingresa a la opción para registrar un nuevo paciente.</w:t>
+              <w:t xml:space="preserve">El caso de </w:t>
+            </w:r>
+            <w:r>
+              <w:rPr>
+                <w:rFonts w:ascii="Arial" w:hAnsi="Arial" w:cs="Arial"/>
+              </w:rPr>
+              <w:t xml:space="preserve">uso comienza cuando el Responsable de recepción de </w:t>
+            </w:r>
+            <w:r>
+              <w:rPr>
+                <w:rFonts w:ascii="Arial" w:hAnsi="Arial" w:cs="Arial"/>
+                <w:shd w:val="clear" w:color="auto" w:fill="FFFFFF" w:themeFill="background1"/>
+              </w:rPr>
+              <w:t>pacientes (RRP) ingresa a la opción para registrar un nuevo paciente.</w:t>
             </w:r>
           </w:p>
         </w:tc>
@@ -14570,22 +14645,14 @@
                 <w:rFonts w:ascii="Arial" w:hAnsi="Arial" w:cs="Arial"/>
                 <w:b/>
                 <w:bCs/>
-                <w:highlight w:val="yellow"/>
               </w:rPr>
               <w:t>ID</w:t>
             </w:r>
             <w:r>
               <w:rPr>
                 <w:rFonts w:ascii="Arial" w:hAnsi="Arial" w:cs="Arial"/>
-                <w:highlight w:val="yellow"/>
-              </w:rPr>
-              <w:t>:</w:t>
-            </w:r>
-            <w:r>
-              <w:rPr>
-                <w:rFonts w:ascii="Arial" w:hAnsi="Arial" w:cs="Arial"/>
-              </w:rPr>
-              <w:t xml:space="preserve"> </w:t>
+              </w:rPr>
+              <w:t xml:space="preserve">: </w:t>
             </w:r>
           </w:p>
         </w:tc>
@@ -16948,7 +17015,6 @@
       <w:r>
         <w:rPr>
           <w:rFonts w:ascii="Arial" w:hAnsi="Arial" w:cs="Arial"/>
-          <w:highlight w:val="green"/>
         </w:rPr>
         <w:t xml:space="preserve">Descripción detallada caso de uso: </w:t>
       </w:r>
@@ -16956,7 +17022,6 @@
         <w:rPr>
           <w:rFonts w:ascii="Arial" w:hAnsi="Arial" w:cs="Arial"/>
           <w:b/>
-          <w:highlight w:val="green"/>
         </w:rPr>
         <w:t>Registrar asignación paciente</w:t>
       </w:r>
@@ -17098,22 +17163,14 @@
                 <w:rFonts w:ascii="Arial" w:hAnsi="Arial" w:cs="Arial"/>
                 <w:b/>
                 <w:bCs/>
-                <w:highlight w:val="yellow"/>
               </w:rPr>
               <w:t>ID</w:t>
             </w:r>
             <w:r>
               <w:rPr>
                 <w:rFonts w:ascii="Arial" w:hAnsi="Arial" w:cs="Arial"/>
-                <w:highlight w:val="yellow"/>
-              </w:rPr>
-              <w:t>:</w:t>
-            </w:r>
-            <w:r>
-              <w:rPr>
-                <w:rFonts w:ascii="Arial" w:hAnsi="Arial" w:cs="Arial"/>
-              </w:rPr>
-              <w:t xml:space="preserve"> </w:t>
+              </w:rPr>
+              <w:t xml:space="preserve">: </w:t>
             </w:r>
           </w:p>
         </w:tc>
@@ -20069,7 +20126,6 @@
                 <w:b/>
                 <w:bCs/>
                 <w:sz w:val="20"/>
-                <w:highlight w:val="yellow"/>
               </w:rPr>
               <w:t>Nro. de Orden</w:t>
             </w:r>
@@ -20077,16 +20133,8 @@
               <w:rPr>
                 <w:rFonts w:ascii="Tahoma" w:hAnsi="Tahoma" w:cs="Tahoma"/>
                 <w:sz w:val="20"/>
-                <w:highlight w:val="yellow"/>
-              </w:rPr>
-              <w:t>:</w:t>
-            </w:r>
-            <w:r>
-              <w:rPr>
-                <w:rFonts w:ascii="Tahoma" w:hAnsi="Tahoma" w:cs="Tahoma"/>
-                <w:sz w:val="20"/>
-              </w:rPr>
-              <w:t xml:space="preserve"> </w:t>
+              </w:rPr>
+              <w:t xml:space="preserve">: </w:t>
             </w:r>
           </w:p>
         </w:tc>
@@ -20751,7 +20799,6 @@
                 <w:b/>
                 <w:bCs/>
                 <w:sz w:val="20"/>
-                <w:highlight w:val="yellow"/>
               </w:rPr>
               <w:t>Nro. de Orden</w:t>
             </w:r>
@@ -20759,16 +20806,8 @@
               <w:rPr>
                 <w:rFonts w:ascii="Tahoma" w:hAnsi="Tahoma" w:cs="Tahoma"/>
                 <w:sz w:val="20"/>
-                <w:highlight w:val="yellow"/>
-              </w:rPr>
-              <w:t>:</w:t>
-            </w:r>
-            <w:r>
-              <w:rPr>
-                <w:rFonts w:ascii="Tahoma" w:hAnsi="Tahoma" w:cs="Tahoma"/>
-                <w:sz w:val="20"/>
-              </w:rPr>
-              <w:t xml:space="preserve"> </w:t>
+              </w:rPr>
+              <w:t xml:space="preserve">: </w:t>
             </w:r>
           </w:p>
         </w:tc>
@@ -21235,10 +21274,10 @@
           <w:rFonts w:ascii="Arial" w:hAnsi="Arial" w:cs="Arial"/>
         </w:rPr>
         <w:sectPr>
-          <w:headerReference w:type="default" r:id="rId22"/>
-          <w:footerReference w:type="default" r:id="rId23"/>
-          <w:headerReference w:type="first" r:id="rId24"/>
-          <w:footerReference w:type="first" r:id="rId25"/>
+          <w:headerReference w:type="default" r:id="rId23"/>
+          <w:footerReference w:type="default" r:id="rId24"/>
+          <w:headerReference w:type="first" r:id="rId25"/>
+          <w:footerReference w:type="first" r:id="rId26"/>
           <w:pgSz w:w="12240" w:h="15840"/>
           <w:pgMar w:top="720" w:right="720" w:bottom="720" w:left="720" w:header="708" w:footer="708" w:gutter="0"/>
           <w:cols w:space="708"/>
@@ -21826,8 +21865,8 @@
       </w:r>
     </w:p>
     <w:sectPr>
-      <w:headerReference w:type="first" r:id="rId26"/>
-      <w:footerReference w:type="first" r:id="rId27"/>
+      <w:headerReference w:type="first" r:id="rId27"/>
+      <w:footerReference w:type="first" r:id="rId28"/>
       <w:pgSz w:w="12240" w:h="15840"/>
       <w:pgMar w:top="1417" w:right="1701" w:bottom="1417" w:left="1701" w:header="708" w:footer="708" w:gutter="0"/>
       <w:cols w:space="708"/>
@@ -21930,7 +21969,7 @@
         <w:noProof/>
         <w:lang w:val="es-ES"/>
       </w:rPr>
-      <w:t>16</w:t>
+      <w:t>18</w:t>
     </w:r>
     <w:r>
       <w:rPr>
@@ -21952,7 +21991,7 @@
           <w:noProof/>
           <w:lang w:val="es-ES"/>
         </w:rPr>
-        <w:t>28</w:t>
+        <w:t>29</w:t>
       </w:r>
     </w:fldSimple>
   </w:p>
@@ -22049,7 +22088,7 @@
           <w:noProof/>
           <w:lang w:val="es-ES"/>
         </w:rPr>
-        <w:t>28</w:t>
+        <w:t>3</w:t>
       </w:r>
     </w:fldSimple>
   </w:p>
@@ -22137,7 +22176,7 @@
         <w:noProof/>
         <w:lang w:val="es-ES"/>
       </w:rPr>
-      <w:t>22</w:t>
+      <w:t>24</w:t>
     </w:r>
     <w:r>
       <w:rPr>
@@ -22159,7 +22198,7 @@
           <w:noProof/>
           <w:lang w:val="es-ES"/>
         </w:rPr>
-        <w:t>28</w:t>
+        <w:t>29</w:t>
       </w:r>
     </w:fldSimple>
   </w:p>
@@ -22247,7 +22286,7 @@
         <w:noProof/>
         <w:lang w:val="es-ES"/>
       </w:rPr>
-      <w:t>18</w:t>
+      <w:t>19</w:t>
     </w:r>
     <w:r>
       <w:rPr>
@@ -22269,7 +22308,7 @@
           <w:noProof/>
           <w:lang w:val="es-ES"/>
         </w:rPr>
-        <w:t>28</w:t>
+        <w:t>29</w:t>
       </w:r>
     </w:fldSimple>
   </w:p>
@@ -22348,7 +22387,7 @@
         <w:noProof/>
         <w:lang w:val="es-ES"/>
       </w:rPr>
-      <w:t>27</w:t>
+      <w:t>28</w:t>
     </w:r>
     <w:r>
       <w:rPr>
@@ -22370,7 +22409,7 @@
           <w:noProof/>
           <w:lang w:val="es-ES"/>
         </w:rPr>
-        <w:t>28</w:t>
+        <w:t>29</w:t>
       </w:r>
     </w:fldSimple>
   </w:p>
@@ -22468,7 +22507,7 @@
                         <a:blip r:embed="rId1">
                           <a:extLst>
                             <a:ext uri="{28A0092B-C50C-407E-A947-70E740481C1C}">
-                              <a14:useLocalDpi xmlns="" xmlns:wpc="http://schemas.microsoft.com/office/word/2010/wordprocessingCanvas" xmlns:mc="http://schemas.openxmlformats.org/markup-compatibility/2006" xmlns:o="urn:schemas-microsoft-com:office:office" xmlns:v="urn:schemas-microsoft-com:vml" xmlns:wp14="http://schemas.microsoft.com/office/word/2010/wordprocessingDrawing" xmlns:w10="urn:schemas-microsoft-com:office:word" xmlns:w="http://schemas.openxmlformats.org/wordprocessingml/2006/main" xmlns:w14="http://schemas.microsoft.com/office/word/2010/wordml" xmlns:w15="http://schemas.microsoft.com/office/word/2012/wordml" xmlns:wpg="http://schemas.microsoft.com/office/word/2010/wordprocessingGroup" xmlns:wpi="http://schemas.microsoft.com/office/word/2010/wordprocessingInk" xmlns:wps="http://schemas.microsoft.com/office/word/2010/wordprocessingShape" xmlns:a14="http://schemas.microsoft.com/office/drawing/2010/main" val="0"/>
+                              <a14:useLocalDpi xmlns:a14="http://schemas.microsoft.com/office/drawing/2010/main" xmlns:wps="http://schemas.microsoft.com/office/word/2010/wordprocessingShape" xmlns:wpi="http://schemas.microsoft.com/office/word/2010/wordprocessingInk" xmlns:wpg="http://schemas.microsoft.com/office/word/2010/wordprocessingGroup" xmlns:w15="http://schemas.microsoft.com/office/word/2012/wordml" xmlns:w14="http://schemas.microsoft.com/office/word/2010/wordml" xmlns:w="http://schemas.openxmlformats.org/wordprocessingml/2006/main" xmlns:w10="urn:schemas-microsoft-com:office:word" xmlns:wp14="http://schemas.microsoft.com/office/word/2010/wordprocessingDrawing" xmlns:v="urn:schemas-microsoft-com:vml" xmlns:o="urn:schemas-microsoft-com:office:office" xmlns:mc="http://schemas.openxmlformats.org/markup-compatibility/2006" xmlns:wpc="http://schemas.microsoft.com/office/word/2010/wordprocessingCanvas" xmlns="" val="0"/>
                             </a:ext>
                           </a:extLst>
                         </a:blip>
@@ -22669,7 +22708,7 @@
                         <a:blip r:embed="rId1">
                           <a:extLst>
                             <a:ext uri="{28A0092B-C50C-407E-A947-70E740481C1C}">
-                              <a14:useLocalDpi xmlns="" xmlns:wpc="http://schemas.microsoft.com/office/word/2010/wordprocessingCanvas" xmlns:mc="http://schemas.openxmlformats.org/markup-compatibility/2006" xmlns:o="urn:schemas-microsoft-com:office:office" xmlns:v="urn:schemas-microsoft-com:vml" xmlns:wp14="http://schemas.microsoft.com/office/word/2010/wordprocessingDrawing" xmlns:w10="urn:schemas-microsoft-com:office:word" xmlns:w="http://schemas.openxmlformats.org/wordprocessingml/2006/main" xmlns:w14="http://schemas.microsoft.com/office/word/2010/wordml" xmlns:w15="http://schemas.microsoft.com/office/word/2012/wordml" xmlns:wpg="http://schemas.microsoft.com/office/word/2010/wordprocessingGroup" xmlns:wpi="http://schemas.microsoft.com/office/word/2010/wordprocessingInk" xmlns:wps="http://schemas.microsoft.com/office/word/2010/wordprocessingShape" xmlns:a14="http://schemas.microsoft.com/office/drawing/2010/main" val="0"/>
+                              <a14:useLocalDpi xmlns:a14="http://schemas.microsoft.com/office/drawing/2010/main" xmlns:wps="http://schemas.microsoft.com/office/word/2010/wordprocessingShape" xmlns:wpi="http://schemas.microsoft.com/office/word/2010/wordprocessingInk" xmlns:wpg="http://schemas.microsoft.com/office/word/2010/wordprocessingGroup" xmlns:w15="http://schemas.microsoft.com/office/word/2012/wordml" xmlns:w14="http://schemas.microsoft.com/office/word/2010/wordml" xmlns:w="http://schemas.openxmlformats.org/wordprocessingml/2006/main" xmlns:w10="urn:schemas-microsoft-com:office:word" xmlns:wp14="http://schemas.microsoft.com/office/word/2010/wordprocessingDrawing" xmlns:v="urn:schemas-microsoft-com:vml" xmlns:o="urn:schemas-microsoft-com:office:office" xmlns:mc="http://schemas.openxmlformats.org/markup-compatibility/2006" xmlns:wpc="http://schemas.microsoft.com/office/word/2010/wordprocessingCanvas" xmlns="" val="0"/>
                             </a:ext>
                           </a:extLst>
                         </a:blip>
@@ -22873,7 +22912,7 @@
                         <a:blip r:embed="rId1">
                           <a:extLst>
                             <a:ext uri="{28A0092B-C50C-407E-A947-70E740481C1C}">
-                              <a14:useLocalDpi xmlns="" xmlns:wpc="http://schemas.microsoft.com/office/word/2010/wordprocessingCanvas" xmlns:mc="http://schemas.openxmlformats.org/markup-compatibility/2006" xmlns:o="urn:schemas-microsoft-com:office:office" xmlns:v="urn:schemas-microsoft-com:vml" xmlns:wp14="http://schemas.microsoft.com/office/word/2010/wordprocessingDrawing" xmlns:w10="urn:schemas-microsoft-com:office:word" xmlns:w="http://schemas.openxmlformats.org/wordprocessingml/2006/main" xmlns:w14="http://schemas.microsoft.com/office/word/2010/wordml" xmlns:w15="http://schemas.microsoft.com/office/word/2012/wordml" xmlns:wpg="http://schemas.microsoft.com/office/word/2010/wordprocessingGroup" xmlns:wpi="http://schemas.microsoft.com/office/word/2010/wordprocessingInk" xmlns:wps="http://schemas.microsoft.com/office/word/2010/wordprocessingShape" xmlns:a14="http://schemas.microsoft.com/office/drawing/2010/main" val="0"/>
+                              <a14:useLocalDpi xmlns:a14="http://schemas.microsoft.com/office/drawing/2010/main" xmlns:wps="http://schemas.microsoft.com/office/word/2010/wordprocessingShape" xmlns:wpi="http://schemas.microsoft.com/office/word/2010/wordprocessingInk" xmlns:wpg="http://schemas.microsoft.com/office/word/2010/wordprocessingGroup" xmlns:w15="http://schemas.microsoft.com/office/word/2012/wordml" xmlns:w14="http://schemas.microsoft.com/office/word/2010/wordml" xmlns:w="http://schemas.openxmlformats.org/wordprocessingml/2006/main" xmlns:w10="urn:schemas-microsoft-com:office:word" xmlns:wp14="http://schemas.microsoft.com/office/word/2010/wordprocessingDrawing" xmlns:v="urn:schemas-microsoft-com:vml" xmlns:o="urn:schemas-microsoft-com:office:office" xmlns:mc="http://schemas.openxmlformats.org/markup-compatibility/2006" xmlns:wpc="http://schemas.microsoft.com/office/word/2010/wordprocessingCanvas" xmlns="" val="0"/>
                             </a:ext>
                           </a:extLst>
                         </a:blip>
@@ -23074,7 +23113,7 @@
                         <a:blip r:embed="rId1">
                           <a:extLst>
                             <a:ext uri="{28A0092B-C50C-407E-A947-70E740481C1C}">
-                              <a14:useLocalDpi xmlns="" xmlns:wpc="http://schemas.microsoft.com/office/word/2010/wordprocessingCanvas" xmlns:mc="http://schemas.openxmlformats.org/markup-compatibility/2006" xmlns:o="urn:schemas-microsoft-com:office:office" xmlns:v="urn:schemas-microsoft-com:vml" xmlns:wp14="http://schemas.microsoft.com/office/word/2010/wordprocessingDrawing" xmlns:w10="urn:schemas-microsoft-com:office:word" xmlns:w="http://schemas.openxmlformats.org/wordprocessingml/2006/main" xmlns:w14="http://schemas.microsoft.com/office/word/2010/wordml" xmlns:w15="http://schemas.microsoft.com/office/word/2012/wordml" xmlns:wpg="http://schemas.microsoft.com/office/word/2010/wordprocessingGroup" xmlns:wpi="http://schemas.microsoft.com/office/word/2010/wordprocessingInk" xmlns:wps="http://schemas.microsoft.com/office/word/2010/wordprocessingShape" xmlns:a14="http://schemas.microsoft.com/office/drawing/2010/main" val="0"/>
+                              <a14:useLocalDpi xmlns:a14="http://schemas.microsoft.com/office/drawing/2010/main" xmlns:wps="http://schemas.microsoft.com/office/word/2010/wordprocessingShape" xmlns:wpi="http://schemas.microsoft.com/office/word/2010/wordprocessingInk" xmlns:wpg="http://schemas.microsoft.com/office/word/2010/wordprocessingGroup" xmlns:w15="http://schemas.microsoft.com/office/word/2012/wordml" xmlns:w14="http://schemas.microsoft.com/office/word/2010/wordml" xmlns:w="http://schemas.openxmlformats.org/wordprocessingml/2006/main" xmlns:w10="urn:schemas-microsoft-com:office:word" xmlns:wp14="http://schemas.microsoft.com/office/word/2010/wordprocessingDrawing" xmlns:v="urn:schemas-microsoft-com:vml" xmlns:o="urn:schemas-microsoft-com:office:office" xmlns:mc="http://schemas.openxmlformats.org/markup-compatibility/2006" xmlns:wpc="http://schemas.microsoft.com/office/word/2010/wordprocessingCanvas" xmlns="" val="0"/>
                             </a:ext>
                           </a:extLst>
                         </a:blip>

</xml_diff>